<commit_message>
update thesis draft (added draft of Introduction section)
</commit_message>
<xml_diff>
--- a/thesis/thesis_repeat.docx
+++ b/thesis/thesis_repeat.docx
@@ -81,8 +81,324 @@
     <w:p>
       <w:pPr>
         <w:rPr>
-          <w:rFonts w:hint="eastAsia"/>
-          <w:lang w:val="en-GB"/>
+          <w:lang w:val="en-GB"/>
+        </w:rPr>
+      </w:pPr>
+    </w:p>
+    <w:p>
+      <w:pPr>
+        <w:spacing w:after="160" w:line="360" w:lineRule="auto"/>
+        <w:rPr>
+          <w:rFonts w:ascii="Times New Roman" w:hAnsi="Times New Roman" w:cs="Times New Roman"/>
+          <w:sz w:val="36"/>
+          <w:szCs w:val="36"/>
+        </w:rPr>
+      </w:pPr>
+      <w:r>
+        <w:rPr>
+          <w:rFonts w:ascii="Times New Roman" w:hAnsi="Times New Roman" w:cs="Times New Roman"/>
+          <w:b/>
+          <w:bCs/>
+          <w:sz w:val="36"/>
+          <w:szCs w:val="36"/>
+        </w:rPr>
+        <w:t>1. Introduction</w:t>
+      </w:r>
+    </w:p>
+    <w:p>
+      <w:pPr>
+        <w:spacing w:after="160" w:line="360" w:lineRule="auto"/>
+        <w:rPr>
+          <w:rFonts w:ascii="Times New Roman" w:hAnsi="Times New Roman" w:cs="Times New Roman"/>
+        </w:rPr>
+      </w:pPr>
+      <w:r>
+        <w:rPr>
+          <w:rFonts w:ascii="Times New Roman" w:hAnsi="Times New Roman" w:cs="Times New Roman"/>
+          <w:b/>
+          <w:bCs/>
+        </w:rPr>
+        <w:t>1.1 The Rise of LLMs in Code Generation</w:t>
+      </w:r>
+    </w:p>
+    <w:p>
+      <w:pPr>
+        <w:rPr>
+          <w:rFonts w:ascii="Times New Roman" w:hAnsi="Times New Roman" w:cs="Times New Roman"/>
+          <w:color w:val="000000" w:themeColor="text1"/>
+        </w:rPr>
+      </w:pPr>
+      <w:r>
+        <w:rPr>
+          <w:rFonts w:ascii="Times New Roman" w:hAnsi="Times New Roman" w:cs="Times New Roman" w:hint="eastAsia"/>
+          <w:color w:val="000000" w:themeColor="text1"/>
+        </w:rPr>
+        <w:t xml:space="preserve">Software development is changing rapidly. Modern systems are </w:t>
+      </w:r>
+      <w:r>
+        <w:rPr>
+          <w:rFonts w:ascii="Times New Roman" w:hAnsi="Times New Roman" w:cs="Times New Roman"/>
+          <w:color w:val="000000" w:themeColor="text1"/>
+        </w:rPr>
+        <w:t>complex</w:t>
+      </w:r>
+      <w:r>
+        <w:rPr>
+          <w:rFonts w:ascii="Times New Roman" w:hAnsi="Times New Roman" w:cs="Times New Roman" w:hint="eastAsia"/>
+          <w:color w:val="000000" w:themeColor="text1"/>
+        </w:rPr>
+        <w:t>. Companies want  faster development cycles and better code quality. Automated code generation has always been a big goal. It can reduce repetitive work and improve productivity.</w:t>
+      </w:r>
+    </w:p>
+    <w:p>
+      <w:pPr>
+        <w:rPr>
+          <w:rFonts w:ascii="Times New Roman" w:hAnsi="Times New Roman" w:cs="Times New Roman"/>
+          <w:color w:val="000000" w:themeColor="text1"/>
+        </w:rPr>
+      </w:pPr>
+    </w:p>
+    <w:p>
+      <w:pPr>
+        <w:rPr>
+          <w:rFonts w:ascii="Times New Roman" w:hAnsi="Times New Roman" w:cs="Times New Roman"/>
+          <w:color w:val="000000" w:themeColor="text1"/>
+        </w:rPr>
+      </w:pPr>
+      <w:r>
+        <w:rPr>
+          <w:rFonts w:ascii="Times New Roman" w:hAnsi="Times New Roman" w:cs="Times New Roman" w:hint="eastAsia"/>
+          <w:color w:val="000000" w:themeColor="text1"/>
+        </w:rPr>
+        <w:t xml:space="preserve">The recent rise of Large Language Models(LLMs) has made this goal </w:t>
+      </w:r>
+      <w:r>
+        <w:rPr>
+          <w:rFonts w:ascii="Times New Roman" w:hAnsi="Times New Roman" w:cs="Times New Roman"/>
+          <w:color w:val="000000" w:themeColor="text1"/>
+        </w:rPr>
+        <w:t>closer</w:t>
+      </w:r>
+      <w:r>
+        <w:rPr>
+          <w:rFonts w:ascii="Times New Roman" w:hAnsi="Times New Roman" w:cs="Times New Roman" w:hint="eastAsia"/>
+          <w:color w:val="000000" w:themeColor="text1"/>
+        </w:rPr>
+        <w:t xml:space="preserve">. Models </w:t>
+      </w:r>
+      <w:r>
+        <w:rPr>
+          <w:rFonts w:ascii="Times New Roman" w:hAnsi="Times New Roman" w:cs="Times New Roman"/>
+          <w:color w:val="000000" w:themeColor="text1"/>
+        </w:rPr>
+        <w:t>like</w:t>
+      </w:r>
+      <w:r>
+        <w:rPr>
+          <w:rFonts w:ascii="Times New Roman" w:hAnsi="Times New Roman" w:cs="Times New Roman" w:hint="eastAsia"/>
+          <w:color w:val="000000" w:themeColor="text1"/>
+        </w:rPr>
+        <w:t xml:space="preserve"> OpenAI</w:t>
+      </w:r>
+      <w:r>
+        <w:rPr>
+          <w:rFonts w:ascii="Times New Roman" w:hAnsi="Times New Roman" w:cs="Times New Roman"/>
+          <w:color w:val="000000" w:themeColor="text1"/>
+        </w:rPr>
+        <w:t>’</w:t>
+      </w:r>
+      <w:r>
+        <w:rPr>
+          <w:rFonts w:ascii="Times New Roman" w:hAnsi="Times New Roman" w:cs="Times New Roman" w:hint="eastAsia"/>
+          <w:color w:val="000000" w:themeColor="text1"/>
+        </w:rPr>
+        <w:t>s GPT series and Codex (</w:t>
+      </w:r>
+      <w:r>
+        <w:rPr>
+          <w:rFonts w:ascii="Times New Roman" w:hAnsi="Times New Roman" w:cs="Times New Roman"/>
+          <w:color w:val="000000" w:themeColor="text1"/>
+        </w:rPr>
+        <w:t>Chen et al., 2021</w:t>
+      </w:r>
+      <w:r>
+        <w:rPr>
+          <w:rFonts w:ascii="Times New Roman" w:hAnsi="Times New Roman" w:cs="Times New Roman" w:hint="eastAsia"/>
+          <w:color w:val="000000" w:themeColor="text1"/>
+        </w:rPr>
+        <w:t>), Google</w:t>
+      </w:r>
+      <w:r>
+        <w:rPr>
+          <w:rFonts w:ascii="Times New Roman" w:hAnsi="Times New Roman" w:cs="Times New Roman"/>
+          <w:color w:val="000000" w:themeColor="text1"/>
+        </w:rPr>
+        <w:t>’</w:t>
+      </w:r>
+      <w:r>
+        <w:rPr>
+          <w:rFonts w:ascii="Times New Roman" w:hAnsi="Times New Roman" w:cs="Times New Roman" w:hint="eastAsia"/>
+          <w:color w:val="000000" w:themeColor="text1"/>
+        </w:rPr>
+        <w:t xml:space="preserve">s Gemini and </w:t>
+      </w:r>
+      <w:proofErr w:type="spellStart"/>
+      <w:r>
+        <w:rPr>
+          <w:rFonts w:ascii="Times New Roman" w:hAnsi="Times New Roman" w:cs="Times New Roman" w:hint="eastAsia"/>
+          <w:color w:val="000000" w:themeColor="text1"/>
+        </w:rPr>
+        <w:t>PaLM</w:t>
+      </w:r>
+      <w:proofErr w:type="spellEnd"/>
+      <w:r>
+        <w:rPr>
+          <w:rFonts w:ascii="Times New Roman" w:hAnsi="Times New Roman" w:cs="Times New Roman" w:hint="eastAsia"/>
+          <w:color w:val="000000" w:themeColor="text1"/>
+        </w:rPr>
+        <w:t xml:space="preserve">, </w:t>
+      </w:r>
+      <w:r>
+        <w:rPr>
+          <w:rFonts w:ascii="Times New Roman" w:hAnsi="Times New Roman" w:cs="Times New Roman"/>
+          <w:color w:val="000000" w:themeColor="text1"/>
+        </w:rPr>
+        <w:t>Meta’</w:t>
+      </w:r>
+      <w:r>
+        <w:rPr>
+          <w:rFonts w:ascii="Times New Roman" w:hAnsi="Times New Roman" w:cs="Times New Roman" w:hint="eastAsia"/>
+          <w:color w:val="000000" w:themeColor="text1"/>
+        </w:rPr>
+        <w:t xml:space="preserve">s </w:t>
+      </w:r>
+      <w:proofErr w:type="spellStart"/>
+      <w:r>
+        <w:rPr>
+          <w:rFonts w:ascii="Times New Roman" w:hAnsi="Times New Roman" w:cs="Times New Roman" w:hint="eastAsia"/>
+          <w:color w:val="000000" w:themeColor="text1"/>
+        </w:rPr>
+        <w:t>CodeLlama</w:t>
+      </w:r>
+      <w:proofErr w:type="spellEnd"/>
+      <w:r>
+        <w:rPr>
+          <w:rFonts w:ascii="Times New Roman" w:hAnsi="Times New Roman" w:cs="Times New Roman" w:hint="eastAsia"/>
+          <w:color w:val="000000" w:themeColor="text1"/>
+        </w:rPr>
+        <w:t>, and DeepSeek-Coder (used in this project) show strong ability in code generation. They can take natural language prompts and produce code in many languages.</w:t>
+      </w:r>
+    </w:p>
+    <w:p>
+      <w:pPr>
+        <w:rPr>
+          <w:rFonts w:ascii="Times New Roman" w:hAnsi="Times New Roman" w:cs="Times New Roman" w:hint="eastAsia"/>
+          <w:color w:val="000000" w:themeColor="text1"/>
+        </w:rPr>
+      </w:pPr>
+    </w:p>
+    <w:p>
+      <w:pPr>
+        <w:rPr>
+          <w:rFonts w:hint="eastAsia"/>
+        </w:rPr>
+      </w:pPr>
+      <w:r>
+        <w:t>Earlie</w:t>
+      </w:r>
+      <w:r>
+        <w:rPr>
+          <w:rFonts w:hint="eastAsia"/>
+        </w:rPr>
+        <w:t>r</w:t>
+      </w:r>
+      <w:r>
+        <w:rPr>
+          <w:rFonts w:hint="eastAsia"/>
+        </w:rPr>
+        <w:t xml:space="preserve"> models like </w:t>
+      </w:r>
+      <w:proofErr w:type="spellStart"/>
+      <w:r>
+        <w:t>CodeBERT</w:t>
+      </w:r>
+      <w:proofErr w:type="spellEnd"/>
+      <w:r>
+        <w:t xml:space="preserve"> (Feng et al., 2020)</w:t>
+      </w:r>
+      <w:r>
+        <w:rPr>
+          <w:rFonts w:hint="eastAsia"/>
+        </w:rPr>
+        <w:t xml:space="preserve"> focused on the special features of programming languages. They learn</w:t>
+      </w:r>
+      <w:r>
+        <w:rPr>
+          <w:rFonts w:hint="eastAsia"/>
+        </w:rPr>
+        <w:t>ed</w:t>
+      </w:r>
+      <w:r>
+        <w:rPr>
+          <w:rFonts w:hint="eastAsia"/>
+        </w:rPr>
+        <w:t xml:space="preserve"> links</w:t>
+      </w:r>
+      <w:r>
+        <w:rPr>
+          <w:rFonts w:hint="eastAsia"/>
+        </w:rPr>
+        <w:t xml:space="preserve"> between text and code. Newer models are trained on very large datasets</w:t>
+      </w:r>
+      <w:r>
+        <w:rPr>
+          <w:rFonts w:hint="eastAsia"/>
+        </w:rPr>
+        <w:t xml:space="preserve">, often billions of lines of code from GitHub. These models perform well on benchmarks and power tools like GitHub Copilot </w:t>
+      </w:r>
+      <w:r>
+        <w:t>(Chen et al., 2021)</w:t>
+      </w:r>
+      <w:r>
+        <w:rPr>
+          <w:rFonts w:hint="eastAsia"/>
+        </w:rPr>
+        <w:t xml:space="preserve">. They are also used for many software tasks such as implementation, documentation, and even testing </w:t>
+      </w:r>
+      <w:r>
+        <w:t>(Sarsa et al., 2022)</w:t>
+      </w:r>
+      <w:r>
+        <w:rPr>
+          <w:rFonts w:hint="eastAsia"/>
+        </w:rPr>
+        <w:t>.</w:t>
+      </w:r>
+    </w:p>
+    <w:p/>
+    <w:p>
+      <w:pPr>
+        <w:rPr>
+          <w:rFonts w:hint="eastAsia"/>
+        </w:rPr>
+      </w:pPr>
+      <w:r>
+        <w:rPr>
+          <w:rFonts w:hint="eastAsia"/>
+        </w:rPr>
+        <w:t>Access to the latest models is not always open. But it is very clear that LLMs are changing how developers program.</w:t>
+      </w:r>
+    </w:p>
+    <w:p/>
+    <w:p/>
+    <w:p/>
+    <w:p/>
+    <w:p/>
+    <w:p/>
+    <w:p>
+      <w:pPr>
+        <w:rPr>
+          <w:rFonts w:hint="eastAsia"/>
         </w:rPr>
       </w:pPr>
     </w:p>
@@ -353,6 +669,7 @@
         <w:rPr>
           <w:rFonts w:hint="eastAsia"/>
         </w:rPr>
+        <w:lastRenderedPageBreak/>
         <w:t xml:space="preserve">Each </w:t>
       </w:r>
       <w:proofErr w:type="spellStart"/>
@@ -1215,7 +1532,6 @@
   <w:style w:type="character" w:default="1" w:styleId="a0">
     <w:name w:val="Default Paragraph Font"/>
     <w:uiPriority w:val="1"/>
-    <w:semiHidden/>
     <w:unhideWhenUsed/>
   </w:style>
   <w:style w:type="table" w:default="1" w:styleId="a1">

</xml_diff>

<commit_message>
update thesis draft (Update intro, literature, methodology
</commit_message>
<xml_diff>
--- a/thesis/thesis_repeat.docx
+++ b/thesis/thesis_repeat.docx
@@ -81,6 +81,7 @@
     <w:p>
       <w:pPr>
         <w:rPr>
+          <w:rFonts w:hint="eastAsia"/>
           <w:lang w:val="en-GB"/>
         </w:rPr>
       </w:pPr>
@@ -102,7 +103,7 @@
           <w:sz w:val="36"/>
           <w:szCs w:val="36"/>
         </w:rPr>
-        <w:t>1. Introduction</w:t>
+        <w:t>Introduction</w:t>
       </w:r>
     </w:p>
     <w:p>
@@ -286,15 +287,29 @@
           <w:rFonts w:ascii="Times New Roman" w:hAnsi="Times New Roman" w:cs="Times New Roman" w:hint="eastAsia"/>
           <w:color w:val="000000" w:themeColor="text1"/>
         </w:rPr>
-        <w:t>, and DeepSeek-Coder (used in this project) show strong ability in code generation. They can take natural language prompts and produce code in many languages.</w:t>
-      </w:r>
-    </w:p>
-    <w:p>
-      <w:pPr>
+        <w:t xml:space="preserve">, and DeepSeek-Coder (used in this project) show strong ability in code generation. They can take natural language prompts and </w:t>
+      </w:r>
+      <w:r>
         <w:rPr>
           <w:rFonts w:ascii="Times New Roman" w:hAnsi="Times New Roman" w:cs="Times New Roman" w:hint="eastAsia"/>
           <w:color w:val="000000" w:themeColor="text1"/>
         </w:rPr>
+        <w:t>generate</w:t>
+      </w:r>
+      <w:r>
+        <w:rPr>
+          <w:rFonts w:ascii="Times New Roman" w:hAnsi="Times New Roman" w:cs="Times New Roman" w:hint="eastAsia"/>
+          <w:color w:val="000000" w:themeColor="text1"/>
+        </w:rPr>
+        <w:t xml:space="preserve"> code in many languages.</w:t>
+      </w:r>
+    </w:p>
+    <w:p>
+      <w:pPr>
+        <w:rPr>
+          <w:rFonts w:ascii="Times New Roman" w:hAnsi="Times New Roman" w:cs="Times New Roman"/>
+          <w:color w:val="000000" w:themeColor="text1"/>
+        </w:rPr>
       </w:pPr>
     </w:p>
     <w:p>
@@ -375,6 +390,40 @@
         <w:t>.</w:t>
       </w:r>
     </w:p>
+    <w:p>
+      <w:pPr>
+        <w:rPr>
+          <w:rFonts w:hint="eastAsia"/>
+        </w:rPr>
+      </w:pPr>
+    </w:p>
+    <w:p>
+      <w:pPr>
+        <w:rPr>
+          <w:rFonts w:hint="eastAsia"/>
+        </w:rPr>
+      </w:pPr>
+      <w:r>
+        <w:rPr>
+          <w:rFonts w:hint="eastAsia"/>
+        </w:rPr>
+        <w:t>Access to the latest models is not always open. But it is very clear that LLMs are changing how developers program.</w:t>
+      </w:r>
+    </w:p>
+    <w:p>
+      <w:pPr>
+        <w:rPr>
+          <w:rFonts w:hint="eastAsia"/>
+        </w:rPr>
+      </w:pPr>
+    </w:p>
+    <w:p>
+      <w:pPr>
+        <w:rPr>
+          <w:rFonts w:hint="eastAsia"/>
+        </w:rPr>
+      </w:pPr>
+    </w:p>
     <w:p/>
     <w:p>
       <w:pPr>
@@ -382,19 +431,341 @@
           <w:rFonts w:hint="eastAsia"/>
         </w:rPr>
       </w:pPr>
-      <w:r>
-        <w:rPr>
-          <w:rFonts w:hint="eastAsia"/>
-        </w:rPr>
-        <w:t>Access to the latest models is not always open. But it is very clear that LLMs are changing how developers program.</w:t>
-      </w:r>
+    </w:p>
+    <w:p>
+      <w:pPr>
+        <w:spacing w:after="160" w:line="360" w:lineRule="auto"/>
+        <w:rPr>
+          <w:rFonts w:ascii="Times New Roman" w:hAnsi="Times New Roman" w:cs="Times New Roman"/>
+          <w:sz w:val="36"/>
+          <w:szCs w:val="36"/>
+        </w:rPr>
+      </w:pPr>
+      <w:r>
+        <w:rPr>
+          <w:rFonts w:ascii="Times New Roman" w:hAnsi="Times New Roman" w:cs="Times New Roman"/>
+          <w:b/>
+          <w:bCs/>
+          <w:sz w:val="36"/>
+          <w:szCs w:val="36"/>
+        </w:rPr>
+        <w:t>Literature Review</w:t>
+      </w:r>
+      <w:r>
+        <w:rPr>
+          <w:rFonts w:ascii="Times New Roman" w:hAnsi="Times New Roman" w:cs="Times New Roman"/>
+          <w:sz w:val="36"/>
+          <w:szCs w:val="36"/>
+        </w:rPr>
+        <w:t xml:space="preserve"> </w:t>
+      </w:r>
+    </w:p>
+    <w:p>
+      <w:pPr>
+        <w:spacing w:after="160" w:line="360" w:lineRule="auto"/>
+        <w:rPr>
+          <w:rFonts w:ascii="Times New Roman" w:hAnsi="Times New Roman" w:cs="Times New Roman" w:hint="eastAsia"/>
+        </w:rPr>
+      </w:pPr>
+      <w:r>
+        <w:rPr>
+          <w:rFonts w:ascii="Times New Roman" w:hAnsi="Times New Roman" w:cs="Times New Roman" w:hint="eastAsia"/>
+        </w:rPr>
+        <w:t>This</w:t>
+      </w:r>
+      <w:r>
+        <w:rPr>
+          <w:rFonts w:ascii="Times New Roman" w:hAnsi="Times New Roman" w:cs="Times New Roman" w:hint="eastAsia"/>
+        </w:rPr>
+        <w:t xml:space="preserve"> section gives the background for the research in this thesis. It looks at three areas</w:t>
+      </w:r>
+      <w:r>
+        <w:rPr>
+          <w:rFonts w:ascii="Times New Roman" w:hAnsi="Times New Roman" w:cs="Times New Roman" w:hint="eastAsia"/>
+        </w:rPr>
+        <w:t>:</w:t>
+      </w:r>
+      <w:r>
+        <w:rPr>
+          <w:rFonts w:ascii="Times New Roman" w:hAnsi="Times New Roman" w:cs="Times New Roman" w:hint="eastAsia"/>
+        </w:rPr>
+        <w:t xml:space="preserve"> First, the progress and challenges </w:t>
+      </w:r>
+      <w:r>
+        <w:rPr>
+          <w:rFonts w:ascii="Times New Roman" w:hAnsi="Times New Roman" w:cs="Times New Roman" w:hint="eastAsia"/>
+        </w:rPr>
+        <w:t>o</w:t>
+      </w:r>
+      <w:r>
+        <w:rPr>
+          <w:rFonts w:ascii="Times New Roman" w:hAnsi="Times New Roman" w:cs="Times New Roman" w:hint="eastAsia"/>
+        </w:rPr>
+        <w:t>f Large Language Models (LLMs) in code generation. Second, the principles of Test-Driven</w:t>
+      </w:r>
+      <w:r>
+        <w:rPr>
+          <w:rFonts w:ascii="Times New Roman" w:hAnsi="Times New Roman" w:cs="Times New Roman" w:hint="eastAsia"/>
+        </w:rPr>
+        <w:t xml:space="preserve"> Development (TDD). Third, the early work on combining testing methods like TDD with Artificial Intelligence (AI), especially LLMs. By reviewing this literature, I build the base for this project and point out the research gap it aims to fill.</w:t>
+      </w:r>
+    </w:p>
+    <w:p>
+      <w:pPr>
+        <w:spacing w:after="160" w:line="360" w:lineRule="auto"/>
+        <w:rPr>
+          <w:rFonts w:ascii="Times New Roman" w:hAnsi="Times New Roman" w:cs="Times New Roman"/>
+        </w:rPr>
+      </w:pPr>
+      <w:r>
+        <w:rPr>
+          <w:rFonts w:ascii="Times New Roman" w:hAnsi="Times New Roman" w:cs="Times New Roman"/>
+          <w:b/>
+          <w:bCs/>
+        </w:rPr>
+        <w:t>Large Language Models for Code Generation</w:t>
+      </w:r>
+    </w:p>
+    <w:p>
+      <w:r>
+        <w:rPr>
+          <w:rFonts w:hint="eastAsia"/>
+        </w:rPr>
+        <w:t xml:space="preserve">Automated code generation has changed a lot with the rise of LLMs. These models are usually based on the Transformer </w:t>
+      </w:r>
+      <w:r>
+        <w:t>architecture</w:t>
+      </w:r>
+      <w:r>
+        <w:rPr>
+          <w:rFonts w:hint="eastAsia"/>
+        </w:rPr>
+        <w:t xml:space="preserve">. They are trained on very large datasets with both text </w:t>
+      </w:r>
+      <w:r>
+        <w:t>and</w:t>
+      </w:r>
+      <w:r>
+        <w:rPr>
+          <w:rFonts w:hint="eastAsia"/>
+        </w:rPr>
+        <w:t xml:space="preserve"> code. </w:t>
+      </w:r>
+      <w:r>
+        <w:rPr>
+          <w:rFonts w:hint="eastAsia"/>
+        </w:rPr>
+        <w:t>S</w:t>
+      </w:r>
+      <w:r>
+        <w:t>o, they can learn complex patterns and use context in useful ways.</w:t>
+      </w:r>
+      <w:r>
+        <w:rPr>
+          <w:rFonts w:hint="eastAsia"/>
+        </w:rPr>
+        <w:t xml:space="preserve"> </w:t>
+      </w:r>
+      <w:r>
+        <w:rPr>
+          <w:rFonts w:hint="eastAsia"/>
+        </w:rPr>
+        <w:lastRenderedPageBreak/>
+        <w:t xml:space="preserve">LLMs can now </w:t>
+      </w:r>
+      <w:r>
+        <w:t>generate</w:t>
+      </w:r>
+      <w:r>
+        <w:rPr>
+          <w:rFonts w:hint="eastAsia"/>
+        </w:rPr>
+        <w:t xml:space="preserve"> code that is clear and </w:t>
+      </w:r>
+      <w:r>
+        <w:rPr>
+          <w:rFonts w:hint="eastAsia"/>
+        </w:rPr>
+        <w:t>useful</w:t>
+      </w:r>
+      <w:r>
+        <w:rPr>
+          <w:rFonts w:hint="eastAsia"/>
+        </w:rPr>
+        <w:t xml:space="preserve"> to the task. They are also used </w:t>
+      </w:r>
+      <w:r>
+        <w:rPr>
+          <w:rFonts w:hint="eastAsia"/>
+        </w:rPr>
+        <w:t xml:space="preserve">in other software </w:t>
+      </w:r>
+      <w:r>
+        <w:t>engineering tasks</w:t>
+      </w:r>
+      <w:r>
+        <w:rPr>
+          <w:rFonts w:hint="eastAsia"/>
+        </w:rPr>
+        <w:t xml:space="preserve">, but code generation is one of the main </w:t>
+      </w:r>
+      <w:r>
+        <w:t>applications</w:t>
+      </w:r>
+      <w:r>
+        <w:rPr>
+          <w:rFonts w:hint="eastAsia"/>
+        </w:rPr>
+        <w:t>.</w:t>
+      </w:r>
+      <w:r>
+        <w:rPr>
+          <w:rFonts w:hint="eastAsia"/>
+        </w:rPr>
+        <w:t xml:space="preserve"> </w:t>
+      </w:r>
+    </w:p>
+    <w:p>
+      <w:r>
+        <w:t>Early work on code models saw code as ‘natural.’</w:t>
+      </w:r>
+      <w:r>
+        <w:rPr>
+          <w:rFonts w:hint="eastAsia"/>
+        </w:rPr>
+        <w:t xml:space="preserve"> This means code, like </w:t>
+      </w:r>
+      <w:r>
+        <w:rPr>
+          <w:rFonts w:hint="eastAsia"/>
+        </w:rPr>
+        <w:t xml:space="preserve">human </w:t>
+      </w:r>
+      <w:r>
+        <w:rPr>
+          <w:rFonts w:hint="eastAsia"/>
+        </w:rPr>
+        <w:t xml:space="preserve">language, has patterns that models can learn. Based on this idea, researchers built models designed for programming languages. One good example is </w:t>
+      </w:r>
+      <w:proofErr w:type="spellStart"/>
+      <w:r>
+        <w:t>CodeBERT</w:t>
+      </w:r>
+      <w:proofErr w:type="spellEnd"/>
+      <w:r>
+        <w:t xml:space="preserve"> (Feng et al., 2020).</w:t>
+      </w:r>
+    </w:p>
+    <w:p>
+      <w:pPr>
+        <w:rPr>
+          <w:rFonts w:hint="eastAsia"/>
+        </w:rPr>
+      </w:pPr>
+      <w:r>
+        <w:rPr>
+          <w:rFonts w:hint="eastAsia"/>
+        </w:rPr>
+        <w:t>It is a pre-trained model that learns from both</w:t>
+      </w:r>
+      <w:r>
+        <w:rPr>
+          <w:rFonts w:hint="eastAsia"/>
+        </w:rPr>
+        <w:t xml:space="preserve"> natural language (NL) </w:t>
+      </w:r>
+      <w:r>
+        <w:t>and</w:t>
+      </w:r>
+      <w:r>
+        <w:rPr>
+          <w:rFonts w:hint="eastAsia"/>
+        </w:rPr>
+        <w:t xml:space="preserve"> programming language (PL) code </w:t>
+      </w:r>
+      <w:r>
+        <w:rPr>
+          <w:rFonts w:hint="eastAsia"/>
+        </w:rPr>
+        <w:t>samples</w:t>
+      </w:r>
+      <w:r>
+        <w:rPr>
+          <w:rFonts w:hint="eastAsia"/>
+        </w:rPr>
+        <w:t xml:space="preserve">. </w:t>
+      </w:r>
+      <w:proofErr w:type="spellStart"/>
+      <w:r>
+        <w:t>CodeBERT</w:t>
+      </w:r>
+      <w:proofErr w:type="spellEnd"/>
+      <w:r>
+        <w:t xml:space="preserve"> uses train</w:t>
+      </w:r>
+      <w:r>
+        <w:rPr>
+          <w:rFonts w:hint="eastAsia"/>
+        </w:rPr>
+        <w:t>ing</w:t>
+      </w:r>
+      <w:r>
+        <w:t xml:space="preserve"> tasks such as Masked Language </w:t>
+      </w:r>
+      <w:proofErr w:type="spellStart"/>
+      <w:r>
+        <w:t>Modeling</w:t>
+      </w:r>
+      <w:proofErr w:type="spellEnd"/>
+      <w:r>
+        <w:t xml:space="preserve"> (MLM) and Replaced Token Detection (RTD).</w:t>
+      </w:r>
+      <w:r>
+        <w:rPr>
+          <w:rFonts w:hint="eastAsia"/>
+        </w:rPr>
+        <w:t xml:space="preserve"> It is trained on paired </w:t>
+      </w:r>
+      <w:r>
+        <w:t>NL-PL data and on code-only data.</w:t>
+      </w:r>
+      <w:r>
+        <w:rPr>
+          <w:rFonts w:hint="eastAsia"/>
+        </w:rPr>
+        <w:t xml:space="preserve"> The model showed </w:t>
+      </w:r>
+      <w:r>
+        <w:rPr>
+          <w:rFonts w:hint="eastAsia"/>
+        </w:rPr>
+        <w:t>strong</w:t>
+      </w:r>
+      <w:r>
+        <w:rPr>
+          <w:rFonts w:hint="eastAsia"/>
+        </w:rPr>
+        <w:t xml:space="preserve"> results in tasks like code search and documentation generation. </w:t>
+      </w:r>
+      <w:r>
+        <w:t>This work showed the value of training models to connect natural language and code.</w:t>
+      </w:r>
+    </w:p>
+    <w:p>
+      <w:pPr>
+        <w:rPr>
+          <w:rFonts w:hint="eastAsia"/>
+        </w:rPr>
+      </w:pPr>
     </w:p>
     <w:p/>
-    <w:p/>
-    <w:p/>
-    <w:p/>
-    <w:p/>
-    <w:p/>
+    <w:p>
+      <w:pPr>
+        <w:rPr>
+          <w:rFonts w:hint="eastAsia"/>
+        </w:rPr>
+      </w:pPr>
+    </w:p>
     <w:p>
       <w:pPr>
         <w:rPr>
@@ -434,67 +805,8 @@
       </w:pPr>
     </w:p>
     <w:p>
-      <w:pPr>
-        <w:rPr>
-          <w:rFonts w:hint="eastAsia"/>
-          <w:lang w:val="en-GB"/>
-        </w:rPr>
-      </w:pPr>
-      <w:r>
-        <w:rPr>
-          <w:rFonts w:hint="eastAsia"/>
-          <w:lang w:val="en-GB"/>
-        </w:rPr>
-        <w:t>I</w:t>
-      </w:r>
-      <w:r>
-        <w:rPr>
-          <w:rFonts w:hint="eastAsia"/>
-          <w:lang w:val="en-GB"/>
-        </w:rPr>
-        <w:t xml:space="preserve"> </w:t>
-      </w:r>
-      <w:r>
-        <w:rPr>
-          <w:rFonts w:hint="eastAsia"/>
-          <w:lang w:val="en-GB"/>
-        </w:rPr>
-        <w:t xml:space="preserve">used three different prompting strategies to </w:t>
-      </w:r>
-      <w:r>
-        <w:rPr>
-          <w:rFonts w:hint="eastAsia"/>
-          <w:lang w:val="en-GB"/>
-        </w:rPr>
-        <w:t>evaluat</w:t>
-      </w:r>
-      <w:r>
-        <w:rPr>
-          <w:rFonts w:hint="eastAsia"/>
-          <w:lang w:val="en-GB"/>
-        </w:rPr>
-        <w:t>e</w:t>
-      </w:r>
-      <w:r>
-        <w:rPr>
-          <w:rFonts w:hint="eastAsia"/>
-          <w:lang w:val="en-GB"/>
-        </w:rPr>
-        <w:t xml:space="preserve"> how TDD principles can guide LLM code generation</w:t>
-      </w:r>
-      <w:r>
-        <w:rPr>
-          <w:rFonts w:hint="eastAsia"/>
-          <w:lang w:val="en-GB"/>
-        </w:rPr>
-        <w:t>.</w:t>
-      </w:r>
-      <w:r>
-        <w:rPr>
-          <w:rFonts w:hint="eastAsia"/>
-          <w:lang w:val="en-GB"/>
-        </w:rPr>
-        <w:t xml:space="preserve"> </w:t>
+      <w:r>
+        <w:t>I ran experiments with three prompting strategies to see how TDD principles can guide LLM code generation.</w:t>
       </w:r>
     </w:p>
     <w:p>
@@ -595,82 +907,143 @@
       <w:r>
         <w:t xml:space="preserve"> </w:t>
       </w:r>
+      <w:r>
+        <w:rPr>
+          <w:rFonts w:hint="eastAsia"/>
+        </w:rPr>
+        <w:t>d</w:t>
+      </w:r>
+      <w:r>
+        <w:rPr>
+          <w:rFonts w:hint="eastAsia"/>
+        </w:rPr>
+        <w:t>ataset</w:t>
+      </w:r>
+      <w:r>
+        <w:t xml:space="preserve"> is often used to test if LLMs can generate correct Python code. It includes 164 programming problems. Each problem gives a function signature and a short text description of what the function</w:t>
+      </w:r>
+      <w:r>
+        <w:rPr>
+          <w:rFonts w:hint="eastAsia"/>
+        </w:rPr>
+        <w:t xml:space="preserve"> should do. The tasks include text understanding, writing basic algorithms, and solving</w:t>
+      </w:r>
+      <w:r>
+        <w:rPr>
+          <w:rFonts w:hint="eastAsia"/>
+        </w:rPr>
+        <w:t xml:space="preserve"> small math problems. The </w:t>
+      </w:r>
+      <w:r>
+        <w:t>difficulty</w:t>
+      </w:r>
+      <w:r>
+        <w:rPr>
+          <w:rFonts w:hint="eastAsia"/>
+        </w:rPr>
+        <w:t xml:space="preserve"> is low to medium. </w:t>
+      </w:r>
+      <w:r>
+        <w:rPr>
+          <w:rFonts w:hint="eastAsia"/>
+        </w:rPr>
+        <w:t>It</w:t>
+      </w:r>
+      <w:r>
+        <w:t>’</w:t>
+      </w:r>
+      <w:r>
+        <w:rPr>
+          <w:rFonts w:hint="eastAsia"/>
+        </w:rPr>
+        <w:t>s s</w:t>
+      </w:r>
+      <w:r>
+        <w:rPr>
+          <w:rFonts w:hint="eastAsia"/>
+        </w:rPr>
+        <w:t>imilar to an introductory programming course or simple coding interview.</w:t>
+      </w:r>
+    </w:p>
+    <w:p>
+      <w:pPr>
+        <w:rPr>
+          <w:rFonts w:hint="eastAsia"/>
+        </w:rPr>
+      </w:pPr>
+    </w:p>
+    <w:p>
+      <w:pPr>
+        <w:rPr>
+          <w:rFonts w:hint="eastAsia"/>
+        </w:rPr>
+      </w:pPr>
+      <w:r>
+        <w:rPr>
+          <w:rFonts w:hint="eastAsia"/>
+        </w:rPr>
+        <w:t xml:space="preserve">Each </w:t>
+      </w:r>
       <w:proofErr w:type="spellStart"/>
       <w:r>
         <w:rPr>
           <w:rFonts w:hint="eastAsia"/>
         </w:rPr>
-        <w:t>dsim</w:t>
-      </w:r>
-      <w:r>
-        <w:t>ataset</w:t>
+        <w:t>HumanEval</w:t>
       </w:r>
       <w:proofErr w:type="spellEnd"/>
       <w:r>
-        <w:t xml:space="preserve"> is often used to test if LLMs can generate correct Python code. It includes 164 programming problems. Each problem gives a function signature and a short text description of what the function</w:t>
-      </w:r>
-      <w:r>
-        <w:rPr>
-          <w:rFonts w:hint="eastAsia"/>
-        </w:rPr>
-        <w:t xml:space="preserve"> should do. The tasks include text understanding, writing basic algorithms, and solving</w:t>
-      </w:r>
-      <w:r>
-        <w:rPr>
-          <w:rFonts w:hint="eastAsia"/>
-        </w:rPr>
-        <w:t xml:space="preserve"> small math problems. The </w:t>
-      </w:r>
-      <w:r>
-        <w:t>difficulty</w:t>
-      </w:r>
-      <w:r>
-        <w:rPr>
-          <w:rFonts w:hint="eastAsia"/>
-        </w:rPr>
-        <w:t xml:space="preserve"> is low to medium. </w:t>
-      </w:r>
-      <w:r>
-        <w:rPr>
-          <w:rFonts w:hint="eastAsia"/>
-        </w:rPr>
-        <w:t>It</w:t>
-      </w:r>
-      <w:r>
-        <w:t>’</w:t>
-      </w:r>
-      <w:r>
-        <w:rPr>
-          <w:rFonts w:hint="eastAsia"/>
-        </w:rPr>
-        <w:t>s s</w:t>
-      </w:r>
-      <w:r>
-        <w:rPr>
-          <w:rFonts w:hint="eastAsia"/>
-        </w:rPr>
-        <w:t>imilar to an introductory programming course or simple coding interview.</w:t>
-      </w:r>
-    </w:p>
-    <w:p>
-      <w:pPr>
-        <w:rPr>
-          <w:rFonts w:hint="eastAsia"/>
-        </w:rPr>
-      </w:pPr>
-    </w:p>
-    <w:p>
-      <w:pPr>
-        <w:rPr>
-          <w:rFonts w:hint="eastAsia"/>
-        </w:rPr>
-      </w:pPr>
-      <w:r>
-        <w:rPr>
-          <w:rFonts w:hint="eastAsia"/>
-        </w:rPr>
-        <w:lastRenderedPageBreak/>
-        <w:t xml:space="preserve">Each </w:t>
+        <w:rPr>
+          <w:rFonts w:hint="eastAsia"/>
+        </w:rPr>
+        <w:t xml:space="preserve"> problem also provides a reference solution and human-written unit tests. In this project, </w:t>
+      </w:r>
+      <w:r>
+        <w:rPr>
+          <w:rFonts w:hint="eastAsia"/>
+        </w:rPr>
+        <w:t>I</w:t>
+      </w:r>
+      <w:r>
+        <w:rPr>
+          <w:rFonts w:hint="eastAsia"/>
+        </w:rPr>
+        <w:t xml:space="preserve"> included both the problem description and the test cases in the prompt given to the model. The model then generated </w:t>
+      </w:r>
+      <w:r>
+        <w:t>code bas</w:t>
+      </w:r>
+      <w:r>
+        <w:rPr>
+          <w:rFonts w:hint="eastAsia"/>
+        </w:rPr>
+        <w:t>ed</w:t>
+      </w:r>
+      <w:r>
+        <w:rPr>
+          <w:rFonts w:hint="eastAsia"/>
+        </w:rPr>
+        <w:t xml:space="preserve"> on this input.</w:t>
+      </w:r>
+    </w:p>
+    <w:p>
+      <w:pPr>
+        <w:rPr>
+          <w:rFonts w:hint="eastAsia"/>
+        </w:rPr>
+      </w:pPr>
+    </w:p>
+    <w:p>
+      <w:pPr>
+        <w:rPr>
+          <w:rFonts w:hint="eastAsia"/>
+        </w:rPr>
+      </w:pPr>
+      <w:r>
+        <w:rPr>
+          <w:rFonts w:hint="eastAsia"/>
+        </w:rPr>
+        <w:t xml:space="preserve">All </w:t>
       </w:r>
       <w:proofErr w:type="spellStart"/>
       <w:r>
@@ -684,7 +1057,7 @@
         <w:rPr>
           <w:rFonts w:hint="eastAsia"/>
         </w:rPr>
-        <w:t xml:space="preserve"> problem also provides a reference solution and human-written unit tests. In this project, </w:t>
+        <w:t xml:space="preserve"> problems are in Python, which fits the model </w:t>
       </w:r>
       <w:r>
         <w:rPr>
@@ -696,68 +1069,19 @@
         <w:rPr>
           <w:rFonts w:hint="eastAsia"/>
         </w:rPr>
-        <w:t xml:space="preserve"> included both the problem description and the test cases in the prompt given to the model. The model then generated </w:t>
-      </w:r>
-      <w:r>
-        <w:t>code bas</w:t>
-      </w:r>
-      <w:r>
-        <w:rPr>
-          <w:rFonts w:hint="eastAsia"/>
-        </w:rPr>
-        <w:t>ed</w:t>
-      </w:r>
-      <w:r>
-        <w:rPr>
-          <w:rFonts w:hint="eastAsia"/>
-        </w:rPr>
-        <w:t xml:space="preserve"> on this input.</w:t>
-      </w:r>
-    </w:p>
-    <w:p>
-      <w:pPr>
-        <w:rPr>
-          <w:rFonts w:hint="eastAsia"/>
-        </w:rPr>
-      </w:pPr>
-    </w:p>
-    <w:p>
-      <w:pPr>
-        <w:rPr>
-          <w:rFonts w:hint="eastAsia"/>
-        </w:rPr>
-      </w:pPr>
-      <w:r>
-        <w:rPr>
-          <w:rFonts w:hint="eastAsia"/>
-        </w:rPr>
-        <w:t xml:space="preserve">All </w:t>
-      </w:r>
-      <w:proofErr w:type="spellStart"/>
-      <w:r>
-        <w:rPr>
-          <w:rFonts w:hint="eastAsia"/>
-        </w:rPr>
-        <w:t>HumanEval</w:t>
-      </w:r>
-      <w:proofErr w:type="spellEnd"/>
-      <w:r>
-        <w:rPr>
-          <w:rFonts w:hint="eastAsia"/>
-        </w:rPr>
-        <w:t xml:space="preserve"> problems are in Python, which fits the model </w:t>
-      </w:r>
-      <w:r>
-        <w:rPr>
-          <w:rFonts w:hint="eastAsia"/>
-        </w:rPr>
-        <w:t>I</w:t>
-      </w:r>
-      <w:r>
-        <w:rPr>
-          <w:rFonts w:hint="eastAsia"/>
-        </w:rPr>
-        <w:t xml:space="preserve"> used. The focus of this project is on the process of code generation with different prompting methods(baseline vs. TDD-guided). It does </w:t>
+        <w:t xml:space="preserve"> used. The focus of this project is on the process of code generation with different prompting methods</w:t>
+      </w:r>
+      <w:r>
+        <w:rPr>
+          <w:rFonts w:hint="eastAsia"/>
+        </w:rPr>
+        <w:t xml:space="preserve"> </w:t>
+      </w:r>
+      <w:r>
+        <w:rPr>
+          <w:rFonts w:hint="eastAsia"/>
+        </w:rPr>
+        <w:t xml:space="preserve">(baseline vs. TDD-guided). It does </w:t>
       </w:r>
       <w:r>
         <w:t>not</w:t>

</xml_diff>

<commit_message>
Update literature review and some edits
</commit_message>
<xml_diff>
--- a/thesis/thesis_repeat.docx
+++ b/thesis/thesis_repeat.docx
@@ -241,75 +241,43 @@
           <w:rFonts w:ascii="Times New Roman" w:hAnsi="Times New Roman" w:cs="Times New Roman" w:hint="eastAsia"/>
           <w:color w:val="000000" w:themeColor="text1"/>
         </w:rPr>
-        <w:t xml:space="preserve">s Gemini and </w:t>
-      </w:r>
-      <w:proofErr w:type="spellStart"/>
+        <w:t xml:space="preserve">s Gemini and PaLM, </w:t>
+      </w:r>
+      <w:r>
+        <w:rPr>
+          <w:rFonts w:ascii="Times New Roman" w:hAnsi="Times New Roman" w:cs="Times New Roman"/>
+          <w:color w:val="000000" w:themeColor="text1"/>
+        </w:rPr>
+        <w:t>Meta’</w:t>
+      </w:r>
       <w:r>
         <w:rPr>
           <w:rFonts w:ascii="Times New Roman" w:hAnsi="Times New Roman" w:cs="Times New Roman" w:hint="eastAsia"/>
           <w:color w:val="000000" w:themeColor="text1"/>
         </w:rPr>
-        <w:t>PaLM</w:t>
-      </w:r>
-      <w:proofErr w:type="spellEnd"/>
+        <w:t xml:space="preserve">s CodeLlama, and DeepSeek-Coder (used in this project) show strong ability in code generation. They can take natural language prompts and </w:t>
+      </w:r>
       <w:r>
         <w:rPr>
           <w:rFonts w:ascii="Times New Roman" w:hAnsi="Times New Roman" w:cs="Times New Roman" w:hint="eastAsia"/>
           <w:color w:val="000000" w:themeColor="text1"/>
         </w:rPr>
-        <w:t xml:space="preserve">, </w:t>
-      </w:r>
-      <w:r>
+        <w:t>generate</w:t>
+      </w:r>
+      <w:r>
+        <w:rPr>
+          <w:rFonts w:ascii="Times New Roman" w:hAnsi="Times New Roman" w:cs="Times New Roman" w:hint="eastAsia"/>
+          <w:color w:val="000000" w:themeColor="text1"/>
+        </w:rPr>
+        <w:t xml:space="preserve"> code in many languages.</w:t>
+      </w:r>
+    </w:p>
+    <w:p>
+      <w:pPr>
         <w:rPr>
           <w:rFonts w:ascii="Times New Roman" w:hAnsi="Times New Roman" w:cs="Times New Roman"/>
           <w:color w:val="000000" w:themeColor="text1"/>
         </w:rPr>
-        <w:t>Meta’</w:t>
-      </w:r>
-      <w:r>
-        <w:rPr>
-          <w:rFonts w:ascii="Times New Roman" w:hAnsi="Times New Roman" w:cs="Times New Roman" w:hint="eastAsia"/>
-          <w:color w:val="000000" w:themeColor="text1"/>
-        </w:rPr>
-        <w:t xml:space="preserve">s </w:t>
-      </w:r>
-      <w:proofErr w:type="spellStart"/>
-      <w:r>
-        <w:rPr>
-          <w:rFonts w:ascii="Times New Roman" w:hAnsi="Times New Roman" w:cs="Times New Roman" w:hint="eastAsia"/>
-          <w:color w:val="000000" w:themeColor="text1"/>
-        </w:rPr>
-        <w:t>CodeLlama</w:t>
-      </w:r>
-      <w:proofErr w:type="spellEnd"/>
-      <w:r>
-        <w:rPr>
-          <w:rFonts w:ascii="Times New Roman" w:hAnsi="Times New Roman" w:cs="Times New Roman" w:hint="eastAsia"/>
-          <w:color w:val="000000" w:themeColor="text1"/>
-        </w:rPr>
-        <w:t xml:space="preserve">, and DeepSeek-Coder (used in this project) show strong ability in code generation. They can take natural language prompts and </w:t>
-      </w:r>
-      <w:r>
-        <w:rPr>
-          <w:rFonts w:ascii="Times New Roman" w:hAnsi="Times New Roman" w:cs="Times New Roman" w:hint="eastAsia"/>
-          <w:color w:val="000000" w:themeColor="text1"/>
-        </w:rPr>
-        <w:t>generate</w:t>
-      </w:r>
-      <w:r>
-        <w:rPr>
-          <w:rFonts w:ascii="Times New Roman" w:hAnsi="Times New Roman" w:cs="Times New Roman" w:hint="eastAsia"/>
-          <w:color w:val="000000" w:themeColor="text1"/>
-        </w:rPr>
-        <w:t xml:space="preserve"> code in many languages.</w:t>
-      </w:r>
-    </w:p>
-    <w:p>
-      <w:pPr>
-        <w:rPr>
-          <w:rFonts w:ascii="Times New Roman" w:hAnsi="Times New Roman" w:cs="Times New Roman"/>
-          <w:color w:val="000000" w:themeColor="text1"/>
-        </w:rPr>
       </w:pPr>
     </w:p>
     <w:p>
@@ -333,13 +301,8 @@
         </w:rPr>
         <w:t xml:space="preserve"> models like </w:t>
       </w:r>
-      <w:proofErr w:type="spellStart"/>
-      <w:r>
-        <w:t>CodeBERT</w:t>
-      </w:r>
-      <w:proofErr w:type="spellEnd"/>
-      <w:r>
-        <w:t xml:space="preserve"> (Feng et al., 2020)</w:t>
+      <w:r>
+        <w:t>CodeBERT (Feng et al., 2020)</w:t>
       </w:r>
       <w:r>
         <w:rPr>
@@ -424,7 +387,13 @@
         </w:rPr>
       </w:pPr>
     </w:p>
-    <w:p/>
+    <w:p>
+      <w:pPr>
+        <w:rPr>
+          <w:rFonts w:hint="eastAsia"/>
+        </w:rPr>
+      </w:pPr>
+    </w:p>
     <w:p>
       <w:pPr>
         <w:rPr>
@@ -464,20 +433,14 @@
       <w:pPr>
         <w:spacing w:after="160" w:line="360" w:lineRule="auto"/>
         <w:rPr>
+          <w:rFonts w:ascii="Times New Roman" w:hAnsi="Times New Roman" w:cs="Times New Roman"/>
+        </w:rPr>
+      </w:pPr>
+      <w:r>
+        <w:rPr>
           <w:rFonts w:ascii="Times New Roman" w:hAnsi="Times New Roman" w:cs="Times New Roman" w:hint="eastAsia"/>
         </w:rPr>
-      </w:pPr>
-      <w:r>
-        <w:rPr>
-          <w:rFonts w:ascii="Times New Roman" w:hAnsi="Times New Roman" w:cs="Times New Roman" w:hint="eastAsia"/>
-        </w:rPr>
-        <w:t>This</w:t>
-      </w:r>
-      <w:r>
-        <w:rPr>
-          <w:rFonts w:ascii="Times New Roman" w:hAnsi="Times New Roman" w:cs="Times New Roman" w:hint="eastAsia"/>
-        </w:rPr>
-        <w:t xml:space="preserve"> section gives the background for the research in this thesis. It looks at three areas</w:t>
+        <w:t>This section gives the background for the research in this thesis. It looks at three areas</w:t>
       </w:r>
       <w:r>
         <w:rPr>
@@ -527,6 +490,11 @@
       </w:r>
     </w:p>
     <w:p>
+      <w:pPr>
+        <w:rPr>
+          <w:rFonts w:hint="eastAsia"/>
+        </w:rPr>
+      </w:pPr>
       <w:r>
         <w:rPr>
           <w:rFonts w:hint="eastAsia"/>
@@ -626,6 +594,11 @@
       </w:r>
     </w:p>
     <w:p>
+      <w:pPr>
+        <w:rPr>
+          <w:rFonts w:hint="eastAsia"/>
+        </w:rPr>
+      </w:pPr>
       <w:r>
         <w:t>Early work on code models saw code as ‘natural.’</w:t>
       </w:r>
@@ -647,13 +620,8 @@
         </w:rPr>
         <w:t xml:space="preserve">language, has patterns that models can learn. Based on this idea, researchers built models designed for programming languages. One good example is </w:t>
       </w:r>
-      <w:proofErr w:type="spellStart"/>
-      <w:r>
-        <w:t>CodeBERT</w:t>
-      </w:r>
-      <w:proofErr w:type="spellEnd"/>
-      <w:r>
-        <w:t xml:space="preserve"> (Feng et al., 2020).</w:t>
+      <w:r>
+        <w:t>CodeBERT (Feng et al., 2020).</w:t>
       </w:r>
     </w:p>
     <w:p>
@@ -695,13 +663,8 @@
         </w:rPr>
         <w:t xml:space="preserve">. </w:t>
       </w:r>
-      <w:proofErr w:type="spellStart"/>
-      <w:r>
-        <w:t>CodeBERT</w:t>
-      </w:r>
-      <w:proofErr w:type="spellEnd"/>
-      <w:r>
-        <w:t xml:space="preserve"> uses train</w:t>
+      <w:r>
+        <w:t>CodeBERT uses train</w:t>
       </w:r>
       <w:r>
         <w:rPr>
@@ -710,15 +673,7 @@
         <w:t>ing</w:t>
       </w:r>
       <w:r>
-        <w:t xml:space="preserve"> tasks such as Masked Language </w:t>
-      </w:r>
-      <w:proofErr w:type="spellStart"/>
-      <w:r>
-        <w:t>Modeling</w:t>
-      </w:r>
-      <w:proofErr w:type="spellEnd"/>
-      <w:r>
-        <w:t xml:space="preserve"> (MLM) and Replaced Token Detection (RTD).</w:t>
+        <w:t xml:space="preserve"> tasks such as Masked Language Modeling (MLM) and Replaced Token Detection (RTD).</w:t>
       </w:r>
       <w:r>
         <w:rPr>
@@ -750,15 +705,273 @@
       <w:r>
         <w:t>This work showed the value of training models to connect natural language and code.</w:t>
       </w:r>
-    </w:p>
-    <w:p>
-      <w:pPr>
-        <w:rPr>
-          <w:rFonts w:hint="eastAsia"/>
-        </w:rPr>
-      </w:pPr>
+      <w:r>
+        <w:rPr>
+          <w:rFonts w:hint="eastAsia"/>
+        </w:rPr>
+        <w:t xml:space="preserve"> </w:t>
+      </w:r>
+      <w:r>
+        <w:t>Building on this, research soon moved towards large LLMs trained on massive datasets.</w:t>
+      </w:r>
     </w:p>
     <w:p/>
+    <w:p>
+      <w:r>
+        <w:rPr>
+          <w:rFonts w:hint="eastAsia"/>
+        </w:rPr>
+        <w:t>Some early examples are GPT-Neo and GPT-J. They were trained on data like The Pile, which includes a lot of code from GitHub. These models already showed simple code generation skills. A major step came with OpenAI</w:t>
+      </w:r>
+      <w:r>
+        <w:t>’</w:t>
+      </w:r>
+      <w:r>
+        <w:rPr>
+          <w:rFonts w:hint="eastAsia"/>
+        </w:rPr>
+        <w:t xml:space="preserve">s Codex </w:t>
+      </w:r>
+      <w:r>
+        <w:t>(Chen et al., 2021)</w:t>
+      </w:r>
+      <w:r>
+        <w:rPr>
+          <w:rFonts w:hint="eastAsia"/>
+        </w:rPr>
+        <w:t>. Codex is based on the GPT family but fine-tuned on billions of lines of</w:t>
+      </w:r>
+      <w:r>
+        <w:t xml:space="preserve"> public GitHub code.</w:t>
+      </w:r>
+      <w:r>
+        <w:rPr>
+          <w:rFonts w:hint="eastAsia"/>
+        </w:rPr>
+        <w:t xml:space="preserve"> It showed strong results in generating Python code from docstrings and natural language. Codex became well known because it powered GitHub Copilot. At the same time, DeepMind</w:t>
+      </w:r>
+      <w:r>
+        <w:t>’</w:t>
+      </w:r>
+      <w:r>
+        <w:rPr>
+          <w:rFonts w:hint="eastAsia"/>
+        </w:rPr>
+        <w:t xml:space="preserve">s AlphaCode showed that LLMs could also solve harder problems. It reached results close to human level in programming contests. </w:t>
+      </w:r>
+      <w:r>
+        <w:t>This marked a turning point, as LLMs began to show both practical applications and competitive-level problem solving.</w:t>
+      </w:r>
+      <w:r>
+        <w:rPr>
+          <w:rFonts w:hint="eastAsia"/>
+        </w:rPr>
+        <w:t xml:space="preserve"> </w:t>
+      </w:r>
+      <w:r>
+        <w:rPr>
+          <w:rFonts w:hint="eastAsia"/>
+        </w:rPr>
+        <w:t>After this, many other models appeared, such as CodeGen</w:t>
+      </w:r>
+      <w:r>
+        <w:t xml:space="preserve"> </w:t>
+      </w:r>
+      <w:r>
+        <w:t>(Nijkamp et al., 2022), INCODER (Fried et al., 2022a), PolyCoder (Xu et al., 2022)</w:t>
+      </w:r>
+      <w:r>
+        <w:rPr>
+          <w:rFonts w:hint="eastAsia"/>
+        </w:rPr>
+        <w:t xml:space="preserve">, </w:t>
+      </w:r>
+      <w:r>
+        <w:t>CodeLlama, and the DeepSeek-Coder series</w:t>
+      </w:r>
+      <w:r>
+        <w:rPr>
+          <w:rFonts w:hint="eastAsia"/>
+        </w:rPr>
+        <w:t xml:space="preserve"> used in this project. </w:t>
+      </w:r>
+      <w:r>
+        <w:rPr>
+          <w:rFonts w:hint="eastAsia"/>
+        </w:rPr>
+        <w:t>They all used large code datasets and different training setups, but the goal was the same: to make code generation more accurate and useful.</w:t>
+      </w:r>
+    </w:p>
+    <w:p/>
+    <w:p>
+      <w:pPr>
+        <w:rPr>
+          <w:rFonts w:hint="eastAsia"/>
+        </w:rPr>
+      </w:pPr>
+      <w:r>
+        <w:t>As these models grew stronger, a key challenge became how to evaluate their performance.</w:t>
+      </w:r>
+      <w:r>
+        <w:rPr>
+          <w:rFonts w:hint="eastAsia"/>
+        </w:rPr>
+        <w:t xml:space="preserve"> </w:t>
+      </w:r>
+      <w:r>
+        <w:t>Traditional language metrics such as BLEU were not enough, since two programs can look very different in code but still do the same thing (Chen et al., 2021).</w:t>
+      </w:r>
+      <w:r>
+        <w:rPr>
+          <w:rFonts w:hint="eastAsia"/>
+        </w:rPr>
+        <w:t xml:space="preserve"> </w:t>
+      </w:r>
+      <w:r>
+        <w:rPr>
+          <w:rFonts w:hint="eastAsia"/>
+        </w:rPr>
+        <w:t>Because of this, researchers sta</w:t>
+      </w:r>
+      <w:r>
+        <w:rPr>
+          <w:rFonts w:hint="eastAsia"/>
+        </w:rPr>
+        <w:t>r</w:t>
+      </w:r>
+      <w:r>
+        <w:rPr>
+          <w:rFonts w:hint="eastAsia"/>
+        </w:rPr>
+        <w:t xml:space="preserve">ted using </w:t>
+      </w:r>
+      <w:r>
+        <w:t>execution-based evaluation.</w:t>
+      </w:r>
+      <w:r>
+        <w:rPr>
+          <w:rFonts w:hint="eastAsia"/>
+        </w:rPr>
+        <w:t xml:space="preserve"> </w:t>
+      </w:r>
+      <w:r>
+        <w:t>Benchmarks like HumanEval and MBPP were introduced.</w:t>
+      </w:r>
+      <w:r>
+        <w:rPr>
+          <w:rFonts w:hint="eastAsia"/>
+        </w:rPr>
+        <w:t xml:space="preserve"> </w:t>
+      </w:r>
+      <w:r>
+        <w:t>They provide coding tasks where the output is tested by running unit tests on the generated code.</w:t>
+      </w:r>
+      <w:r>
+        <w:rPr>
+          <w:rFonts w:hint="eastAsia"/>
+        </w:rPr>
+        <w:t xml:space="preserve"> </w:t>
+      </w:r>
+      <w:r>
+        <w:t>The APPS benchmark (Hendrycks et al., 2021) expanded this idea with a</w:t>
+      </w:r>
+      <w:r>
+        <w:rPr>
+          <w:rFonts w:hint="eastAsia"/>
+        </w:rPr>
+        <w:t>round</w:t>
+      </w:r>
+      <w:r>
+        <w:t xml:space="preserve"> 10,000 problems at different levels, similar to online coding contests.</w:t>
+      </w:r>
+      <w:r>
+        <w:rPr>
+          <w:rFonts w:hint="eastAsia"/>
+        </w:rPr>
+        <w:t xml:space="preserve"> </w:t>
+      </w:r>
+      <w:r>
+        <w:t>Another key step was the pass@k metric. It measures the chance that at least one of k code samples passes all tests.</w:t>
+      </w:r>
+      <w:r>
+        <w:rPr>
+          <w:rFonts w:hint="eastAsia"/>
+        </w:rPr>
+        <w:t xml:space="preserve"> </w:t>
+      </w:r>
+      <w:r>
+        <w:t>Unbiased estimators were also developed to make comparisons fair (Chen et al., 2021).</w:t>
+      </w:r>
+      <w:r>
+        <w:rPr>
+          <w:rFonts w:hint="eastAsia"/>
+        </w:rPr>
+        <w:t xml:space="preserve"> </w:t>
+      </w:r>
+      <w:r>
+        <w:t>These evaluation tools marked a big step forward</w:t>
+      </w:r>
+      <w:r>
+        <w:rPr>
+          <w:rFonts w:hint="eastAsia"/>
+        </w:rPr>
+        <w:t>, b</w:t>
+      </w:r>
+      <w:r>
+        <w:rPr>
+          <w:rFonts w:hint="eastAsia"/>
+        </w:rPr>
+        <w:t>ut</w:t>
+      </w:r>
+      <w:r>
+        <w:rPr>
+          <w:rFonts w:hint="eastAsia"/>
+        </w:rPr>
+        <w:t xml:space="preserve"> </w:t>
+      </w:r>
+      <w:r>
+        <w:t>important challenges remain.</w:t>
+      </w:r>
+    </w:p>
+    <w:p/>
+    <w:p>
+      <w:pPr>
+        <w:rPr>
+          <w:rFonts w:hint="eastAsia"/>
+        </w:rPr>
+      </w:pPr>
+      <w:r>
+        <w:t>Despite these advances, LLMs for code generation still face clear limits. They often struggle with tasks that need deeper reasoning, long chains of steps, or complex state management. Precise handling of variables and operations can also be difficult (Chen et al., 2021). Writing code that fully matches subtle or ambiguous natural language requests remains a challenge (Mu et al., 2023). Evaluation adds another problem. Studies have shown that common benchmarks like HumanEval may not include enough or diverse tests to check correctness well. When the HumanEval set was expanded with more unit tests, success rates for many top models dropped and even their rankings changed (Liu et al., 2023). This shows that stronger and more reliable benchmarks are needed. Access is another issue. Many of the most capable models, such as Codex or GPT-4, are only available through limited APIs. This makes it harder for researchers to study them in depth, adapt them, or compare them fairly.</w:t>
+      </w:r>
+      <w:r>
+        <w:rPr>
+          <w:rFonts w:hint="eastAsia"/>
+        </w:rPr>
+        <w:t xml:space="preserve"> </w:t>
+      </w:r>
+      <w:r>
+        <w:t xml:space="preserve">These </w:t>
+      </w:r>
+      <w:r>
+        <w:lastRenderedPageBreak/>
+        <w:t>challenges highlight that despite rapid progress, significant barriers remain for both practical use and academic study.</w:t>
+      </w:r>
+    </w:p>
+    <w:p>
+      <w:pPr>
+        <w:rPr>
+          <w:rFonts w:hint="eastAsia"/>
+        </w:rPr>
+      </w:pPr>
+    </w:p>
+    <w:p/>
+    <w:p>
+      <w:pPr>
+        <w:rPr>
+          <w:rFonts w:hint="eastAsia"/>
+        </w:rPr>
+      </w:pPr>
+    </w:p>
     <w:p>
       <w:pPr>
         <w:rPr>
@@ -805,6 +1018,11 @@
       </w:pPr>
     </w:p>
     <w:p>
+      <w:pPr>
+        <w:rPr>
+          <w:rFonts w:hint="eastAsia"/>
+        </w:rPr>
+      </w:pPr>
       <w:r>
         <w:t>I ran experiments with three prompting strategies to see how TDD principles can guide LLM code generation.</w:t>
       </w:r>
@@ -861,226 +1079,182 @@
           <w:rFonts w:hint="eastAsia"/>
           <w:lang w:val="en-GB"/>
         </w:rPr>
-        <w:t xml:space="preserve"> used the </w:t>
-      </w:r>
-      <w:proofErr w:type="spellStart"/>
+        <w:t xml:space="preserve"> used the HumanEval benchmark from OpenAI</w:t>
+      </w:r>
       <w:r>
         <w:rPr>
           <w:rFonts w:hint="eastAsia"/>
           <w:lang w:val="en-GB"/>
         </w:rPr>
-        <w:t>HumanEval</w:t>
-      </w:r>
-      <w:proofErr w:type="spellEnd"/>
-      <w:r>
-        <w:rPr>
-          <w:rFonts w:hint="eastAsia"/>
+        <w:t xml:space="preserve"> </w:t>
+      </w:r>
+      <w:r>
+        <w:rPr>
           <w:lang w:val="en-GB"/>
         </w:rPr>
-        <w:t xml:space="preserve"> benchmark from OpenAI</w:t>
-      </w:r>
-      <w:r>
-        <w:rPr>
-          <w:rFonts w:hint="eastAsia"/>
-          <w:lang w:val="en-GB"/>
-        </w:rPr>
+        <w:t>(</w:t>
+      </w:r>
+      <w:r>
+        <w:t>Chen et al., 2021</w:t>
+      </w:r>
+      <w:r>
+        <w:t xml:space="preserve">). </w:t>
+      </w:r>
+      <w:r>
+        <w:rPr>
+          <w:rFonts w:hint="eastAsia"/>
+        </w:rPr>
+        <w:t>This</w:t>
+      </w:r>
+      <w:r>
         <w:t xml:space="preserve"> </w:t>
       </w:r>
       <w:r>
         <w:rPr>
-          <w:lang w:val="en-GB"/>
-        </w:rPr>
-        <w:t>(</w:t>
-      </w:r>
-      <w:r>
-        <w:t>Chen et al., 2021</w:t>
-      </w:r>
-      <w:r>
-        <w:t xml:space="preserve">). </w:t>
-      </w:r>
-      <w:r>
-        <w:rPr>
-          <w:rFonts w:hint="eastAsia"/>
-        </w:rPr>
-        <w:t>This</w:t>
-      </w:r>
-      <w:r>
+          <w:rFonts w:hint="eastAsia"/>
+        </w:rPr>
+        <w:t>d</w:t>
+      </w:r>
+      <w:r>
+        <w:rPr>
+          <w:rFonts w:hint="eastAsia"/>
+        </w:rPr>
+        <w:t>ataset</w:t>
+      </w:r>
+      <w:r>
+        <w:t xml:space="preserve"> is often used to test if LLMs can generate correct Python code. It includes 164 programming problems. Each problem gives a function signature and a short text description of what the function</w:t>
+      </w:r>
+      <w:r>
+        <w:rPr>
+          <w:rFonts w:hint="eastAsia"/>
+        </w:rPr>
+        <w:t xml:space="preserve"> should do. The tasks include text understanding, writing basic algorithms, and solving</w:t>
+      </w:r>
+      <w:r>
+        <w:rPr>
+          <w:rFonts w:hint="eastAsia"/>
+        </w:rPr>
+        <w:t xml:space="preserve"> small math problems. The </w:t>
+      </w:r>
+      <w:r>
+        <w:t>difficulty</w:t>
+      </w:r>
+      <w:r>
+        <w:rPr>
+          <w:rFonts w:hint="eastAsia"/>
+        </w:rPr>
+        <w:t xml:space="preserve"> is low to medium. </w:t>
+      </w:r>
+      <w:r>
+        <w:rPr>
+          <w:rFonts w:hint="eastAsia"/>
+        </w:rPr>
+        <w:t>It</w:t>
+      </w:r>
+      <w:r>
+        <w:t>’</w:t>
+      </w:r>
+      <w:r>
+        <w:rPr>
+          <w:rFonts w:hint="eastAsia"/>
+        </w:rPr>
+        <w:t>s s</w:t>
+      </w:r>
+      <w:r>
+        <w:rPr>
+          <w:rFonts w:hint="eastAsia"/>
+        </w:rPr>
+        <w:t>imilar to an introductory programming course or simple coding interview.</w:t>
+      </w:r>
+    </w:p>
+    <w:p>
+      <w:pPr>
+        <w:rPr>
+          <w:rFonts w:hint="eastAsia"/>
+        </w:rPr>
+      </w:pPr>
+    </w:p>
+    <w:p>
+      <w:pPr>
+        <w:rPr>
+          <w:rFonts w:hint="eastAsia"/>
+        </w:rPr>
+      </w:pPr>
+      <w:r>
+        <w:rPr>
+          <w:rFonts w:hint="eastAsia"/>
+        </w:rPr>
+        <w:t xml:space="preserve">Each HumanEval problem also provides a reference solution and human-written unit tests. In this project, </w:t>
+      </w:r>
+      <w:r>
+        <w:rPr>
+          <w:rFonts w:hint="eastAsia"/>
+        </w:rPr>
+        <w:t>I</w:t>
+      </w:r>
+      <w:r>
+        <w:rPr>
+          <w:rFonts w:hint="eastAsia"/>
+        </w:rPr>
+        <w:t xml:space="preserve"> included both the problem description and the test cases in the prompt given to the model. The model then generated </w:t>
+      </w:r>
+      <w:r>
+        <w:t>code bas</w:t>
+      </w:r>
+      <w:r>
+        <w:rPr>
+          <w:rFonts w:hint="eastAsia"/>
+        </w:rPr>
+        <w:t>ed</w:t>
+      </w:r>
+      <w:r>
+        <w:rPr>
+          <w:rFonts w:hint="eastAsia"/>
+        </w:rPr>
+        <w:t xml:space="preserve"> on this input.</w:t>
+      </w:r>
+    </w:p>
+    <w:p>
+      <w:pPr>
+        <w:rPr>
+          <w:rFonts w:hint="eastAsia"/>
+        </w:rPr>
+      </w:pPr>
+    </w:p>
+    <w:p>
+      <w:pPr>
+        <w:rPr>
+          <w:rFonts w:hint="eastAsia"/>
+        </w:rPr>
+      </w:pPr>
+      <w:r>
+        <w:rPr>
+          <w:rFonts w:hint="eastAsia"/>
+        </w:rPr>
+        <w:t xml:space="preserve">All HumanEval problems are in Python, which fits the model </w:t>
+      </w:r>
+      <w:r>
+        <w:rPr>
+          <w:rFonts w:hint="eastAsia"/>
+        </w:rPr>
+        <w:t>I</w:t>
+      </w:r>
+      <w:r>
+        <w:rPr>
+          <w:rFonts w:hint="eastAsia"/>
+        </w:rPr>
+        <w:t xml:space="preserve"> used. The focus of this project is on the process of code generation with different prompting methods</w:t>
+      </w:r>
+      <w:r>
+        <w:rPr>
+          <w:rFonts w:hint="eastAsia"/>
+        </w:rPr>
         <w:t xml:space="preserve"> </w:t>
       </w:r>
       <w:r>
         <w:rPr>
           <w:rFonts w:hint="eastAsia"/>
         </w:rPr>
-        <w:t>d</w:t>
-      </w:r>
-      <w:r>
-        <w:rPr>
-          <w:rFonts w:hint="eastAsia"/>
-        </w:rPr>
-        <w:t>ataset</w:t>
-      </w:r>
-      <w:r>
-        <w:t xml:space="preserve"> is often used to test if LLMs can generate correct Python code. It includes 164 programming problems. Each problem gives a function signature and a short text description of what the function</w:t>
-      </w:r>
-      <w:r>
-        <w:rPr>
-          <w:rFonts w:hint="eastAsia"/>
-        </w:rPr>
-        <w:t xml:space="preserve"> should do. The tasks include text understanding, writing basic algorithms, and solving</w:t>
-      </w:r>
-      <w:r>
-        <w:rPr>
-          <w:rFonts w:hint="eastAsia"/>
-        </w:rPr>
-        <w:t xml:space="preserve"> small math problems. The </w:t>
-      </w:r>
-      <w:r>
-        <w:t>difficulty</w:t>
-      </w:r>
-      <w:r>
-        <w:rPr>
-          <w:rFonts w:hint="eastAsia"/>
-        </w:rPr>
-        <w:t xml:space="preserve"> is low to medium. </w:t>
-      </w:r>
-      <w:r>
-        <w:rPr>
-          <w:rFonts w:hint="eastAsia"/>
-        </w:rPr>
-        <w:t>It</w:t>
-      </w:r>
-      <w:r>
-        <w:t>’</w:t>
-      </w:r>
-      <w:r>
-        <w:rPr>
-          <w:rFonts w:hint="eastAsia"/>
-        </w:rPr>
-        <w:t>s s</w:t>
-      </w:r>
-      <w:r>
-        <w:rPr>
-          <w:rFonts w:hint="eastAsia"/>
-        </w:rPr>
-        <w:t>imilar to an introductory programming course or simple coding interview.</w:t>
-      </w:r>
-    </w:p>
-    <w:p>
-      <w:pPr>
-        <w:rPr>
-          <w:rFonts w:hint="eastAsia"/>
-        </w:rPr>
-      </w:pPr>
-    </w:p>
-    <w:p>
-      <w:pPr>
-        <w:rPr>
-          <w:rFonts w:hint="eastAsia"/>
-        </w:rPr>
-      </w:pPr>
-      <w:r>
-        <w:rPr>
-          <w:rFonts w:hint="eastAsia"/>
-        </w:rPr>
-        <w:t xml:space="preserve">Each </w:t>
-      </w:r>
-      <w:proofErr w:type="spellStart"/>
-      <w:r>
-        <w:rPr>
-          <w:rFonts w:hint="eastAsia"/>
-        </w:rPr>
-        <w:t>HumanEval</w:t>
-      </w:r>
-      <w:proofErr w:type="spellEnd"/>
-      <w:r>
-        <w:rPr>
-          <w:rFonts w:hint="eastAsia"/>
-        </w:rPr>
-        <w:t xml:space="preserve"> problem also provides a reference solution and human-written unit tests. In this project, </w:t>
-      </w:r>
-      <w:r>
-        <w:rPr>
-          <w:rFonts w:hint="eastAsia"/>
-        </w:rPr>
-        <w:t>I</w:t>
-      </w:r>
-      <w:r>
-        <w:rPr>
-          <w:rFonts w:hint="eastAsia"/>
-        </w:rPr>
-        <w:t xml:space="preserve"> included both the problem description and the test cases in the prompt given to the model. The model then generated </w:t>
-      </w:r>
-      <w:r>
-        <w:t>code bas</w:t>
-      </w:r>
-      <w:r>
-        <w:rPr>
-          <w:rFonts w:hint="eastAsia"/>
-        </w:rPr>
-        <w:t>ed</w:t>
-      </w:r>
-      <w:r>
-        <w:rPr>
-          <w:rFonts w:hint="eastAsia"/>
-        </w:rPr>
-        <w:t xml:space="preserve"> on this input.</w:t>
-      </w:r>
-    </w:p>
-    <w:p>
-      <w:pPr>
-        <w:rPr>
-          <w:rFonts w:hint="eastAsia"/>
-        </w:rPr>
-      </w:pPr>
-    </w:p>
-    <w:p>
-      <w:pPr>
-        <w:rPr>
-          <w:rFonts w:hint="eastAsia"/>
-        </w:rPr>
-      </w:pPr>
-      <w:r>
-        <w:rPr>
-          <w:rFonts w:hint="eastAsia"/>
-        </w:rPr>
-        <w:t xml:space="preserve">All </w:t>
-      </w:r>
-      <w:proofErr w:type="spellStart"/>
-      <w:r>
-        <w:rPr>
-          <w:rFonts w:hint="eastAsia"/>
-        </w:rPr>
-        <w:t>HumanEval</w:t>
-      </w:r>
-      <w:proofErr w:type="spellEnd"/>
-      <w:r>
-        <w:rPr>
-          <w:rFonts w:hint="eastAsia"/>
-        </w:rPr>
-        <w:t xml:space="preserve"> problems are in Python, which fits the model </w:t>
-      </w:r>
-      <w:r>
-        <w:rPr>
-          <w:rFonts w:hint="eastAsia"/>
-        </w:rPr>
-        <w:t>I</w:t>
-      </w:r>
-      <w:r>
-        <w:rPr>
-          <w:rFonts w:hint="eastAsia"/>
-        </w:rPr>
-        <w:t xml:space="preserve"> used. The focus of this project is on the process of code generation with different prompting methods</w:t>
-      </w:r>
-      <w:r>
-        <w:rPr>
-          <w:rFonts w:hint="eastAsia"/>
-        </w:rPr>
-        <w:t xml:space="preserve"> </w:t>
-      </w:r>
-      <w:r>
-        <w:rPr>
-          <w:rFonts w:hint="eastAsia"/>
-        </w:rPr>
         <w:t xml:space="preserve">(baseline vs. TDD-guided). It does </w:t>
       </w:r>
       <w:r>
@@ -1099,21 +1273,7 @@
         <w:rPr>
           <w:rFonts w:hint="eastAsia"/>
         </w:rPr>
-        <w:t xml:space="preserve">) are more complex, but </w:t>
-      </w:r>
-      <w:proofErr w:type="spellStart"/>
-      <w:r>
-        <w:rPr>
-          <w:rFonts w:hint="eastAsia"/>
-        </w:rPr>
-        <w:t>HumanEval</w:t>
-      </w:r>
-      <w:proofErr w:type="spellEnd"/>
-      <w:r>
-        <w:rPr>
-          <w:rFonts w:hint="eastAsia"/>
-        </w:rPr>
-        <w:t xml:space="preserve"> is simpler </w:t>
+        <w:t xml:space="preserve">) are more complex, but HumanEval is simpler </w:t>
       </w:r>
       <w:r>
         <w:rPr>

</xml_diff>

<commit_message>
added some edits in introduction
</commit_message>
<xml_diff>
--- a/thesis/thesis_repeat.docx
+++ b/thesis/thesis_repeat.docx
@@ -123,254 +123,50 @@
       </w:r>
     </w:p>
     <w:p>
-      <w:pPr>
-        <w:rPr>
-          <w:rFonts w:ascii="Times New Roman" w:hAnsi="Times New Roman" w:cs="Times New Roman"/>
-          <w:color w:val="000000" w:themeColor="text1"/>
-        </w:rPr>
-      </w:pPr>
-      <w:r>
-        <w:rPr>
-          <w:rFonts w:ascii="Times New Roman" w:hAnsi="Times New Roman" w:cs="Times New Roman" w:hint="eastAsia"/>
-          <w:color w:val="000000" w:themeColor="text1"/>
-        </w:rPr>
-        <w:t xml:space="preserve">Software development is changing rapidly. Modern systems are </w:t>
-      </w:r>
-      <w:r>
-        <w:rPr>
-          <w:rFonts w:ascii="Times New Roman" w:hAnsi="Times New Roman" w:cs="Times New Roman"/>
-          <w:color w:val="000000" w:themeColor="text1"/>
-        </w:rPr>
-        <w:t>complex</w:t>
-      </w:r>
-      <w:r>
-        <w:rPr>
-          <w:rFonts w:ascii="Times New Roman" w:hAnsi="Times New Roman" w:cs="Times New Roman" w:hint="eastAsia"/>
-          <w:color w:val="000000" w:themeColor="text1"/>
-        </w:rPr>
-        <w:t>. Companies want  faster development cycles and better code quality. Automated code generation has always been a big goal. It can reduce repetitive work and improve productivity.</w:t>
-      </w:r>
-    </w:p>
-    <w:p>
-      <w:pPr>
-        <w:rPr>
-          <w:rFonts w:ascii="Times New Roman" w:hAnsi="Times New Roman" w:cs="Times New Roman"/>
-          <w:color w:val="000000" w:themeColor="text1"/>
-        </w:rPr>
-      </w:pPr>
-    </w:p>
-    <w:p>
-      <w:pPr>
-        <w:rPr>
-          <w:rFonts w:ascii="Times New Roman" w:hAnsi="Times New Roman" w:cs="Times New Roman"/>
-          <w:color w:val="000000" w:themeColor="text1"/>
-        </w:rPr>
-      </w:pPr>
-      <w:r>
-        <w:rPr>
-          <w:rFonts w:ascii="Times New Roman" w:hAnsi="Times New Roman" w:cs="Times New Roman" w:hint="eastAsia"/>
-          <w:color w:val="000000" w:themeColor="text1"/>
-        </w:rPr>
-        <w:t xml:space="preserve">The recent rise of Large Language Models(LLMs) has made this goal </w:t>
-      </w:r>
-      <w:r>
-        <w:rPr>
-          <w:rFonts w:ascii="Times New Roman" w:hAnsi="Times New Roman" w:cs="Times New Roman"/>
-          <w:color w:val="000000" w:themeColor="text1"/>
-        </w:rPr>
-        <w:t>closer</w:t>
-      </w:r>
-      <w:r>
-        <w:rPr>
-          <w:rFonts w:ascii="Times New Roman" w:hAnsi="Times New Roman" w:cs="Times New Roman" w:hint="eastAsia"/>
-          <w:color w:val="000000" w:themeColor="text1"/>
-        </w:rPr>
-        <w:t xml:space="preserve">. Models </w:t>
-      </w:r>
-      <w:r>
-        <w:rPr>
-          <w:rFonts w:ascii="Times New Roman" w:hAnsi="Times New Roman" w:cs="Times New Roman"/>
-          <w:color w:val="000000" w:themeColor="text1"/>
-        </w:rPr>
-        <w:t>like</w:t>
-      </w:r>
-      <w:r>
-        <w:rPr>
-          <w:rFonts w:ascii="Times New Roman" w:hAnsi="Times New Roman" w:cs="Times New Roman" w:hint="eastAsia"/>
-          <w:color w:val="000000" w:themeColor="text1"/>
-        </w:rPr>
-        <w:t xml:space="preserve"> OpenAI</w:t>
-      </w:r>
-      <w:r>
-        <w:rPr>
-          <w:rFonts w:ascii="Times New Roman" w:hAnsi="Times New Roman" w:cs="Times New Roman"/>
-          <w:color w:val="000000" w:themeColor="text1"/>
-        </w:rPr>
-        <w:t>’</w:t>
-      </w:r>
-      <w:r>
-        <w:rPr>
-          <w:rFonts w:ascii="Times New Roman" w:hAnsi="Times New Roman" w:cs="Times New Roman" w:hint="eastAsia"/>
-          <w:color w:val="000000" w:themeColor="text1"/>
-        </w:rPr>
-        <w:t>s GPT series and Codex (</w:t>
-      </w:r>
-      <w:r>
-        <w:rPr>
-          <w:rFonts w:ascii="Times New Roman" w:hAnsi="Times New Roman" w:cs="Times New Roman"/>
-          <w:color w:val="000000" w:themeColor="text1"/>
-        </w:rPr>
-        <w:t>Chen et al., 2021</w:t>
-      </w:r>
-      <w:r>
-        <w:rPr>
-          <w:rFonts w:ascii="Times New Roman" w:hAnsi="Times New Roman" w:cs="Times New Roman" w:hint="eastAsia"/>
-          <w:color w:val="000000" w:themeColor="text1"/>
-        </w:rPr>
-        <w:t>), Google</w:t>
-      </w:r>
-      <w:r>
-        <w:rPr>
-          <w:rFonts w:ascii="Times New Roman" w:hAnsi="Times New Roman" w:cs="Times New Roman"/>
-          <w:color w:val="000000" w:themeColor="text1"/>
-        </w:rPr>
-        <w:t>’</w:t>
-      </w:r>
-      <w:r>
-        <w:rPr>
-          <w:rFonts w:ascii="Times New Roman" w:hAnsi="Times New Roman" w:cs="Times New Roman" w:hint="eastAsia"/>
-          <w:color w:val="000000" w:themeColor="text1"/>
-        </w:rPr>
-        <w:t xml:space="preserve">s Gemini and PaLM, </w:t>
-      </w:r>
-      <w:r>
-        <w:rPr>
-          <w:rFonts w:ascii="Times New Roman" w:hAnsi="Times New Roman" w:cs="Times New Roman"/>
-          <w:color w:val="000000" w:themeColor="text1"/>
-        </w:rPr>
-        <w:t>Meta’</w:t>
-      </w:r>
-      <w:r>
-        <w:rPr>
-          <w:rFonts w:ascii="Times New Roman" w:hAnsi="Times New Roman" w:cs="Times New Roman" w:hint="eastAsia"/>
-          <w:color w:val="000000" w:themeColor="text1"/>
-        </w:rPr>
-        <w:t xml:space="preserve">s CodeLlama, and DeepSeek-Coder (used in this project) show strong ability in code generation. They can take natural language prompts and </w:t>
-      </w:r>
-      <w:r>
-        <w:rPr>
-          <w:rFonts w:ascii="Times New Roman" w:hAnsi="Times New Roman" w:cs="Times New Roman" w:hint="eastAsia"/>
-          <w:color w:val="000000" w:themeColor="text1"/>
-        </w:rPr>
-        <w:t>generate</w:t>
-      </w:r>
-      <w:r>
-        <w:rPr>
-          <w:rFonts w:ascii="Times New Roman" w:hAnsi="Times New Roman" w:cs="Times New Roman" w:hint="eastAsia"/>
-          <w:color w:val="000000" w:themeColor="text1"/>
-        </w:rPr>
-        <w:t xml:space="preserve"> code in many languages.</w:t>
-      </w:r>
-    </w:p>
-    <w:p>
-      <w:pPr>
-        <w:rPr>
-          <w:rFonts w:ascii="Times New Roman" w:hAnsi="Times New Roman" w:cs="Times New Roman"/>
-          <w:color w:val="000000" w:themeColor="text1"/>
-        </w:rPr>
-      </w:pPr>
-    </w:p>
-    <w:p>
-      <w:pPr>
-        <w:rPr>
-          <w:rFonts w:hint="eastAsia"/>
-        </w:rPr>
-      </w:pPr>
-      <w:r>
-        <w:t>Earlie</w:t>
-      </w:r>
-      <w:r>
-        <w:rPr>
-          <w:rFonts w:hint="eastAsia"/>
-        </w:rPr>
-        <w:t>r</w:t>
-      </w:r>
-      <w:r>
-        <w:rPr>
-          <w:rFonts w:hint="eastAsia"/>
-        </w:rPr>
-        <w:t xml:space="preserve"> models like </w:t>
-      </w:r>
-      <w:r>
-        <w:t>CodeBERT (Feng et al., 2020)</w:t>
-      </w:r>
-      <w:r>
-        <w:rPr>
-          <w:rFonts w:hint="eastAsia"/>
-        </w:rPr>
-        <w:t xml:space="preserve"> focused on the special features of programming languages. They learn</w:t>
-      </w:r>
-      <w:r>
-        <w:rPr>
-          <w:rFonts w:hint="eastAsia"/>
-        </w:rPr>
-        <w:t>ed</w:t>
-      </w:r>
-      <w:r>
-        <w:rPr>
-          <w:rFonts w:hint="eastAsia"/>
-        </w:rPr>
-        <w:t xml:space="preserve"> links</w:t>
-      </w:r>
-      <w:r>
-        <w:rPr>
-          <w:rFonts w:hint="eastAsia"/>
-        </w:rPr>
-        <w:t xml:space="preserve"> between text and code. Newer models are trained on very large datasets</w:t>
-      </w:r>
-      <w:r>
-        <w:rPr>
-          <w:rFonts w:hint="eastAsia"/>
-        </w:rPr>
-        <w:t xml:space="preserve">, often billions of lines of code from GitHub. These models perform well on benchmarks and power tools like GitHub Copilot </w:t>
-      </w:r>
-      <w:r>
-        <w:t>(Chen et al., 2021)</w:t>
-      </w:r>
-      <w:r>
-        <w:rPr>
-          <w:rFonts w:hint="eastAsia"/>
-        </w:rPr>
-        <w:t xml:space="preserve">. They are also used for many software tasks such as implementation, documentation, and even testing </w:t>
-      </w:r>
-      <w:r>
-        <w:t>(Sarsa et al., 2022)</w:t>
-      </w:r>
-      <w:r>
-        <w:rPr>
-          <w:rFonts w:hint="eastAsia"/>
-        </w:rPr>
-        <w:t>.</w:t>
-      </w:r>
-    </w:p>
-    <w:p>
-      <w:pPr>
-        <w:rPr>
-          <w:rFonts w:hint="eastAsia"/>
-        </w:rPr>
-      </w:pPr>
-    </w:p>
-    <w:p>
-      <w:pPr>
-        <w:rPr>
-          <w:rFonts w:hint="eastAsia"/>
-        </w:rPr>
-      </w:pPr>
-      <w:r>
-        <w:rPr>
-          <w:rFonts w:hint="eastAsia"/>
-        </w:rPr>
-        <w:t>Access to the latest models is not always open. But it is very clear that LLMs are changing how developers program.</w:t>
+      <w:r>
+        <w:t>Software development is changing fast nowadays. The modern software systems are quite complex. Tech companies want the development cycle to be faster and increase the quality of code. So for many years, people see automated code generation as a big goal. Since it can rapidly reduce repetitive workloads and improve overall productivity.</w:t>
+      </w:r>
+    </w:p>
+    <w:p/>
+    <w:p>
+      <w:r>
+        <w:t xml:space="preserve">The rise of Large Language Models(LLMs) recently has made this goal reachable. Models like OpenAI’s GPT series, Codex (Chen et al., 2021), together with Google’s Gemini and </w:t>
+      </w:r>
+      <w:proofErr w:type="spellStart"/>
+      <w:r>
+        <w:t>PaLM</w:t>
+      </w:r>
+      <w:proofErr w:type="spellEnd"/>
+      <w:r>
+        <w:t xml:space="preserve">, Meta’s </w:t>
+      </w:r>
+      <w:proofErr w:type="spellStart"/>
+      <w:r>
+        <w:t>CodeLlama</w:t>
+      </w:r>
+      <w:proofErr w:type="spellEnd"/>
+      <w:r>
+        <w:t xml:space="preserve">, and DeepSeek-Coder (used in this project), have shown strong ability in code generation. They can take natural language as prompts and generate code in many different languages. </w:t>
+      </w:r>
+    </w:p>
+    <w:p/>
+    <w:p>
+      <w:r>
+        <w:t xml:space="preserve">There are early models like </w:t>
+      </w:r>
+      <w:proofErr w:type="spellStart"/>
+      <w:r>
+        <w:t>CodeBERT</w:t>
+      </w:r>
+      <w:proofErr w:type="spellEnd"/>
+      <w:r>
+        <w:t xml:space="preserve"> (Feng et al., 2020). They were mainly designed to capture the unique features of programming languages. As a result, they learned how to build connections between natural language text and code. Later models were trained on billions of lines of code from GitHub. Because of this scale, they achieved strong performance on benchmarks and now support tools like GitHub Copilot (Chen et al., 2021). They are also being used for tasks such as code implementation, documentation, and software testing (Sarsa et al., 2022).</w:t>
+      </w:r>
+    </w:p>
+    <w:p/>
+    <w:p>
+      <w:r>
+        <w:t>It is not always easy to access to the newest models. But still, it is clear that LLMs are transforming the way developers program.</w:t>
       </w:r>
     </w:p>
     <w:p>
@@ -499,6 +295,7 @@
         <w:rPr>
           <w:rFonts w:hint="eastAsia"/>
         </w:rPr>
+        <w:lastRenderedPageBreak/>
         <w:t xml:space="preserve">Automated code generation has changed a lot with the rise of LLMs. These models are usually based on the Transformer </w:t>
       </w:r>
       <w:r>
@@ -538,53 +335,521 @@
         <w:rPr>
           <w:rFonts w:hint="eastAsia"/>
         </w:rPr>
+        <w:t xml:space="preserve">LLMs can now </w:t>
+      </w:r>
+      <w:r>
+        <w:t>generate</w:t>
+      </w:r>
+      <w:r>
+        <w:rPr>
+          <w:rFonts w:hint="eastAsia"/>
+        </w:rPr>
+        <w:t xml:space="preserve"> code that is clear and </w:t>
+      </w:r>
+      <w:r>
+        <w:rPr>
+          <w:rFonts w:hint="eastAsia"/>
+        </w:rPr>
+        <w:t>useful</w:t>
+      </w:r>
+      <w:r>
+        <w:rPr>
+          <w:rFonts w:hint="eastAsia"/>
+        </w:rPr>
+        <w:t xml:space="preserve"> to the task. They are also used </w:t>
+      </w:r>
+      <w:r>
+        <w:rPr>
+          <w:rFonts w:hint="eastAsia"/>
+        </w:rPr>
+        <w:t xml:space="preserve">in other software </w:t>
+      </w:r>
+      <w:r>
+        <w:t>engineering tasks</w:t>
+      </w:r>
+      <w:r>
+        <w:rPr>
+          <w:rFonts w:hint="eastAsia"/>
+        </w:rPr>
+        <w:t xml:space="preserve">, but code generation is one of the main </w:t>
+      </w:r>
+      <w:r>
+        <w:t>applications</w:t>
+      </w:r>
+      <w:r>
+        <w:rPr>
+          <w:rFonts w:hint="eastAsia"/>
+        </w:rPr>
+        <w:t>.</w:t>
+      </w:r>
+      <w:r>
+        <w:rPr>
+          <w:rFonts w:hint="eastAsia"/>
+        </w:rPr>
+        <w:t xml:space="preserve"> </w:t>
+      </w:r>
+    </w:p>
+    <w:p>
+      <w:pPr>
+        <w:rPr>
+          <w:rFonts w:hint="eastAsia"/>
+        </w:rPr>
+      </w:pPr>
+      <w:r>
+        <w:t>Early work on code models saw code as ‘natural.’</w:t>
+      </w:r>
+      <w:r>
+        <w:rPr>
+          <w:rFonts w:hint="eastAsia"/>
+        </w:rPr>
+        <w:t xml:space="preserve"> This means code, like </w:t>
+      </w:r>
+      <w:r>
+        <w:rPr>
+          <w:rFonts w:hint="eastAsia"/>
+        </w:rPr>
+        <w:t xml:space="preserve">human </w:t>
+      </w:r>
+      <w:r>
+        <w:rPr>
+          <w:rFonts w:hint="eastAsia"/>
+        </w:rPr>
+        <w:t xml:space="preserve">language, has patterns that models can learn. Based on this idea, researchers built models designed for programming languages. One good example is </w:t>
+      </w:r>
+      <w:proofErr w:type="spellStart"/>
+      <w:r>
+        <w:t>CodeBERT</w:t>
+      </w:r>
+      <w:proofErr w:type="spellEnd"/>
+      <w:r>
+        <w:t xml:space="preserve"> (Feng et al., 2020).</w:t>
+      </w:r>
+    </w:p>
+    <w:p>
+      <w:pPr>
+        <w:rPr>
+          <w:rFonts w:hint="eastAsia"/>
+        </w:rPr>
+      </w:pPr>
+      <w:r>
+        <w:rPr>
+          <w:rFonts w:hint="eastAsia"/>
+        </w:rPr>
+        <w:t>It is a pre-trained model that learns from both</w:t>
+      </w:r>
+      <w:r>
+        <w:rPr>
+          <w:rFonts w:hint="eastAsia"/>
+        </w:rPr>
+        <w:t xml:space="preserve"> natural language (NL) </w:t>
+      </w:r>
+      <w:r>
+        <w:t>and</w:t>
+      </w:r>
+      <w:r>
+        <w:rPr>
+          <w:rFonts w:hint="eastAsia"/>
+        </w:rPr>
+        <w:t xml:space="preserve"> programming language (PL) code </w:t>
+      </w:r>
+      <w:r>
+        <w:rPr>
+          <w:rFonts w:hint="eastAsia"/>
+        </w:rPr>
+        <w:t>samples</w:t>
+      </w:r>
+      <w:r>
+        <w:rPr>
+          <w:rFonts w:hint="eastAsia"/>
+        </w:rPr>
+        <w:t xml:space="preserve">. </w:t>
+      </w:r>
+      <w:proofErr w:type="spellStart"/>
+      <w:r>
+        <w:t>CodeBERT</w:t>
+      </w:r>
+      <w:proofErr w:type="spellEnd"/>
+      <w:r>
+        <w:t xml:space="preserve"> uses train</w:t>
+      </w:r>
+      <w:r>
+        <w:rPr>
+          <w:rFonts w:hint="eastAsia"/>
+        </w:rPr>
+        <w:t>ing</w:t>
+      </w:r>
+      <w:r>
+        <w:t xml:space="preserve"> tasks such as Masked Language </w:t>
+      </w:r>
+      <w:proofErr w:type="spellStart"/>
+      <w:r>
+        <w:t>Modeling</w:t>
+      </w:r>
+      <w:proofErr w:type="spellEnd"/>
+      <w:r>
+        <w:t xml:space="preserve"> (MLM) and Replaced Token Detection (RTD).</w:t>
+      </w:r>
+      <w:r>
+        <w:rPr>
+          <w:rFonts w:hint="eastAsia"/>
+        </w:rPr>
+        <w:t xml:space="preserve"> It is trained on paired </w:t>
+      </w:r>
+      <w:r>
+        <w:t>NL-PL data and on code-only data.</w:t>
+      </w:r>
+      <w:r>
+        <w:rPr>
+          <w:rFonts w:hint="eastAsia"/>
+        </w:rPr>
+        <w:t xml:space="preserve"> The model showed </w:t>
+      </w:r>
+      <w:r>
+        <w:rPr>
+          <w:rFonts w:hint="eastAsia"/>
+        </w:rPr>
+        <w:t>strong</w:t>
+      </w:r>
+      <w:r>
+        <w:rPr>
+          <w:rFonts w:hint="eastAsia"/>
+        </w:rPr>
+        <w:t xml:space="preserve"> results in tasks like code search and documentation generation. </w:t>
+      </w:r>
+      <w:r>
+        <w:t>This work showed the value of training models to connect natural language and code.</w:t>
+      </w:r>
+      <w:r>
+        <w:rPr>
+          <w:rFonts w:hint="eastAsia"/>
+        </w:rPr>
+        <w:t xml:space="preserve"> </w:t>
+      </w:r>
+      <w:r>
+        <w:t>Building on this, research soon moved towards large LLMs trained on massive datasets.</w:t>
+      </w:r>
+    </w:p>
+    <w:p>
+      <w:pPr>
+        <w:rPr>
+          <w:rFonts w:hint="eastAsia"/>
+        </w:rPr>
+      </w:pPr>
+    </w:p>
+    <w:p>
+      <w:pPr>
+        <w:rPr>
+          <w:rFonts w:hint="eastAsia"/>
+        </w:rPr>
+      </w:pPr>
+      <w:r>
+        <w:rPr>
+          <w:rFonts w:hint="eastAsia"/>
+        </w:rPr>
+        <w:t>Some early examples are GPT-Neo and GPT-J. They were trained on data like The Pile, which includes a lot of code from GitHub. These models already showed simple code generation skills. A major step came with OpenAI</w:t>
+      </w:r>
+      <w:r>
+        <w:t>’</w:t>
+      </w:r>
+      <w:r>
+        <w:rPr>
+          <w:rFonts w:hint="eastAsia"/>
+        </w:rPr>
+        <w:t xml:space="preserve">s Codex </w:t>
+      </w:r>
+      <w:r>
+        <w:t>(Chen et al., 2021)</w:t>
+      </w:r>
+      <w:r>
+        <w:rPr>
+          <w:rFonts w:hint="eastAsia"/>
+        </w:rPr>
+        <w:t>. Codex is based on the GPT family but fine-tuned on billions of lines of</w:t>
+      </w:r>
+      <w:r>
+        <w:t xml:space="preserve"> public GitHub code.</w:t>
+      </w:r>
+      <w:r>
+        <w:rPr>
+          <w:rFonts w:hint="eastAsia"/>
+        </w:rPr>
+        <w:t xml:space="preserve"> It showed strong results in generating Python code from docstrings and natural language. Codex became well known because it powered GitHub Copilot. At the same time, DeepMind</w:t>
+      </w:r>
+      <w:r>
+        <w:t>’</w:t>
+      </w:r>
+      <w:r>
+        <w:rPr>
+          <w:rFonts w:hint="eastAsia"/>
+        </w:rPr>
+        <w:t xml:space="preserve">s </w:t>
+      </w:r>
+      <w:proofErr w:type="spellStart"/>
+      <w:r>
+        <w:rPr>
+          <w:rFonts w:hint="eastAsia"/>
+        </w:rPr>
+        <w:t>AlphaCode</w:t>
+      </w:r>
+      <w:proofErr w:type="spellEnd"/>
+      <w:r>
+        <w:rPr>
+          <w:rFonts w:hint="eastAsia"/>
+        </w:rPr>
+        <w:t xml:space="preserve"> showed that LLMs could also solve harder problems. It reached results close to human level in programming contests. </w:t>
+      </w:r>
+      <w:r>
+        <w:t>This marked a turning point, as LLMs began to show both practical applications and competitive-level problem solving.</w:t>
+      </w:r>
+      <w:r>
+        <w:rPr>
+          <w:rFonts w:hint="eastAsia"/>
+        </w:rPr>
+        <w:t xml:space="preserve"> </w:t>
+      </w:r>
+      <w:r>
+        <w:rPr>
+          <w:rFonts w:hint="eastAsia"/>
+        </w:rPr>
+        <w:t xml:space="preserve">After this, many other models appeared, such as </w:t>
+      </w:r>
+      <w:proofErr w:type="spellStart"/>
+      <w:r>
+        <w:rPr>
+          <w:rFonts w:hint="eastAsia"/>
+        </w:rPr>
+        <w:t>CodeGen</w:t>
+      </w:r>
+      <w:proofErr w:type="spellEnd"/>
+      <w:r>
+        <w:t xml:space="preserve"> </w:t>
+      </w:r>
+      <w:r>
+        <w:t xml:space="preserve">(Nijkamp et al., 2022), INCODER (Fried et al., 2022a), </w:t>
+      </w:r>
+      <w:proofErr w:type="spellStart"/>
+      <w:r>
+        <w:t>PolyCoder</w:t>
+      </w:r>
+      <w:proofErr w:type="spellEnd"/>
+      <w:r>
+        <w:t xml:space="preserve"> (Xu et al., 2022)</w:t>
+      </w:r>
+      <w:r>
+        <w:rPr>
+          <w:rFonts w:hint="eastAsia"/>
+        </w:rPr>
+        <w:t xml:space="preserve">, </w:t>
+      </w:r>
+      <w:proofErr w:type="spellStart"/>
+      <w:r>
+        <w:t>CodeLlama</w:t>
+      </w:r>
+      <w:proofErr w:type="spellEnd"/>
+      <w:r>
+        <w:t>, and the DeepSeek-Coder series</w:t>
+      </w:r>
+      <w:r>
+        <w:rPr>
+          <w:rFonts w:hint="eastAsia"/>
+        </w:rPr>
+        <w:t xml:space="preserve"> used in this project. </w:t>
+      </w:r>
+      <w:r>
+        <w:rPr>
+          <w:rFonts w:hint="eastAsia"/>
+        </w:rPr>
+        <w:t>They all used large code datasets and different training setups, but the goal was the same: to make code generation more accurate and useful.</w:t>
+      </w:r>
+    </w:p>
+    <w:p>
+      <w:pPr>
+        <w:rPr>
+          <w:rFonts w:hint="eastAsia"/>
+        </w:rPr>
+      </w:pPr>
+    </w:p>
+    <w:p>
+      <w:pPr>
+        <w:rPr>
+          <w:rFonts w:hint="eastAsia"/>
+        </w:rPr>
+      </w:pPr>
+      <w:r>
+        <w:t>As these models grew stronger, a key challenge became how to evaluate their performance.</w:t>
+      </w:r>
+      <w:r>
+        <w:rPr>
+          <w:rFonts w:hint="eastAsia"/>
+        </w:rPr>
+        <w:t xml:space="preserve"> </w:t>
+      </w:r>
+      <w:r>
+        <w:t>Traditional language metrics such as BLEU were not enough, since two programs can look very different in code but still do the same thing (Chen et al., 2021).</w:t>
+      </w:r>
+      <w:r>
+        <w:rPr>
+          <w:rFonts w:hint="eastAsia"/>
+        </w:rPr>
+        <w:t xml:space="preserve"> </w:t>
+      </w:r>
+      <w:r>
+        <w:rPr>
+          <w:rFonts w:hint="eastAsia"/>
+        </w:rPr>
+        <w:t>Because of this, researchers sta</w:t>
+      </w:r>
+      <w:r>
+        <w:rPr>
+          <w:rFonts w:hint="eastAsia"/>
+        </w:rPr>
+        <w:t>r</w:t>
+      </w:r>
+      <w:r>
+        <w:rPr>
+          <w:rFonts w:hint="eastAsia"/>
+        </w:rPr>
+        <w:t xml:space="preserve">ted using </w:t>
+      </w:r>
+      <w:r>
+        <w:t>execution-based evaluation.</w:t>
+      </w:r>
+      <w:r>
+        <w:rPr>
+          <w:rFonts w:hint="eastAsia"/>
+        </w:rPr>
+        <w:t xml:space="preserve"> </w:t>
+      </w:r>
+      <w:r>
+        <w:t xml:space="preserve">Benchmarks like </w:t>
+      </w:r>
+      <w:proofErr w:type="spellStart"/>
+      <w:r>
+        <w:t>HumanEval</w:t>
+      </w:r>
+      <w:proofErr w:type="spellEnd"/>
+      <w:r>
+        <w:t xml:space="preserve"> and MBPP were introduced.</w:t>
+      </w:r>
+      <w:r>
+        <w:rPr>
+          <w:rFonts w:hint="eastAsia"/>
+        </w:rPr>
+        <w:t xml:space="preserve"> </w:t>
+      </w:r>
+      <w:r>
+        <w:t>They provide coding tasks where the output is tested by running unit tests on the generated code.</w:t>
+      </w:r>
+      <w:r>
+        <w:rPr>
+          <w:rFonts w:hint="eastAsia"/>
+        </w:rPr>
+        <w:t xml:space="preserve"> </w:t>
+      </w:r>
+      <w:r>
+        <w:t>The APPS benchmark (Hendrycks et al., 2021) expanded this idea with a</w:t>
+      </w:r>
+      <w:r>
+        <w:rPr>
+          <w:rFonts w:hint="eastAsia"/>
+        </w:rPr>
+        <w:t>round</w:t>
+      </w:r>
+      <w:r>
+        <w:t xml:space="preserve"> 10,000 problems at different levels, similar to online coding contests.</w:t>
+      </w:r>
+      <w:r>
+        <w:rPr>
+          <w:rFonts w:hint="eastAsia"/>
+        </w:rPr>
+        <w:t xml:space="preserve"> </w:t>
+      </w:r>
+      <w:r>
+        <w:t xml:space="preserve">Another key step was the </w:t>
+      </w:r>
+      <w:proofErr w:type="spellStart"/>
+      <w:r>
+        <w:t>pass@k</w:t>
+      </w:r>
+      <w:proofErr w:type="spellEnd"/>
+      <w:r>
+        <w:t xml:space="preserve"> metric. It measures the chance that at least one of k code samples passes all tests.</w:t>
+      </w:r>
+      <w:r>
+        <w:rPr>
+          <w:rFonts w:hint="eastAsia"/>
+        </w:rPr>
+        <w:t xml:space="preserve"> </w:t>
+      </w:r>
+      <w:r>
+        <w:t>Unbiased estimators were also developed to make comparisons fair (Chen et al., 2021).</w:t>
+      </w:r>
+      <w:r>
+        <w:rPr>
+          <w:rFonts w:hint="eastAsia"/>
+        </w:rPr>
+        <w:t xml:space="preserve"> </w:t>
+      </w:r>
+      <w:r>
+        <w:t>These evaluation tools marked a big step forward</w:t>
+      </w:r>
+      <w:r>
+        <w:rPr>
+          <w:rFonts w:hint="eastAsia"/>
+        </w:rPr>
+        <w:t>, b</w:t>
+      </w:r>
+      <w:r>
+        <w:rPr>
+          <w:rFonts w:hint="eastAsia"/>
+        </w:rPr>
+        <w:t>ut</w:t>
+      </w:r>
+      <w:r>
+        <w:rPr>
+          <w:rFonts w:hint="eastAsia"/>
+        </w:rPr>
+        <w:t xml:space="preserve"> </w:t>
+      </w:r>
+      <w:r>
+        <w:t>important challenges remain.</w:t>
+      </w:r>
+    </w:p>
+    <w:p>
+      <w:pPr>
+        <w:rPr>
+          <w:rFonts w:hint="eastAsia"/>
+        </w:rPr>
+      </w:pPr>
+    </w:p>
+    <w:p>
+      <w:pPr>
+        <w:rPr>
+          <w:rFonts w:hint="eastAsia"/>
+        </w:rPr>
+      </w:pPr>
+      <w:r>
+        <w:t xml:space="preserve">Despite these advances, LLMs for code generation still face clear limits. They often struggle with tasks that need deeper reasoning, long chains of steps, or complex state management. Precise handling of variables and operations can also be difficult (Chen et al., 2021). Writing code that fully matches subtle or ambiguous natural language requests remains a challenge (Mu et al., 2023). Evaluation adds another problem. Studies have shown that common benchmarks like </w:t>
+      </w:r>
+      <w:proofErr w:type="spellStart"/>
+      <w:r>
+        <w:t>HumanEval</w:t>
+      </w:r>
+      <w:proofErr w:type="spellEnd"/>
+      <w:r>
+        <w:t xml:space="preserve"> may not include enough or diverse tests to check correctness well. When the </w:t>
+      </w:r>
+      <w:proofErr w:type="spellStart"/>
+      <w:r>
+        <w:t>HumanEval</w:t>
+      </w:r>
+      <w:proofErr w:type="spellEnd"/>
+      <w:r>
+        <w:t xml:space="preserve"> set was expanded with more unit tests, success rates for many top models dropped and even their rankings changed (Liu et al., 2023). This shows that stronger </w:t>
+      </w:r>
+      <w:r>
         <w:lastRenderedPageBreak/>
-        <w:t xml:space="preserve">LLMs can now </w:t>
-      </w:r>
-      <w:r>
-        <w:t>generate</w:t>
-      </w:r>
-      <w:r>
-        <w:rPr>
-          <w:rFonts w:hint="eastAsia"/>
-        </w:rPr>
-        <w:t xml:space="preserve"> code that is clear and </w:t>
-      </w:r>
-      <w:r>
-        <w:rPr>
-          <w:rFonts w:hint="eastAsia"/>
-        </w:rPr>
-        <w:t>useful</w:t>
-      </w:r>
-      <w:r>
-        <w:rPr>
-          <w:rFonts w:hint="eastAsia"/>
-        </w:rPr>
-        <w:t xml:space="preserve"> to the task. They are also used </w:t>
-      </w:r>
-      <w:r>
-        <w:rPr>
-          <w:rFonts w:hint="eastAsia"/>
-        </w:rPr>
-        <w:t xml:space="preserve">in other software </w:t>
-      </w:r>
-      <w:r>
-        <w:t>engineering tasks</w:t>
-      </w:r>
-      <w:r>
-        <w:rPr>
-          <w:rFonts w:hint="eastAsia"/>
-        </w:rPr>
-        <w:t xml:space="preserve">, but code generation is one of the main </w:t>
-      </w:r>
-      <w:r>
-        <w:t>applications</w:t>
-      </w:r>
-      <w:r>
-        <w:rPr>
-          <w:rFonts w:hint="eastAsia"/>
-        </w:rPr>
-        <w:t>.</w:t>
+        <w:t>and more reliable benchmarks are needed. Access is another issue. Many of the most capable models, such as Codex or GPT-4, are only available through limited APIs. This makes it harder for researchers to study them in depth, adapt them, or compare them fairly.</w:t>
       </w:r>
       <w:r>
         <w:rPr>
@@ -592,379 +857,24 @@
         </w:rPr>
         <w:t xml:space="preserve"> </w:t>
       </w:r>
-    </w:p>
-    <w:p>
-      <w:pPr>
-        <w:rPr>
-          <w:rFonts w:hint="eastAsia"/>
-        </w:rPr>
-      </w:pPr>
-      <w:r>
-        <w:t>Early work on code models saw code as ‘natural.’</w:t>
-      </w:r>
-      <w:r>
-        <w:rPr>
-          <w:rFonts w:hint="eastAsia"/>
-        </w:rPr>
-        <w:t xml:space="preserve"> This means code, like </w:t>
-      </w:r>
-      <w:r>
-        <w:rPr>
-          <w:rFonts w:hint="eastAsia"/>
-        </w:rPr>
-        <w:t xml:space="preserve">human </w:t>
-      </w:r>
-      <w:r>
-        <w:rPr>
-          <w:rFonts w:hint="eastAsia"/>
-        </w:rPr>
-        <w:t xml:space="preserve">language, has patterns that models can learn. Based on this idea, researchers built models designed for programming languages. One good example is </w:t>
-      </w:r>
-      <w:r>
-        <w:t>CodeBERT (Feng et al., 2020).</w:t>
-      </w:r>
-    </w:p>
-    <w:p>
-      <w:pPr>
-        <w:rPr>
-          <w:rFonts w:hint="eastAsia"/>
-        </w:rPr>
-      </w:pPr>
-      <w:r>
-        <w:rPr>
-          <w:rFonts w:hint="eastAsia"/>
-        </w:rPr>
-        <w:t>It is a pre-trained model that learns from both</w:t>
-      </w:r>
-      <w:r>
-        <w:rPr>
-          <w:rFonts w:hint="eastAsia"/>
-        </w:rPr>
-        <w:t xml:space="preserve"> natural language (NL) </w:t>
-      </w:r>
-      <w:r>
-        <w:t>and</w:t>
-      </w:r>
-      <w:r>
-        <w:rPr>
-          <w:rFonts w:hint="eastAsia"/>
-        </w:rPr>
-        <w:t xml:space="preserve"> programming language (PL) code </w:t>
-      </w:r>
-      <w:r>
-        <w:rPr>
-          <w:rFonts w:hint="eastAsia"/>
-        </w:rPr>
-        <w:t>samples</w:t>
-      </w:r>
-      <w:r>
-        <w:rPr>
-          <w:rFonts w:hint="eastAsia"/>
-        </w:rPr>
-        <w:t xml:space="preserve">. </w:t>
-      </w:r>
-      <w:r>
-        <w:t>CodeBERT uses train</w:t>
-      </w:r>
-      <w:r>
-        <w:rPr>
-          <w:rFonts w:hint="eastAsia"/>
-        </w:rPr>
-        <w:t>ing</w:t>
-      </w:r>
-      <w:r>
-        <w:t xml:space="preserve"> tasks such as Masked Language Modeling (MLM) and Replaced Token Detection (RTD).</w:t>
-      </w:r>
-      <w:r>
-        <w:rPr>
-          <w:rFonts w:hint="eastAsia"/>
-        </w:rPr>
-        <w:t xml:space="preserve"> It is trained on paired </w:t>
-      </w:r>
-      <w:r>
-        <w:t>NL-PL data and on code-only data.</w:t>
-      </w:r>
-      <w:r>
-        <w:rPr>
-          <w:rFonts w:hint="eastAsia"/>
-        </w:rPr>
-        <w:t xml:space="preserve"> The model showed </w:t>
-      </w:r>
-      <w:r>
-        <w:rPr>
-          <w:rFonts w:hint="eastAsia"/>
-        </w:rPr>
-        <w:t>strong</w:t>
-      </w:r>
-      <w:r>
-        <w:rPr>
-          <w:rFonts w:hint="eastAsia"/>
-        </w:rPr>
-        <w:t xml:space="preserve"> results in tasks like code search and documentation generation. </w:t>
-      </w:r>
-      <w:r>
-        <w:t>This work showed the value of training models to connect natural language and code.</w:t>
-      </w:r>
-      <w:r>
-        <w:rPr>
-          <w:rFonts w:hint="eastAsia"/>
-        </w:rPr>
-        <w:t xml:space="preserve"> </w:t>
-      </w:r>
-      <w:r>
-        <w:t>Building on this, research soon moved towards large LLMs trained on massive datasets.</w:t>
-      </w:r>
-    </w:p>
-    <w:p/>
-    <w:p>
-      <w:r>
-        <w:rPr>
-          <w:rFonts w:hint="eastAsia"/>
-        </w:rPr>
-        <w:t>Some early examples are GPT-Neo and GPT-J. They were trained on data like The Pile, which includes a lot of code from GitHub. These models already showed simple code generation skills. A major step came with OpenAI</w:t>
-      </w:r>
-      <w:r>
-        <w:t>’</w:t>
-      </w:r>
-      <w:r>
-        <w:rPr>
-          <w:rFonts w:hint="eastAsia"/>
-        </w:rPr>
-        <w:t xml:space="preserve">s Codex </w:t>
-      </w:r>
-      <w:r>
-        <w:t>(Chen et al., 2021)</w:t>
-      </w:r>
-      <w:r>
-        <w:rPr>
-          <w:rFonts w:hint="eastAsia"/>
-        </w:rPr>
-        <w:t>. Codex is based on the GPT family but fine-tuned on billions of lines of</w:t>
-      </w:r>
-      <w:r>
-        <w:t xml:space="preserve"> public GitHub code.</w:t>
-      </w:r>
-      <w:r>
-        <w:rPr>
-          <w:rFonts w:hint="eastAsia"/>
-        </w:rPr>
-        <w:t xml:space="preserve"> It showed strong results in generating Python code from docstrings and natural language. Codex became well known because it powered GitHub Copilot. At the same time, DeepMind</w:t>
-      </w:r>
-      <w:r>
-        <w:t>’</w:t>
-      </w:r>
-      <w:r>
-        <w:rPr>
-          <w:rFonts w:hint="eastAsia"/>
-        </w:rPr>
-        <w:t xml:space="preserve">s AlphaCode showed that LLMs could also solve harder problems. It reached results close to human level in programming contests. </w:t>
-      </w:r>
-      <w:r>
-        <w:t>This marked a turning point, as LLMs began to show both practical applications and competitive-level problem solving.</w:t>
-      </w:r>
-      <w:r>
-        <w:rPr>
-          <w:rFonts w:hint="eastAsia"/>
-        </w:rPr>
-        <w:t xml:space="preserve"> </w:t>
-      </w:r>
-      <w:r>
-        <w:rPr>
-          <w:rFonts w:hint="eastAsia"/>
-        </w:rPr>
-        <w:t>After this, many other models appeared, such as CodeGen</w:t>
-      </w:r>
-      <w:r>
-        <w:t xml:space="preserve"> </w:t>
-      </w:r>
-      <w:r>
-        <w:t>(Nijkamp et al., 2022), INCODER (Fried et al., 2022a), PolyCoder (Xu et al., 2022)</w:t>
-      </w:r>
-      <w:r>
-        <w:rPr>
-          <w:rFonts w:hint="eastAsia"/>
-        </w:rPr>
-        <w:t xml:space="preserve">, </w:t>
-      </w:r>
-      <w:r>
-        <w:t>CodeLlama, and the DeepSeek-Coder series</w:t>
-      </w:r>
-      <w:r>
-        <w:rPr>
-          <w:rFonts w:hint="eastAsia"/>
-        </w:rPr>
-        <w:t xml:space="preserve"> used in this project. </w:t>
-      </w:r>
-      <w:r>
-        <w:rPr>
-          <w:rFonts w:hint="eastAsia"/>
-        </w:rPr>
-        <w:t>They all used large code datasets and different training setups, but the goal was the same: to make code generation more accurate and useful.</w:t>
-      </w:r>
-    </w:p>
-    <w:p/>
-    <w:p>
-      <w:pPr>
-        <w:rPr>
-          <w:rFonts w:hint="eastAsia"/>
-        </w:rPr>
-      </w:pPr>
-      <w:r>
-        <w:t>As these models grew stronger, a key challenge became how to evaluate their performance.</w:t>
-      </w:r>
-      <w:r>
-        <w:rPr>
-          <w:rFonts w:hint="eastAsia"/>
-        </w:rPr>
-        <w:t xml:space="preserve"> </w:t>
-      </w:r>
-      <w:r>
-        <w:t>Traditional language metrics such as BLEU were not enough, since two programs can look very different in code but still do the same thing (Chen et al., 2021).</w:t>
-      </w:r>
-      <w:r>
-        <w:rPr>
-          <w:rFonts w:hint="eastAsia"/>
-        </w:rPr>
-        <w:t xml:space="preserve"> </w:t>
-      </w:r>
-      <w:r>
-        <w:rPr>
-          <w:rFonts w:hint="eastAsia"/>
-        </w:rPr>
-        <w:t>Because of this, researchers sta</w:t>
-      </w:r>
-      <w:r>
-        <w:rPr>
-          <w:rFonts w:hint="eastAsia"/>
-        </w:rPr>
-        <w:t>r</w:t>
-      </w:r>
-      <w:r>
-        <w:rPr>
-          <w:rFonts w:hint="eastAsia"/>
-        </w:rPr>
-        <w:t xml:space="preserve">ted using </w:t>
-      </w:r>
-      <w:r>
-        <w:t>execution-based evaluation.</w:t>
-      </w:r>
-      <w:r>
-        <w:rPr>
-          <w:rFonts w:hint="eastAsia"/>
-        </w:rPr>
-        <w:t xml:space="preserve"> </w:t>
-      </w:r>
-      <w:r>
-        <w:t>Benchmarks like HumanEval and MBPP were introduced.</w:t>
-      </w:r>
-      <w:r>
-        <w:rPr>
-          <w:rFonts w:hint="eastAsia"/>
-        </w:rPr>
-        <w:t xml:space="preserve"> </w:t>
-      </w:r>
-      <w:r>
-        <w:t>They provide coding tasks where the output is tested by running unit tests on the generated code.</w:t>
-      </w:r>
-      <w:r>
-        <w:rPr>
-          <w:rFonts w:hint="eastAsia"/>
-        </w:rPr>
-        <w:t xml:space="preserve"> </w:t>
-      </w:r>
-      <w:r>
-        <w:t>The APPS benchmark (Hendrycks et al., 2021) expanded this idea with a</w:t>
-      </w:r>
-      <w:r>
-        <w:rPr>
-          <w:rFonts w:hint="eastAsia"/>
-        </w:rPr>
-        <w:t>round</w:t>
-      </w:r>
-      <w:r>
-        <w:t xml:space="preserve"> 10,000 problems at different levels, similar to online coding contests.</w:t>
-      </w:r>
-      <w:r>
-        <w:rPr>
-          <w:rFonts w:hint="eastAsia"/>
-        </w:rPr>
-        <w:t xml:space="preserve"> </w:t>
-      </w:r>
-      <w:r>
-        <w:t>Another key step was the pass@k metric. It measures the chance that at least one of k code samples passes all tests.</w:t>
-      </w:r>
-      <w:r>
-        <w:rPr>
-          <w:rFonts w:hint="eastAsia"/>
-        </w:rPr>
-        <w:t xml:space="preserve"> </w:t>
-      </w:r>
-      <w:r>
-        <w:t>Unbiased estimators were also developed to make comparisons fair (Chen et al., 2021).</w:t>
-      </w:r>
-      <w:r>
-        <w:rPr>
-          <w:rFonts w:hint="eastAsia"/>
-        </w:rPr>
-        <w:t xml:space="preserve"> </w:t>
-      </w:r>
-      <w:r>
-        <w:t>These evaluation tools marked a big step forward</w:t>
-      </w:r>
-      <w:r>
-        <w:rPr>
-          <w:rFonts w:hint="eastAsia"/>
-        </w:rPr>
-        <w:t>, b</w:t>
-      </w:r>
-      <w:r>
-        <w:rPr>
-          <w:rFonts w:hint="eastAsia"/>
-        </w:rPr>
-        <w:t>ut</w:t>
-      </w:r>
-      <w:r>
-        <w:rPr>
-          <w:rFonts w:hint="eastAsia"/>
-        </w:rPr>
-        <w:t xml:space="preserve"> </w:t>
-      </w:r>
-      <w:r>
-        <w:t>important challenges remain.</w:t>
-      </w:r>
-    </w:p>
-    <w:p/>
-    <w:p>
-      <w:pPr>
-        <w:rPr>
-          <w:rFonts w:hint="eastAsia"/>
-        </w:rPr>
-      </w:pPr>
-      <w:r>
-        <w:t>Despite these advances, LLMs for code generation still face clear limits. They often struggle with tasks that need deeper reasoning, long chains of steps, or complex state management. Precise handling of variables and operations can also be difficult (Chen et al., 2021). Writing code that fully matches subtle or ambiguous natural language requests remains a challenge (Mu et al., 2023). Evaluation adds another problem. Studies have shown that common benchmarks like HumanEval may not include enough or diverse tests to check correctness well. When the HumanEval set was expanded with more unit tests, success rates for many top models dropped and even their rankings changed (Liu et al., 2023). This shows that stronger and more reliable benchmarks are needed. Access is another issue. Many of the most capable models, such as Codex or GPT-4, are only available through limited APIs. This makes it harder for researchers to study them in depth, adapt them, or compare them fairly.</w:t>
-      </w:r>
-      <w:r>
-        <w:rPr>
-          <w:rFonts w:hint="eastAsia"/>
-        </w:rPr>
-        <w:t xml:space="preserve"> </w:t>
-      </w:r>
-      <w:r>
-        <w:t xml:space="preserve">These </w:t>
-      </w:r>
-      <w:r>
-        <w:lastRenderedPageBreak/>
-        <w:t>challenges highlight that despite rapid progress, significant barriers remain for both practical use and academic study.</w:t>
-      </w:r>
-    </w:p>
-    <w:p>
-      <w:pPr>
-        <w:rPr>
-          <w:rFonts w:hint="eastAsia"/>
-        </w:rPr>
-      </w:pPr>
-    </w:p>
-    <w:p/>
+      <w:r>
+        <w:t>These challenges highlight that despite rapid progress, significant barriers remain for both practical use and academic study.</w:t>
+      </w:r>
+    </w:p>
+    <w:p>
+      <w:pPr>
+        <w:rPr>
+          <w:rFonts w:hint="eastAsia"/>
+        </w:rPr>
+      </w:pPr>
+    </w:p>
+    <w:p>
+      <w:pPr>
+        <w:rPr>
+          <w:rFonts w:hint="eastAsia"/>
+        </w:rPr>
+      </w:pPr>
+    </w:p>
     <w:p>
       <w:pPr>
         <w:rPr>
@@ -1079,13 +989,29 @@
           <w:rFonts w:hint="eastAsia"/>
           <w:lang w:val="en-GB"/>
         </w:rPr>
-        <w:t xml:space="preserve"> used the HumanEval benchmark from OpenAI</w:t>
-      </w:r>
+        <w:t xml:space="preserve"> used the </w:t>
+      </w:r>
+      <w:proofErr w:type="spellStart"/>
       <w:r>
         <w:rPr>
           <w:rFonts w:hint="eastAsia"/>
           <w:lang w:val="en-GB"/>
         </w:rPr>
+        <w:t>HumanEval</w:t>
+      </w:r>
+      <w:proofErr w:type="spellEnd"/>
+      <w:r>
+        <w:rPr>
+          <w:rFonts w:hint="eastAsia"/>
+          <w:lang w:val="en-GB"/>
+        </w:rPr>
+        <w:t xml:space="preserve"> benchmark from OpenAI</w:t>
+      </w:r>
+      <w:r>
+        <w:rPr>
+          <w:rFonts w:hint="eastAsia"/>
+          <w:lang w:val="en-GB"/>
+        </w:rPr>
         <w:t xml:space="preserve"> </w:t>
       </w:r>
       <w:r>
@@ -1184,7 +1110,21 @@
         <w:rPr>
           <w:rFonts w:hint="eastAsia"/>
         </w:rPr>
-        <w:t xml:space="preserve">Each HumanEval problem also provides a reference solution and human-written unit tests. In this project, </w:t>
+        <w:t xml:space="preserve">Each </w:t>
+      </w:r>
+      <w:proofErr w:type="spellStart"/>
+      <w:r>
+        <w:rPr>
+          <w:rFonts w:hint="eastAsia"/>
+        </w:rPr>
+        <w:t>HumanEval</w:t>
+      </w:r>
+      <w:proofErr w:type="spellEnd"/>
+      <w:r>
+        <w:rPr>
+          <w:rFonts w:hint="eastAsia"/>
+        </w:rPr>
+        <w:t xml:space="preserve"> problem also provides a reference solution and human-written unit tests. In this project, </w:t>
       </w:r>
       <w:r>
         <w:rPr>
@@ -1231,7 +1171,21 @@
         <w:rPr>
           <w:rFonts w:hint="eastAsia"/>
         </w:rPr>
-        <w:t xml:space="preserve">All HumanEval problems are in Python, which fits the model </w:t>
+        <w:t xml:space="preserve">All </w:t>
+      </w:r>
+      <w:proofErr w:type="spellStart"/>
+      <w:r>
+        <w:rPr>
+          <w:rFonts w:hint="eastAsia"/>
+        </w:rPr>
+        <w:t>HumanEval</w:t>
+      </w:r>
+      <w:proofErr w:type="spellEnd"/>
+      <w:r>
+        <w:rPr>
+          <w:rFonts w:hint="eastAsia"/>
+        </w:rPr>
+        <w:t xml:space="preserve"> problems are in Python, which fits the model </w:t>
       </w:r>
       <w:r>
         <w:rPr>
@@ -1273,7 +1227,21 @@
         <w:rPr>
           <w:rFonts w:hint="eastAsia"/>
         </w:rPr>
-        <w:t xml:space="preserve">) are more complex, but HumanEval is simpler </w:t>
+        <w:t xml:space="preserve">) are more complex, but </w:t>
+      </w:r>
+      <w:proofErr w:type="spellStart"/>
+      <w:r>
+        <w:rPr>
+          <w:rFonts w:hint="eastAsia"/>
+        </w:rPr>
+        <w:t>HumanEval</w:t>
+      </w:r>
+      <w:proofErr w:type="spellEnd"/>
+      <w:r>
+        <w:rPr>
+          <w:rFonts w:hint="eastAsia"/>
+        </w:rPr>
+        <w:t xml:space="preserve"> is simpler </w:t>
       </w:r>
       <w:r>
         <w:rPr>

</xml_diff>

<commit_message>
update Model and Setup in Methodology
</commit_message>
<xml_diff>
--- a/thesis/thesis_repeat.docx
+++ b/thesis/thesis_repeat.docx
@@ -123,12 +123,28 @@
       </w:r>
     </w:p>
     <w:p>
+      <w:pPr>
+        <w:rPr>
+          <w:rFonts w:hint="eastAsia"/>
+        </w:rPr>
+      </w:pPr>
       <w:r>
         <w:t>Software development is changing fast nowadays. The modern software systems are quite complex. Tech companies want the development cycle to be faster and increase the quality of code. So for many years, people see automated code generation as a big goal. Since it can rapidly reduce repetitive workloads and improve overall productivity.</w:t>
       </w:r>
     </w:p>
-    <w:p/>
-    <w:p>
+    <w:p>
+      <w:pPr>
+        <w:rPr>
+          <w:rFonts w:hint="eastAsia"/>
+        </w:rPr>
+      </w:pPr>
+    </w:p>
+    <w:p>
+      <w:pPr>
+        <w:rPr>
+          <w:rFonts w:hint="eastAsia"/>
+        </w:rPr>
+      </w:pPr>
       <w:r>
         <w:t xml:space="preserve">The rise of Large Language Models(LLMs) recently has made this goal reachable. Models like OpenAI’s GPT series, Codex (Chen et al., 2021), together with Google’s Gemini and </w:t>
       </w:r>
@@ -149,8 +165,19 @@
         <w:t xml:space="preserve">, and DeepSeek-Coder (used in this project), have shown strong ability in code generation. They can take natural language as prompts and generate code in many different languages. </w:t>
       </w:r>
     </w:p>
-    <w:p/>
-    <w:p>
+    <w:p>
+      <w:pPr>
+        <w:rPr>
+          <w:rFonts w:hint="eastAsia"/>
+        </w:rPr>
+      </w:pPr>
+    </w:p>
+    <w:p>
+      <w:pPr>
+        <w:rPr>
+          <w:rFonts w:hint="eastAsia"/>
+        </w:rPr>
+      </w:pPr>
       <w:r>
         <w:t xml:space="preserve">There are early models like </w:t>
       </w:r>
@@ -163,8 +190,19 @@
         <w:t xml:space="preserve"> (Feng et al., 2020). They were mainly designed to capture the unique features of programming languages. As a result, they learned how to build connections between natural language text and code. Later models were trained on billions of lines of code from GitHub. Because of this scale, they achieved strong performance on benchmarks and now support tools like GitHub Copilot (Chen et al., 2021). They are also being used for tasks such as code implementation, documentation, and software testing (Sarsa et al., 2022).</w:t>
       </w:r>
     </w:p>
-    <w:p/>
-    <w:p>
+    <w:p>
+      <w:pPr>
+        <w:rPr>
+          <w:rFonts w:hint="eastAsia"/>
+        </w:rPr>
+      </w:pPr>
+    </w:p>
+    <w:p>
+      <w:pPr>
+        <w:rPr>
+          <w:rFonts w:hint="eastAsia"/>
+        </w:rPr>
+      </w:pPr>
       <w:r>
         <w:t>It is not always easy to access to the newest models. But still, it is clear that LLMs are transforming the way developers program.</w:t>
       </w:r>
@@ -1265,7 +1303,6 @@
     <w:p>
       <w:pPr>
         <w:rPr>
-          <w:rFonts w:hint="eastAsia"/>
           <w:lang w:val="en-US"/>
         </w:rPr>
       </w:pPr>
@@ -1275,6 +1312,366 @@
         </w:rPr>
         <w:t xml:space="preserve"> </w:t>
       </w:r>
+    </w:p>
+    <w:p>
+      <w:pPr>
+        <w:rPr>
+          <w:lang w:val="en-US"/>
+        </w:rPr>
+      </w:pPr>
+    </w:p>
+    <w:p>
+      <w:pPr>
+        <w:rPr>
+          <w:b/>
+          <w:bCs/>
+          <w:color w:val="80340D" w:themeColor="accent2" w:themeShade="80"/>
+        </w:rPr>
+      </w:pPr>
+      <w:r>
+        <w:rPr>
+          <w:b/>
+          <w:bCs/>
+        </w:rPr>
+        <w:t>Model and Setup</w:t>
+      </w:r>
+    </w:p>
+    <w:p>
+      <w:r>
+        <w:rPr>
+          <w:rFonts w:hint="eastAsia"/>
+        </w:rPr>
+        <w:t>In th</w:t>
+      </w:r>
+      <w:r>
+        <w:rPr>
+          <w:rFonts w:hint="eastAsia"/>
+        </w:rPr>
+        <w:t xml:space="preserve">is project, I used chat model </w:t>
+      </w:r>
+      <w:r>
+        <w:t>DeepSeek-V3-0324, called “</w:t>
+      </w:r>
+      <w:proofErr w:type="spellStart"/>
+      <w:r>
+        <w:t>deepseek</w:t>
+      </w:r>
+      <w:proofErr w:type="spellEnd"/>
+      <w:r>
+        <w:t>-chat”</w:t>
+      </w:r>
+      <w:r>
+        <w:rPr>
+          <w:rFonts w:hint="eastAsia"/>
+        </w:rPr>
+        <w:t xml:space="preserve"> for all my experiments. Then model could be accessed from the official API endpoint </w:t>
+      </w:r>
+      <w:r>
+        <w:t>(</w:t>
+      </w:r>
+      <w:hyperlink r:id="rId6" w:tgtFrame="_new" w:history="1">
+        <w:r>
+          <w:rPr>
+            <w:rStyle w:val="af2"/>
+            <w:color w:val="233C43" w:themeColor="hyperlink" w:themeShade="80"/>
+          </w:rPr>
+          <w:t>https://api.deepseek.com/v1/chat/completions</w:t>
+        </w:r>
+      </w:hyperlink>
+      <w:r>
+        <w:t>).</w:t>
+      </w:r>
+      <w:r>
+        <w:rPr>
+          <w:rFonts w:hint="eastAsia"/>
+        </w:rPr>
+        <w:t xml:space="preserve"> This API followed the same format as OpenAI</w:t>
+      </w:r>
+      <w:r>
+        <w:t>’</w:t>
+      </w:r>
+      <w:r>
+        <w:rPr>
+          <w:rFonts w:hint="eastAsia"/>
+        </w:rPr>
+        <w:t xml:space="preserve">s </w:t>
+      </w:r>
+      <w:r>
+        <w:t>Chat Completions,</w:t>
+      </w:r>
+      <w:r>
+        <w:rPr>
+          <w:rFonts w:hint="eastAsia"/>
+        </w:rPr>
+        <w:t xml:space="preserve"> </w:t>
+      </w:r>
+      <w:r>
+        <w:rPr>
+          <w:rFonts w:hint="eastAsia"/>
+        </w:rPr>
+        <w:t xml:space="preserve">so I could reuse </w:t>
+      </w:r>
+      <w:r>
+        <w:t xml:space="preserve">OpenAI-style scripts with </w:t>
+      </w:r>
+      <w:r>
+        <w:rPr>
+          <w:rFonts w:hint="eastAsia"/>
+        </w:rPr>
+        <w:t>just very small</w:t>
+      </w:r>
+      <w:r>
+        <w:t xml:space="preserve"> changes.</w:t>
+      </w:r>
+    </w:p>
+    <w:p>
+      <w:r>
+        <w:rPr>
+          <w:rFonts w:hint="eastAsia"/>
+        </w:rPr>
+        <w:t xml:space="preserve">Each request was sent in JSON format. With </w:t>
+      </w:r>
+      <w:proofErr w:type="spellStart"/>
+      <w:r>
+        <w:rPr>
+          <w:rFonts w:hint="eastAsia"/>
+        </w:rPr>
+        <w:t>max_tokens</w:t>
+      </w:r>
+      <w:proofErr w:type="spellEnd"/>
+      <w:r>
+        <w:rPr>
+          <w:rFonts w:hint="eastAsia"/>
+        </w:rPr>
+        <w:t xml:space="preserve"> set to 1024 and </w:t>
+      </w:r>
+      <w:r>
+        <w:rPr>
+          <w:i/>
+          <w:iCs/>
+        </w:rPr>
+        <w:t>temperature</w:t>
+      </w:r>
+      <w:r>
+        <w:t xml:space="preserve"> fixed at 0.0. </w:t>
+      </w:r>
+      <w:r>
+        <w:rPr>
+          <w:rFonts w:hint="eastAsia"/>
+        </w:rPr>
+        <w:t xml:space="preserve">This made sure that the outputs were </w:t>
+      </w:r>
+      <w:r>
+        <w:t>consistent</w:t>
+      </w:r>
+      <w:r>
+        <w:rPr>
+          <w:rFonts w:hint="eastAsia"/>
+        </w:rPr>
+        <w:t xml:space="preserve"> so easier to check. I chose to measur</w:t>
+      </w:r>
+      <w:r>
+        <w:rPr>
+          <w:rFonts w:hint="eastAsia"/>
+        </w:rPr>
+        <w:t>e</w:t>
+      </w:r>
+      <w:r>
+        <w:rPr>
+          <w:rFonts w:hint="eastAsia"/>
+        </w:rPr>
+        <w:t xml:space="preserve">  only pass@1, I </w:t>
+      </w:r>
+      <w:r>
+        <w:t>didn’t</w:t>
+      </w:r>
+      <w:r>
+        <w:rPr>
+          <w:rFonts w:hint="eastAsia"/>
+        </w:rPr>
+        <w:t xml:space="preserve"> sample multiple responses. Which means the model only produced a single </w:t>
+      </w:r>
+      <w:r>
+        <w:t>solution</w:t>
+      </w:r>
+      <w:r>
+        <w:rPr>
+          <w:rFonts w:hint="eastAsia"/>
+        </w:rPr>
+        <w:t xml:space="preserve"> for each task. </w:t>
+      </w:r>
+    </w:p>
+    <w:p>
+      <w:pPr>
+        <w:rPr>
+          <w:rFonts w:hint="eastAsia"/>
+        </w:rPr>
+      </w:pPr>
+      <w:r>
+        <w:rPr>
+          <w:rFonts w:hint="eastAsia"/>
+        </w:rPr>
+        <w:t xml:space="preserve">The scripts were written in Python 3.12.7, using standard libraries like </w:t>
+      </w:r>
+      <w:proofErr w:type="spellStart"/>
+      <w:r>
+        <w:rPr>
+          <w:i/>
+          <w:iCs/>
+        </w:rPr>
+        <w:t>urllib</w:t>
+      </w:r>
+      <w:proofErr w:type="spellEnd"/>
+      <w:r>
+        <w:t xml:space="preserve">, </w:t>
+      </w:r>
+      <w:proofErr w:type="spellStart"/>
+      <w:r>
+        <w:rPr>
+          <w:i/>
+          <w:iCs/>
+        </w:rPr>
+        <w:t>ssl</w:t>
+      </w:r>
+      <w:proofErr w:type="spellEnd"/>
+      <w:r>
+        <w:t xml:space="preserve">, and </w:t>
+      </w:r>
+      <w:proofErr w:type="spellStart"/>
+      <w:r>
+        <w:rPr>
+          <w:i/>
+          <w:iCs/>
+        </w:rPr>
+        <w:t>json</w:t>
+      </w:r>
+      <w:proofErr w:type="spellEnd"/>
+      <w:r>
+        <w:rPr>
+          <w:rFonts w:hint="eastAsia"/>
+          <w:i/>
+          <w:iCs/>
+        </w:rPr>
+        <w:t xml:space="preserve">. </w:t>
+      </w:r>
+      <w:r>
+        <w:t xml:space="preserve">The </w:t>
+      </w:r>
+      <w:proofErr w:type="spellStart"/>
+      <w:r>
+        <w:rPr>
+          <w:i/>
+          <w:iCs/>
+        </w:rPr>
+        <w:t>human_eval</w:t>
+      </w:r>
+      <w:proofErr w:type="spellEnd"/>
+      <w:r>
+        <w:t xml:space="preserve"> package was used to load tasks.</w:t>
+      </w:r>
+      <w:r>
+        <w:rPr>
+          <w:rFonts w:hint="eastAsia"/>
+        </w:rPr>
+        <w:t xml:space="preserve"> These</w:t>
+      </w:r>
+      <w:r>
+        <w:rPr>
+          <w:rFonts w:hint="eastAsia"/>
+        </w:rPr>
+        <w:t xml:space="preserve"> handled the API requests, retries, and output extraction. The experiments ran on my laptop, which was with Windows and WSL2 </w:t>
+      </w:r>
+      <w:r>
+        <w:t>(Ubuntu 24.04.2 LTS, kernel 6.6.87.2).</w:t>
+      </w:r>
+      <w:r>
+        <w:rPr>
+          <w:rFonts w:hint="eastAsia"/>
+        </w:rPr>
+        <w:t xml:space="preserve"> </w:t>
+      </w:r>
+      <w:r>
+        <w:rPr>
+          <w:rFonts w:hint="eastAsia"/>
+        </w:rPr>
+        <w:t xml:space="preserve">Since all computations were finished externally through the API </w:t>
+      </w:r>
+      <w:r>
+        <w:t>with</w:t>
+      </w:r>
+      <w:r>
+        <w:rPr>
+          <w:rFonts w:hint="eastAsia"/>
+        </w:rPr>
+        <w:t xml:space="preserve"> an API key, no GPU or other hardware was required.</w:t>
+      </w:r>
+    </w:p>
+    <w:p>
+      <w:pPr>
+        <w:rPr>
+          <w:rFonts w:hint="eastAsia"/>
+          <w:color w:val="80340D" w:themeColor="accent2" w:themeShade="80"/>
+        </w:rPr>
+      </w:pPr>
+      <w:r>
+        <w:lastRenderedPageBreak/>
+        <w:t xml:space="preserve">For each </w:t>
+      </w:r>
+      <w:proofErr w:type="spellStart"/>
+      <w:r>
+        <w:t>HumanEval</w:t>
+      </w:r>
+      <w:proofErr w:type="spellEnd"/>
+      <w:r>
+        <w:t xml:space="preserve"> problem,</w:t>
+      </w:r>
+      <w:r>
+        <w:rPr>
+          <w:rFonts w:hint="eastAsia"/>
+        </w:rPr>
+        <w:t xml:space="preserve"> my code created a prompt. Then sent it to the API, and collected the response. After the experiments started, the outputs were </w:t>
+      </w:r>
+      <w:r>
+        <w:t>constantly</w:t>
+      </w:r>
+      <w:r>
+        <w:rPr>
+          <w:rFonts w:hint="eastAsia"/>
+        </w:rPr>
+        <w:t xml:space="preserve"> shown in the terminal and also written into </w:t>
+      </w:r>
+      <w:r>
+        <w:rPr>
+          <w:rFonts w:hint="eastAsia"/>
+        </w:rPr>
+        <w:t>a</w:t>
+      </w:r>
+      <w:r>
+        <w:rPr>
+          <w:rFonts w:hint="eastAsia"/>
+        </w:rPr>
+        <w:t xml:space="preserve"> JSONL result file. </w:t>
+      </w:r>
+      <w:r>
+        <w:rPr>
+          <w:rFonts w:hint="eastAsia"/>
+        </w:rPr>
+        <w:t>This setup was the same across all runs, so any differences in the results came only from the prompting strategies. I will describe next.</w:t>
+      </w:r>
+      <w:r>
+        <w:rPr>
+          <w:color w:val="80340D" w:themeColor="accent2" w:themeShade="80"/>
+        </w:rPr>
+        <w:br/>
+      </w:r>
+    </w:p>
+    <w:p>
+      <w:pPr>
+        <w:rPr>
+          <w:rFonts w:hint="eastAsia"/>
+          <w:lang w:val="en-US"/>
+        </w:rPr>
+      </w:pPr>
     </w:p>
     <w:sectPr>
       <w:pgSz w:w="11906" w:h="16838"/>
@@ -1984,6 +2381,7 @@
   <w:style w:type="character" w:default="1" w:styleId="a0">
     <w:name w:val="Default Paragraph Font"/>
     <w:uiPriority w:val="1"/>
+    <w:semiHidden/>
     <w:unhideWhenUsed/>
   </w:style>
   <w:style w:type="table" w:default="1" w:styleId="a1">
@@ -2372,6 +2770,17 @@
     <w:link w:val="af0"/>
     <w:uiPriority w:val="99"/>
     <w:rsid w:val="00D52297"/>
+  </w:style>
+  <w:style w:type="character" w:styleId="af2">
+    <w:name w:val="Hyperlink"/>
+    <w:basedOn w:val="a0"/>
+    <w:uiPriority w:val="99"/>
+    <w:unhideWhenUsed/>
+    <w:rsid w:val="00697708"/>
+    <w:rPr>
+      <w:color w:val="467886" w:themeColor="hyperlink"/>
+      <w:u w:val="single"/>
+    </w:rPr>
   </w:style>
 </w:styles>
 </file>

</xml_diff>

<commit_message>
update Prompting Strategies in Methodology
</commit_message>
<xml_diff>
--- a/thesis/thesis_repeat.docx
+++ b/thesis/thesis_repeat.docx
@@ -146,48 +146,24 @@
         </w:rPr>
       </w:pPr>
       <w:r>
-        <w:t xml:space="preserve">The rise of Large Language Models(LLMs) recently has made this goal reachable. Models like OpenAI’s GPT series, Codex (Chen et al., 2021), together with Google’s Gemini and </w:t>
-      </w:r>
-      <w:proofErr w:type="spellStart"/>
-      <w:r>
-        <w:t>PaLM</w:t>
-      </w:r>
-      <w:proofErr w:type="spellEnd"/>
-      <w:r>
-        <w:t xml:space="preserve">, Meta’s </w:t>
-      </w:r>
-      <w:proofErr w:type="spellStart"/>
-      <w:r>
-        <w:t>CodeLlama</w:t>
-      </w:r>
-      <w:proofErr w:type="spellEnd"/>
-      <w:r>
-        <w:t xml:space="preserve">, and DeepSeek-Coder (used in this project), have shown strong ability in code generation. They can take natural language as prompts and generate code in many different languages. </w:t>
-      </w:r>
-    </w:p>
-    <w:p>
-      <w:pPr>
-        <w:rPr>
-          <w:rFonts w:hint="eastAsia"/>
-        </w:rPr>
-      </w:pPr>
-    </w:p>
-    <w:p>
-      <w:pPr>
-        <w:rPr>
-          <w:rFonts w:hint="eastAsia"/>
-        </w:rPr>
-      </w:pPr>
-      <w:r>
-        <w:t xml:space="preserve">There are early models like </w:t>
-      </w:r>
-      <w:proofErr w:type="spellStart"/>
-      <w:r>
-        <w:t>CodeBERT</w:t>
-      </w:r>
-      <w:proofErr w:type="spellEnd"/>
-      <w:r>
-        <w:t xml:space="preserve"> (Feng et al., 2020). They were mainly designed to capture the unique features of programming languages. As a result, they learned how to build connections between natural language text and code. Later models were trained on billions of lines of code from GitHub. Because of this scale, they achieved strong performance on benchmarks and now support tools like GitHub Copilot (Chen et al., 2021). They are also being used for tasks such as code implementation, documentation, and software testing (Sarsa et al., 2022).</w:t>
+        <w:t xml:space="preserve">The rise of Large Language Models(LLMs) recently has made this goal reachable. Models like OpenAI’s GPT series, Codex (Chen et al., 2021), together with Google’s Gemini and PaLM, Meta’s CodeLlama, and DeepSeek-Coder (used in this project), have shown strong ability in code generation. They can take natural language as prompts and generate code in many different languages. </w:t>
+      </w:r>
+    </w:p>
+    <w:p>
+      <w:pPr>
+        <w:rPr>
+          <w:rFonts w:hint="eastAsia"/>
+        </w:rPr>
+      </w:pPr>
+    </w:p>
+    <w:p>
+      <w:pPr>
+        <w:rPr>
+          <w:rFonts w:hint="eastAsia"/>
+        </w:rPr>
+      </w:pPr>
+      <w:r>
+        <w:t>There are early models like CodeBERT (Feng et al., 2020). They were mainly designed to capture the unique features of programming languages. As a result, they learned how to build connections between natural language text and code. Later models were trained on billions of lines of code from GitHub. Because of this scale, they achieved strong performance on benchmarks and now support tools like GitHub Copilot (Chen et al., 2021). They are also being used for tasks such as code implementation, documentation, and software testing (Sarsa et al., 2022).</w:t>
       </w:r>
     </w:p>
     <w:p>
@@ -454,13 +430,8 @@
         </w:rPr>
         <w:t xml:space="preserve">language, has patterns that models can learn. Based on this idea, researchers built models designed for programming languages. One good example is </w:t>
       </w:r>
-      <w:proofErr w:type="spellStart"/>
-      <w:r>
-        <w:t>CodeBERT</w:t>
-      </w:r>
-      <w:proofErr w:type="spellEnd"/>
-      <w:r>
-        <w:t xml:space="preserve"> (Feng et al., 2020).</w:t>
+      <w:r>
+        <w:t>CodeBERT (Feng et al., 2020).</w:t>
       </w:r>
     </w:p>
     <w:p>
@@ -502,13 +473,8 @@
         </w:rPr>
         <w:t xml:space="preserve">. </w:t>
       </w:r>
-      <w:proofErr w:type="spellStart"/>
-      <w:r>
-        <w:t>CodeBERT</w:t>
-      </w:r>
-      <w:proofErr w:type="spellEnd"/>
-      <w:r>
-        <w:t xml:space="preserve"> uses train</w:t>
+      <w:r>
+        <w:t>CodeBERT uses train</w:t>
       </w:r>
       <w:r>
         <w:rPr>
@@ -517,15 +483,7 @@
         <w:t>ing</w:t>
       </w:r>
       <w:r>
-        <w:t xml:space="preserve"> tasks such as Masked Language </w:t>
-      </w:r>
-      <w:proofErr w:type="spellStart"/>
-      <w:r>
-        <w:t>Modeling</w:t>
-      </w:r>
-      <w:proofErr w:type="spellEnd"/>
-      <w:r>
-        <w:t xml:space="preserve"> (MLM) and Replaced Token Detection (RTD).</w:t>
+        <w:t xml:space="preserve"> tasks such as Masked Language Modeling (MLM) and Replaced Token Detection (RTD).</w:t>
       </w:r>
       <w:r>
         <w:rPr>
@@ -620,21 +578,7 @@
         <w:rPr>
           <w:rFonts w:hint="eastAsia"/>
         </w:rPr>
-        <w:t xml:space="preserve">s </w:t>
-      </w:r>
-      <w:proofErr w:type="spellStart"/>
-      <w:r>
-        <w:rPr>
-          <w:rFonts w:hint="eastAsia"/>
-        </w:rPr>
-        <w:t>AlphaCode</w:t>
-      </w:r>
-      <w:proofErr w:type="spellEnd"/>
-      <w:r>
-        <w:rPr>
-          <w:rFonts w:hint="eastAsia"/>
-        </w:rPr>
-        <w:t xml:space="preserve"> showed that LLMs could also solve harder problems. It reached results close to human level in programming contests. </w:t>
+        <w:t xml:space="preserve">s AlphaCode showed that LLMs could also solve harder problems. It reached results close to human level in programming contests. </w:t>
       </w:r>
       <w:r>
         <w:t>This marked a turning point, as LLMs began to show both practical applications and competitive-level problem solving.</w:t>
@@ -649,29 +593,13 @@
         <w:rPr>
           <w:rFonts w:hint="eastAsia"/>
         </w:rPr>
-        <w:t xml:space="preserve">After this, many other models appeared, such as </w:t>
-      </w:r>
-      <w:proofErr w:type="spellStart"/>
-      <w:r>
-        <w:rPr>
-          <w:rFonts w:hint="eastAsia"/>
-        </w:rPr>
-        <w:t>CodeGen</w:t>
-      </w:r>
-      <w:proofErr w:type="spellEnd"/>
+        <w:t>After this, many other models appeared, such as CodeGen</w:t>
+      </w:r>
       <w:r>
         <w:t xml:space="preserve"> </w:t>
       </w:r>
       <w:r>
-        <w:t xml:space="preserve">(Nijkamp et al., 2022), INCODER (Fried et al., 2022a), </w:t>
-      </w:r>
-      <w:proofErr w:type="spellStart"/>
-      <w:r>
-        <w:t>PolyCoder</w:t>
-      </w:r>
-      <w:proofErr w:type="spellEnd"/>
-      <w:r>
-        <w:t xml:space="preserve"> (Xu et al., 2022)</w:t>
+        <w:t>(Nijkamp et al., 2022), INCODER (Fried et al., 2022a), PolyCoder (Xu et al., 2022)</w:t>
       </w:r>
       <w:r>
         <w:rPr>
@@ -679,13 +607,8 @@
         </w:rPr>
         <w:t xml:space="preserve">, </w:t>
       </w:r>
-      <w:proofErr w:type="spellStart"/>
-      <w:r>
-        <w:t>CodeLlama</w:t>
-      </w:r>
-      <w:proofErr w:type="spellEnd"/>
-      <w:r>
-        <w:t>, and the DeepSeek-Coder series</w:t>
+      <w:r>
+        <w:t>CodeLlama, and the DeepSeek-Coder series</w:t>
       </w:r>
       <w:r>
         <w:rPr>
@@ -759,15 +682,7 @@
         <w:t xml:space="preserve"> </w:t>
       </w:r>
       <w:r>
-        <w:t xml:space="preserve">Benchmarks like </w:t>
-      </w:r>
-      <w:proofErr w:type="spellStart"/>
-      <w:r>
-        <w:t>HumanEval</w:t>
-      </w:r>
-      <w:proofErr w:type="spellEnd"/>
-      <w:r>
-        <w:t xml:space="preserve"> and MBPP were introduced.</w:t>
+        <w:t>Benchmarks like HumanEval and MBPP were introduced.</w:t>
       </w:r>
       <w:r>
         <w:rPr>
@@ -803,15 +718,7 @@
         <w:t xml:space="preserve"> </w:t>
       </w:r>
       <w:r>
-        <w:t xml:space="preserve">Another key step was the </w:t>
-      </w:r>
-      <w:proofErr w:type="spellStart"/>
-      <w:r>
-        <w:t>pass@k</w:t>
-      </w:r>
-      <w:proofErr w:type="spellEnd"/>
-      <w:r>
-        <w:t xml:space="preserve"> metric. It measures the chance that at least one of k code samples passes all tests.</w:t>
+        <w:t>Another key step was the pass@k metric. It measures the chance that at least one of k code samples passes all tests.</w:t>
       </w:r>
       <w:r>
         <w:rPr>
@@ -867,23 +774,7 @@
         </w:rPr>
       </w:pPr>
       <w:r>
-        <w:t xml:space="preserve">Despite these advances, LLMs for code generation still face clear limits. They often struggle with tasks that need deeper reasoning, long chains of steps, or complex state management. Precise handling of variables and operations can also be difficult (Chen et al., 2021). Writing code that fully matches subtle or ambiguous natural language requests remains a challenge (Mu et al., 2023). Evaluation adds another problem. Studies have shown that common benchmarks like </w:t>
-      </w:r>
-      <w:proofErr w:type="spellStart"/>
-      <w:r>
-        <w:t>HumanEval</w:t>
-      </w:r>
-      <w:proofErr w:type="spellEnd"/>
-      <w:r>
-        <w:t xml:space="preserve"> may not include enough or diverse tests to check correctness well. When the </w:t>
-      </w:r>
-      <w:proofErr w:type="spellStart"/>
-      <w:r>
-        <w:t>HumanEval</w:t>
-      </w:r>
-      <w:proofErr w:type="spellEnd"/>
-      <w:r>
-        <w:t xml:space="preserve"> set was expanded with more unit tests, success rates for many top models dropped and even their rankings changed (Liu et al., 2023). This shows that stronger </w:t>
+        <w:t xml:space="preserve">Despite these advances, LLMs for code generation still face clear limits. They often struggle with tasks that need deeper reasoning, long chains of steps, or complex state management. Precise handling of variables and operations can also be difficult (Chen et al., 2021). Writing code that fully matches subtle or ambiguous natural language requests remains a challenge (Mu et al., 2023). Evaluation adds another problem. Studies have shown that common benchmarks like HumanEval may not include enough or diverse tests to check correctness well. When the HumanEval set was expanded with more unit tests, success rates for many top models dropped and even their rankings changed (Liu et al., 2023). This shows that stronger </w:t>
       </w:r>
       <w:r>
         <w:lastRenderedPageBreak/>
@@ -1027,302 +918,247 @@
           <w:rFonts w:hint="eastAsia"/>
           <w:lang w:val="en-GB"/>
         </w:rPr>
-        <w:t xml:space="preserve"> used the </w:t>
-      </w:r>
-      <w:proofErr w:type="spellStart"/>
+        <w:t xml:space="preserve"> used the HumanEval benchmark from OpenAI</w:t>
+      </w:r>
       <w:r>
         <w:rPr>
           <w:rFonts w:hint="eastAsia"/>
           <w:lang w:val="en-GB"/>
         </w:rPr>
-        <w:t>HumanEval</w:t>
-      </w:r>
-      <w:proofErr w:type="spellEnd"/>
-      <w:r>
-        <w:rPr>
-          <w:rFonts w:hint="eastAsia"/>
+        <w:t xml:space="preserve"> </w:t>
+      </w:r>
+      <w:r>
+        <w:rPr>
           <w:lang w:val="en-GB"/>
         </w:rPr>
-        <w:t xml:space="preserve"> benchmark from OpenAI</w:t>
-      </w:r>
-      <w:r>
-        <w:rPr>
-          <w:rFonts w:hint="eastAsia"/>
-          <w:lang w:val="en-GB"/>
-        </w:rPr>
+        <w:t>(</w:t>
+      </w:r>
+      <w:r>
+        <w:t>Chen et al., 2021</w:t>
+      </w:r>
+      <w:r>
+        <w:t xml:space="preserve">). </w:t>
+      </w:r>
+      <w:r>
+        <w:rPr>
+          <w:rFonts w:hint="eastAsia"/>
+        </w:rPr>
+        <w:t>This</w:t>
+      </w:r>
+      <w:r>
         <w:t xml:space="preserve"> </w:t>
       </w:r>
       <w:r>
         <w:rPr>
-          <w:lang w:val="en-GB"/>
-        </w:rPr>
-        <w:t>(</w:t>
-      </w:r>
-      <w:r>
-        <w:t>Chen et al., 2021</w:t>
-      </w:r>
-      <w:r>
-        <w:t xml:space="preserve">). </w:t>
-      </w:r>
-      <w:r>
-        <w:rPr>
-          <w:rFonts w:hint="eastAsia"/>
-        </w:rPr>
-        <w:t>This</w:t>
-      </w:r>
-      <w:r>
+          <w:rFonts w:hint="eastAsia"/>
+        </w:rPr>
+        <w:t>d</w:t>
+      </w:r>
+      <w:r>
+        <w:rPr>
+          <w:rFonts w:hint="eastAsia"/>
+        </w:rPr>
+        <w:t>ataset</w:t>
+      </w:r>
+      <w:r>
+        <w:t xml:space="preserve"> is often used to test if LLMs can generate correct Python code. It includes 164 programming problems. Each problem gives a function signature and a short text description of what the function</w:t>
+      </w:r>
+      <w:r>
+        <w:rPr>
+          <w:rFonts w:hint="eastAsia"/>
+        </w:rPr>
+        <w:t xml:space="preserve"> should do. The tasks include text understanding, writing basic algorithms, and solving</w:t>
+      </w:r>
+      <w:r>
+        <w:rPr>
+          <w:rFonts w:hint="eastAsia"/>
+        </w:rPr>
+        <w:t xml:space="preserve"> small math problems. The </w:t>
+      </w:r>
+      <w:r>
+        <w:t>difficulty</w:t>
+      </w:r>
+      <w:r>
+        <w:rPr>
+          <w:rFonts w:hint="eastAsia"/>
+        </w:rPr>
+        <w:t xml:space="preserve"> is low to medium. </w:t>
+      </w:r>
+      <w:r>
+        <w:rPr>
+          <w:rFonts w:hint="eastAsia"/>
+        </w:rPr>
+        <w:t>It</w:t>
+      </w:r>
+      <w:r>
+        <w:t>’</w:t>
+      </w:r>
+      <w:r>
+        <w:rPr>
+          <w:rFonts w:hint="eastAsia"/>
+        </w:rPr>
+        <w:t>s s</w:t>
+      </w:r>
+      <w:r>
+        <w:rPr>
+          <w:rFonts w:hint="eastAsia"/>
+        </w:rPr>
+        <w:t>imilar to an introductory programming course or simple coding interview.</w:t>
+      </w:r>
+    </w:p>
+    <w:p>
+      <w:pPr>
+        <w:rPr>
+          <w:rFonts w:hint="eastAsia"/>
+        </w:rPr>
+      </w:pPr>
+    </w:p>
+    <w:p>
+      <w:pPr>
+        <w:rPr>
+          <w:rFonts w:hint="eastAsia"/>
+        </w:rPr>
+      </w:pPr>
+      <w:r>
+        <w:rPr>
+          <w:rFonts w:hint="eastAsia"/>
+        </w:rPr>
+        <w:t xml:space="preserve">Each HumanEval problem also provides a reference solution and human-written unit tests. In this project, </w:t>
+      </w:r>
+      <w:r>
+        <w:rPr>
+          <w:rFonts w:hint="eastAsia"/>
+        </w:rPr>
+        <w:t>I</w:t>
+      </w:r>
+      <w:r>
+        <w:rPr>
+          <w:rFonts w:hint="eastAsia"/>
+        </w:rPr>
+        <w:t xml:space="preserve"> included both the problem description and the test cases in the prompt given to the model. The model then generated </w:t>
+      </w:r>
+      <w:r>
+        <w:t>code bas</w:t>
+      </w:r>
+      <w:r>
+        <w:rPr>
+          <w:rFonts w:hint="eastAsia"/>
+        </w:rPr>
+        <w:t>ed</w:t>
+      </w:r>
+      <w:r>
+        <w:rPr>
+          <w:rFonts w:hint="eastAsia"/>
+        </w:rPr>
+        <w:t xml:space="preserve"> on this input.</w:t>
+      </w:r>
+    </w:p>
+    <w:p>
+      <w:pPr>
+        <w:rPr>
+          <w:rFonts w:hint="eastAsia"/>
+        </w:rPr>
+      </w:pPr>
+    </w:p>
+    <w:p>
+      <w:pPr>
+        <w:rPr>
+          <w:rFonts w:hint="eastAsia"/>
+        </w:rPr>
+      </w:pPr>
+      <w:r>
+        <w:rPr>
+          <w:rFonts w:hint="eastAsia"/>
+        </w:rPr>
+        <w:t xml:space="preserve">All HumanEval problems are in Python, which fits the model </w:t>
+      </w:r>
+      <w:r>
+        <w:rPr>
+          <w:rFonts w:hint="eastAsia"/>
+        </w:rPr>
+        <w:t>I</w:t>
+      </w:r>
+      <w:r>
+        <w:rPr>
+          <w:rFonts w:hint="eastAsia"/>
+        </w:rPr>
+        <w:t xml:space="preserve"> used. The focus of this project is on the process of code generation with different prompting methods</w:t>
+      </w:r>
+      <w:r>
+        <w:rPr>
+          <w:rFonts w:hint="eastAsia"/>
+        </w:rPr>
         <w:t xml:space="preserve"> </w:t>
       </w:r>
       <w:r>
         <w:rPr>
           <w:rFonts w:hint="eastAsia"/>
         </w:rPr>
-        <w:t>d</w:t>
-      </w:r>
-      <w:r>
-        <w:rPr>
-          <w:rFonts w:hint="eastAsia"/>
-        </w:rPr>
-        <w:t>ataset</w:t>
-      </w:r>
-      <w:r>
-        <w:t xml:space="preserve"> is often used to test if LLMs can generate correct Python code. It includes 164 programming problems. Each problem gives a function signature and a short text description of what the function</w:t>
-      </w:r>
-      <w:r>
-        <w:rPr>
-          <w:rFonts w:hint="eastAsia"/>
-        </w:rPr>
-        <w:t xml:space="preserve"> should do. The tasks include text understanding, writing basic algorithms, and solving</w:t>
-      </w:r>
-      <w:r>
-        <w:rPr>
-          <w:rFonts w:hint="eastAsia"/>
-        </w:rPr>
-        <w:t xml:space="preserve"> small math problems. The </w:t>
-      </w:r>
-      <w:r>
-        <w:t>difficulty</w:t>
-      </w:r>
-      <w:r>
-        <w:rPr>
-          <w:rFonts w:hint="eastAsia"/>
-        </w:rPr>
-        <w:t xml:space="preserve"> is low to medium. </w:t>
-      </w:r>
-      <w:r>
-        <w:rPr>
-          <w:rFonts w:hint="eastAsia"/>
-        </w:rPr>
-        <w:t>It</w:t>
-      </w:r>
-      <w:r>
-        <w:t>’</w:t>
-      </w:r>
-      <w:r>
-        <w:rPr>
-          <w:rFonts w:hint="eastAsia"/>
-        </w:rPr>
-        <w:t>s s</w:t>
-      </w:r>
-      <w:r>
-        <w:rPr>
-          <w:rFonts w:hint="eastAsia"/>
-        </w:rPr>
-        <w:t>imilar to an introductory programming course or simple coding interview.</w:t>
-      </w:r>
-    </w:p>
-    <w:p>
-      <w:pPr>
-        <w:rPr>
-          <w:rFonts w:hint="eastAsia"/>
-        </w:rPr>
-      </w:pPr>
-    </w:p>
-    <w:p>
-      <w:pPr>
-        <w:rPr>
-          <w:rFonts w:hint="eastAsia"/>
-        </w:rPr>
-      </w:pPr>
-      <w:r>
-        <w:rPr>
-          <w:rFonts w:hint="eastAsia"/>
-        </w:rPr>
-        <w:t xml:space="preserve">Each </w:t>
-      </w:r>
-      <w:proofErr w:type="spellStart"/>
-      <w:r>
-        <w:rPr>
-          <w:rFonts w:hint="eastAsia"/>
-        </w:rPr>
-        <w:t>HumanEval</w:t>
-      </w:r>
-      <w:proofErr w:type="spellEnd"/>
-      <w:r>
-        <w:rPr>
-          <w:rFonts w:hint="eastAsia"/>
-        </w:rPr>
-        <w:t xml:space="preserve"> problem also provides a reference solution and human-written unit tests. In this project, </w:t>
-      </w:r>
-      <w:r>
-        <w:rPr>
-          <w:rFonts w:hint="eastAsia"/>
-        </w:rPr>
-        <w:t>I</w:t>
-      </w:r>
-      <w:r>
-        <w:rPr>
-          <w:rFonts w:hint="eastAsia"/>
-        </w:rPr>
-        <w:t xml:space="preserve"> included both the problem description and the test cases in the prompt given to the model. The model then generated </w:t>
-      </w:r>
-      <w:r>
-        <w:t>code bas</w:t>
-      </w:r>
-      <w:r>
-        <w:rPr>
-          <w:rFonts w:hint="eastAsia"/>
-        </w:rPr>
-        <w:t>ed</w:t>
-      </w:r>
-      <w:r>
-        <w:rPr>
-          <w:rFonts w:hint="eastAsia"/>
-        </w:rPr>
-        <w:t xml:space="preserve"> on this input.</w:t>
-      </w:r>
-    </w:p>
-    <w:p>
-      <w:pPr>
-        <w:rPr>
-          <w:rFonts w:hint="eastAsia"/>
-        </w:rPr>
-      </w:pPr>
-    </w:p>
-    <w:p>
-      <w:pPr>
-        <w:rPr>
-          <w:rFonts w:hint="eastAsia"/>
-        </w:rPr>
-      </w:pPr>
-      <w:r>
-        <w:rPr>
-          <w:rFonts w:hint="eastAsia"/>
-        </w:rPr>
-        <w:t xml:space="preserve">All </w:t>
-      </w:r>
-      <w:proofErr w:type="spellStart"/>
-      <w:r>
-        <w:rPr>
-          <w:rFonts w:hint="eastAsia"/>
-        </w:rPr>
-        <w:t>HumanEval</w:t>
-      </w:r>
-      <w:proofErr w:type="spellEnd"/>
-      <w:r>
-        <w:rPr>
-          <w:rFonts w:hint="eastAsia"/>
-        </w:rPr>
-        <w:t xml:space="preserve"> problems are in Python, which fits the model </w:t>
-      </w:r>
-      <w:r>
-        <w:rPr>
-          <w:rFonts w:hint="eastAsia"/>
-        </w:rPr>
-        <w:t>I</w:t>
-      </w:r>
-      <w:r>
-        <w:rPr>
-          <w:rFonts w:hint="eastAsia"/>
-        </w:rPr>
-        <w:t xml:space="preserve"> used. The focus of this project is on the process of code generation with different prompting methods</w:t>
-      </w:r>
-      <w:r>
-        <w:rPr>
-          <w:rFonts w:hint="eastAsia"/>
+        <w:t xml:space="preserve">(baseline vs. TDD-guided). It does </w:t>
+      </w:r>
+      <w:r>
+        <w:t>not</w:t>
+      </w:r>
+      <w:r>
+        <w:rPr>
+          <w:rFonts w:hint="eastAsia"/>
+        </w:rPr>
+        <w:t xml:space="preserve"> aim to build a full automated evaluation system. Other datasets like APPS(</w:t>
+      </w:r>
+      <w:r>
+        <w:t>Hendrycks et al., 2021</w:t>
+      </w:r>
+      <w:r>
+        <w:rPr>
+          <w:rFonts w:hint="eastAsia"/>
+        </w:rPr>
+        <w:t xml:space="preserve">) are more complex, but HumanEval is simpler </w:t>
+      </w:r>
+      <w:r>
+        <w:rPr>
+          <w:rFonts w:hint="eastAsia"/>
+        </w:rPr>
+        <w:t xml:space="preserve">and </w:t>
+      </w:r>
+      <w:r>
+        <w:rPr>
+          <w:rFonts w:hint="eastAsia"/>
+        </w:rPr>
+        <w:t>more consistent. It is a pretty good starting point to see the effects of</w:t>
+      </w:r>
+      <w:r>
+        <w:rPr>
+          <w:rFonts w:hint="eastAsia"/>
+        </w:rPr>
+        <w:t xml:space="preserve"> TDD guidance on code generation.</w:t>
+      </w:r>
+    </w:p>
+    <w:p>
+      <w:pPr>
+        <w:rPr>
+          <w:rFonts w:hint="eastAsia"/>
+          <w:lang w:val="en-US"/>
+        </w:rPr>
+      </w:pPr>
+      <w:r>
+        <w:rPr>
+          <w:lang w:val="en-US"/>
         </w:rPr>
         <w:t xml:space="preserve"> </w:t>
       </w:r>
-      <w:r>
-        <w:rPr>
-          <w:rFonts w:hint="eastAsia"/>
-        </w:rPr>
-        <w:t xml:space="preserve">(baseline vs. TDD-guided). It does </w:t>
-      </w:r>
-      <w:r>
-        <w:t>not</w:t>
-      </w:r>
-      <w:r>
-        <w:rPr>
-          <w:rFonts w:hint="eastAsia"/>
-        </w:rPr>
-        <w:t xml:space="preserve"> aim to build a full automated evaluation system. Other datasets like APPS(</w:t>
-      </w:r>
-      <w:r>
-        <w:t>Hendrycks et al., 2021</w:t>
-      </w:r>
-      <w:r>
-        <w:rPr>
-          <w:rFonts w:hint="eastAsia"/>
-        </w:rPr>
-        <w:t xml:space="preserve">) are more complex, but </w:t>
-      </w:r>
-      <w:proofErr w:type="spellStart"/>
-      <w:r>
-        <w:rPr>
-          <w:rFonts w:hint="eastAsia"/>
-        </w:rPr>
-        <w:t>HumanEval</w:t>
-      </w:r>
-      <w:proofErr w:type="spellEnd"/>
-      <w:r>
-        <w:rPr>
-          <w:rFonts w:hint="eastAsia"/>
-        </w:rPr>
-        <w:t xml:space="preserve"> is simpler </w:t>
-      </w:r>
-      <w:r>
-        <w:rPr>
-          <w:rFonts w:hint="eastAsia"/>
-        </w:rPr>
-        <w:t xml:space="preserve">and </w:t>
-      </w:r>
-      <w:r>
-        <w:rPr>
-          <w:rFonts w:hint="eastAsia"/>
-        </w:rPr>
-        <w:t>more consistent. It is a pretty good starting point to see the effects of</w:t>
-      </w:r>
-      <w:r>
-        <w:rPr>
-          <w:rFonts w:hint="eastAsia"/>
-        </w:rPr>
-        <w:t xml:space="preserve"> TDD guidance on code generation.</w:t>
-      </w:r>
-    </w:p>
-    <w:p>
-      <w:pPr>
-        <w:rPr>
+    </w:p>
+    <w:p>
+      <w:pPr>
+        <w:rPr>
+          <w:rFonts w:hint="eastAsia"/>
           <w:lang w:val="en-US"/>
         </w:rPr>
       </w:pPr>
-      <w:r>
-        <w:rPr>
-          <w:lang w:val="en-US"/>
-        </w:rPr>
-        <w:t xml:space="preserve"> </w:t>
-      </w:r>
-    </w:p>
-    <w:p>
-      <w:pPr>
-        <w:rPr>
-          <w:lang w:val="en-US"/>
-        </w:rPr>
-      </w:pPr>
-    </w:p>
-    <w:p>
-      <w:pPr>
-        <w:rPr>
+    </w:p>
+    <w:p>
+      <w:pPr>
+        <w:rPr>
+          <w:rFonts w:hint="eastAsia"/>
           <w:b/>
           <w:bCs/>
           <w:color w:val="80340D" w:themeColor="accent2" w:themeShade="80"/>
@@ -1337,6 +1173,11 @@
       </w:r>
     </w:p>
     <w:p>
+      <w:pPr>
+        <w:rPr>
+          <w:rFonts w:hint="eastAsia"/>
+        </w:rPr>
+      </w:pPr>
       <w:r>
         <w:rPr>
           <w:rFonts w:hint="eastAsia"/>
@@ -1350,15 +1191,7 @@
         <w:t xml:space="preserve">is project, I used chat model </w:t>
       </w:r>
       <w:r>
-        <w:t>DeepSeek-V3-0324, called “</w:t>
-      </w:r>
-      <w:proofErr w:type="spellStart"/>
-      <w:r>
-        <w:t>deepseek</w:t>
-      </w:r>
-      <w:proofErr w:type="spellEnd"/>
-      <w:r>
-        <w:t>-chat”</w:t>
+        <w:t>DeepSeek-V3-0324, called “deepseek-chat”</w:t>
       </w:r>
       <w:r>
         <w:rPr>
@@ -1425,25 +1258,16 @@
       </w:r>
     </w:p>
     <w:p>
-      <w:r>
-        <w:rPr>
-          <w:rFonts w:hint="eastAsia"/>
-        </w:rPr>
-        <w:t xml:space="preserve">Each request was sent in JSON format. With </w:t>
-      </w:r>
-      <w:proofErr w:type="spellStart"/>
-      <w:r>
-        <w:rPr>
-          <w:rFonts w:hint="eastAsia"/>
-        </w:rPr>
-        <w:t>max_tokens</w:t>
-      </w:r>
-      <w:proofErr w:type="spellEnd"/>
-      <w:r>
-        <w:rPr>
-          <w:rFonts w:hint="eastAsia"/>
-        </w:rPr>
-        <w:t xml:space="preserve"> set to 1024 and </w:t>
+      <w:pPr>
+        <w:rPr>
+          <w:rFonts w:hint="eastAsia"/>
+        </w:rPr>
+      </w:pPr>
+      <w:r>
+        <w:rPr>
+          <w:rFonts w:hint="eastAsia"/>
+        </w:rPr>
+        <w:t xml:space="preserve">Each request was sent in JSON format. With max_tokens set to 1024 and </w:t>
       </w:r>
       <w:r>
         <w:rPr>
@@ -1513,7 +1337,6 @@
         </w:rPr>
         <w:t xml:space="preserve">The scripts were written in Python 3.12.7, using standard libraries like </w:t>
       </w:r>
-      <w:proofErr w:type="spellStart"/>
       <w:r>
         <w:rPr>
           <w:i/>
@@ -1521,11 +1344,9 @@
         </w:rPr>
         <w:t>urllib</w:t>
       </w:r>
-      <w:proofErr w:type="spellEnd"/>
       <w:r>
         <w:t xml:space="preserve">, </w:t>
       </w:r>
-      <w:proofErr w:type="spellStart"/>
       <w:r>
         <w:rPr>
           <w:i/>
@@ -1533,11 +1354,9 @@
         </w:rPr>
         <w:t>ssl</w:t>
       </w:r>
-      <w:proofErr w:type="spellEnd"/>
       <w:r>
         <w:t xml:space="preserve">, and </w:t>
       </w:r>
-      <w:proofErr w:type="spellStart"/>
       <w:r>
         <w:rPr>
           <w:i/>
@@ -1545,7 +1364,6 @@
         </w:rPr>
         <w:t>json</w:t>
       </w:r>
-      <w:proofErr w:type="spellEnd"/>
       <w:r>
         <w:rPr>
           <w:rFonts w:hint="eastAsia"/>
@@ -1557,7 +1375,6 @@
       <w:r>
         <w:t xml:space="preserve">The </w:t>
       </w:r>
-      <w:proofErr w:type="spellStart"/>
       <w:r>
         <w:rPr>
           <w:i/>
@@ -1565,7 +1382,6 @@
         </w:rPr>
         <w:t>human_eval</w:t>
       </w:r>
-      <w:proofErr w:type="spellEnd"/>
       <w:r>
         <w:t xml:space="preserve"> package was used to load tasks.</w:t>
       </w:r>
@@ -1615,15 +1431,7 @@
       </w:pPr>
       <w:r>
         <w:lastRenderedPageBreak/>
-        <w:t xml:space="preserve">For each </w:t>
-      </w:r>
-      <w:proofErr w:type="spellStart"/>
-      <w:r>
-        <w:t>HumanEval</w:t>
-      </w:r>
-      <w:proofErr w:type="spellEnd"/>
-      <w:r>
-        <w:t xml:space="preserve"> problem,</w:t>
+        <w:t>For each HumanEval problem,</w:t>
       </w:r>
       <w:r>
         <w:rPr>
@@ -1668,8 +1476,229 @@
     <w:p>
       <w:pPr>
         <w:rPr>
-          <w:rFonts w:hint="eastAsia"/>
-          <w:lang w:val="en-US"/>
+          <w:b/>
+          <w:bCs/>
+        </w:rPr>
+      </w:pPr>
+      <w:r>
+        <w:rPr>
+          <w:b/>
+          <w:bCs/>
+        </w:rPr>
+        <w:t>Prompting Strategies</w:t>
+      </w:r>
+    </w:p>
+    <w:p>
+      <w:r>
+        <w:rPr>
+          <w:rFonts w:hint="eastAsia"/>
+        </w:rPr>
+        <w:t>I used three prompting strategies in this study. to compare how TDD principles affect the chosen model</w:t>
+      </w:r>
+      <w:r>
+        <w:t>’</w:t>
+      </w:r>
+      <w:r>
+        <w:rPr>
+          <w:rFonts w:hint="eastAsia"/>
+        </w:rPr>
+        <w:t>s code generation.</w:t>
+      </w:r>
+    </w:p>
+    <w:p>
+      <w:r>
+        <w:t>First</w:t>
+      </w:r>
+      <w:r>
+        <w:rPr>
+          <w:rFonts w:hint="eastAsia"/>
+        </w:rPr>
+        <w:t xml:space="preserve">, Direct(Baseline). In this setting, I only gave the model the original </w:t>
+      </w:r>
+      <w:r>
+        <w:t>HumanEval description</w:t>
+      </w:r>
+      <w:r>
+        <w:rPr>
+          <w:rFonts w:hint="eastAsia"/>
+        </w:rPr>
+        <w:t xml:space="preserve">. Each prompt contained just the function signature, and a short text describing the task. I </w:t>
+      </w:r>
+      <w:r>
+        <w:t>didn’t</w:t>
+      </w:r>
+      <w:r>
+        <w:rPr>
+          <w:rFonts w:hint="eastAsia"/>
+        </w:rPr>
+        <w:t xml:space="preserve"> add any extra hints or tests. To explain this, my goal was to see how good the model could solve problems under minimum input.</w:t>
+      </w:r>
+    </w:p>
+    <w:p>
+      <w:r>
+        <w:rPr>
+          <w:rFonts w:hint="eastAsia"/>
+        </w:rPr>
+        <w:t>Second</w:t>
+      </w:r>
+      <w:r>
+        <w:rPr>
+          <w:rFonts w:hint="eastAsia"/>
+        </w:rPr>
+        <w:t xml:space="preserve">, manual TDD-guided. Here, I added human-written test cases from HumanEval. I set the prompt into three part: the problem description, the unit test, and a code block marker. It </w:t>
+      </w:r>
+      <w:r>
+        <w:rPr>
+          <w:rFonts w:hint="eastAsia"/>
+        </w:rPr>
+        <w:t>ask</w:t>
+      </w:r>
+      <w:r>
+        <w:rPr>
+          <w:rFonts w:hint="eastAsia"/>
+        </w:rPr>
+        <w:t>ed</w:t>
+      </w:r>
+      <w:r>
+        <w:rPr>
+          <w:rFonts w:hint="eastAsia"/>
+        </w:rPr>
+        <w:t xml:space="preserve"> the model to write code that would pass the given tests</w:t>
+      </w:r>
+      <w:r>
+        <w:rPr>
+          <w:rFonts w:hint="eastAsia"/>
+        </w:rPr>
+        <w:t xml:space="preserve">, which </w:t>
+      </w:r>
+      <w:r>
+        <w:t>basically</w:t>
+      </w:r>
+      <w:r>
+        <w:rPr>
+          <w:rFonts w:hint="eastAsia"/>
+        </w:rPr>
+        <w:t xml:space="preserve"> followed a </w:t>
+      </w:r>
+      <w:r>
+        <w:t>tes</w:t>
+      </w:r>
+      <w:r>
+        <w:rPr>
+          <w:rFonts w:hint="eastAsia"/>
+        </w:rPr>
+        <w:t>t-driven style. I used the tests directly from the dataset without any change.</w:t>
+      </w:r>
+    </w:p>
+    <w:p>
+      <w:r>
+        <w:rPr>
+          <w:rFonts w:hint="eastAsia"/>
+        </w:rPr>
+        <w:t>Third, Auto TDD-guided.</w:t>
+      </w:r>
+      <w:r>
+        <w:rPr>
+          <w:rFonts w:hint="eastAsia"/>
+        </w:rPr>
+        <w:t xml:space="preserve"> This strategy was a bit more complicated. </w:t>
+      </w:r>
+      <w:r>
+        <w:t>I</w:t>
+      </w:r>
+      <w:r>
+        <w:rPr>
+          <w:rFonts w:hint="eastAsia"/>
+        </w:rPr>
+        <w:t xml:space="preserve"> used two steps to achieve it. First, I asked the model to generate pytest-style tests for each HumanEval </w:t>
+      </w:r>
+      <w:r>
+        <w:t>problem</w:t>
+      </w:r>
+      <w:r>
+        <w:rPr>
+          <w:rFonts w:hint="eastAsia"/>
+        </w:rPr>
+        <w:t xml:space="preserve">. Then, these tests were added to the original description. </w:t>
+      </w:r>
+      <w:r>
+        <w:t>Later, the code prompted the model</w:t>
+      </w:r>
+      <w:r>
+        <w:rPr>
+          <w:rFonts w:hint="eastAsia"/>
+        </w:rPr>
+        <w:t xml:space="preserve"> to write solutions that could pass them. It used the </w:t>
+      </w:r>
+      <w:r>
+        <w:t>instructio</w:t>
+      </w:r>
+      <w:r>
+        <w:rPr>
+          <w:rFonts w:hint="eastAsia"/>
+        </w:rPr>
+        <w:t xml:space="preserve">n: </w:t>
+      </w:r>
+      <w:r>
+        <w:rPr>
+          <w:i/>
+          <w:iCs/>
+        </w:rPr>
+        <w:t>“Implement the function so that these tests all pass.”</w:t>
+      </w:r>
+      <w:r>
+        <w:rPr>
+          <w:rFonts w:hint="eastAsia"/>
+          <w:i/>
+          <w:iCs/>
+        </w:rPr>
+        <w:t xml:space="preserve"> </w:t>
+      </w:r>
+      <w:r>
+        <w:rPr>
+          <w:rFonts w:hint="eastAsia"/>
+        </w:rPr>
+        <w:t>The</w:t>
+      </w:r>
+      <w:r>
+        <w:rPr>
+          <w:rFonts w:hint="eastAsia"/>
+        </w:rPr>
+        <w:t xml:space="preserve"> purpose is to simulate a TDD cycle where tests are written before implementation.</w:t>
+      </w:r>
+    </w:p>
+    <w:p>
+      <w:pPr>
+        <w:rPr>
+          <w:rFonts w:hint="eastAsia"/>
+        </w:rPr>
+      </w:pPr>
+      <w:r>
+        <w:rPr>
+          <w:rFonts w:hint="eastAsia"/>
+        </w:rPr>
+        <w:t>Ac</w:t>
+      </w:r>
+      <w:r>
+        <w:rPr>
+          <w:rFonts w:hint="eastAsia"/>
+        </w:rPr>
+        <w:t xml:space="preserve">ross all three </w:t>
+      </w:r>
+      <w:r>
+        <w:t>strategies</w:t>
+      </w:r>
+      <w:r>
+        <w:rPr>
+          <w:rFonts w:hint="eastAsia"/>
+        </w:rPr>
+        <w:t>, the prompt format was kept quite simple. I used fenced code blocks(```python) to encourage the model to give clean outputs. In this way, the presence and source of test cases were the only difference among the strategies.</w:t>
+      </w:r>
+    </w:p>
+    <w:p>
+      <w:pPr>
+        <w:rPr>
+          <w:rFonts w:hint="eastAsia"/>
         </w:rPr>
       </w:pPr>
     </w:p>

</xml_diff>

<commit_message>
finished update in Introduction
</commit_message>
<xml_diff>
--- a/thesis/thesis_repeat.docx
+++ b/thesis/thesis_repeat.docx
@@ -207,17 +207,24 @@
         <w:t>It is not always easy to access to the newest models. But still, it is clear that LLMs are transforming the way developers program.</w:t>
       </w:r>
     </w:p>
-    <w:p/>
-    <w:p>
-      <w:pPr>
-        <w:rPr>
-          <w:rFonts w:hint="eastAsia"/>
-        </w:rPr>
-      </w:pPr>
-    </w:p>
-    <w:p>
-      <w:pPr>
-        <w:rPr>
+    <w:p>
+      <w:pPr>
+        <w:rPr>
+          <w:rFonts w:hint="eastAsia"/>
+        </w:rPr>
+      </w:pPr>
+    </w:p>
+    <w:p>
+      <w:pPr>
+        <w:rPr>
+          <w:rFonts w:hint="eastAsia"/>
+        </w:rPr>
+      </w:pPr>
+    </w:p>
+    <w:p>
+      <w:pPr>
+        <w:rPr>
+          <w:rFonts w:hint="eastAsia"/>
           <w:b/>
           <w:bCs/>
         </w:rPr>
@@ -233,12 +240,18 @@
     <w:p>
       <w:pPr>
         <w:rPr>
+          <w:rFonts w:hint="eastAsia"/>
           <w:b/>
           <w:bCs/>
         </w:rPr>
       </w:pPr>
     </w:p>
     <w:p>
+      <w:pPr>
+        <w:rPr>
+          <w:rFonts w:hint="eastAsia"/>
+        </w:rPr>
+      </w:pPr>
       <w:r>
         <w:rPr>
           <w:rFonts w:hint="eastAsia"/>
@@ -292,6 +305,11 @@
       </w:r>
     </w:p>
     <w:p>
+      <w:pPr>
+        <w:rPr>
+          <w:rFonts w:hint="eastAsia"/>
+        </w:rPr>
+      </w:pPr>
       <w:r>
         <w:rPr>
           <w:rFonts w:hint="eastAsia"/>
@@ -351,6 +369,11 @@
       </w:r>
     </w:p>
     <w:p>
+      <w:pPr>
+        <w:rPr>
+          <w:rFonts w:hint="eastAsia"/>
+        </w:rPr>
+      </w:pPr>
       <w:r>
         <w:rPr>
           <w:rFonts w:hint="eastAsia"/>
@@ -387,6 +410,11 @@
       </w:r>
     </w:p>
     <w:p>
+      <w:pPr>
+        <w:rPr>
+          <w:rFonts w:hint="eastAsia"/>
+        </w:rPr>
+      </w:pPr>
       <w:r>
         <w:rPr>
           <w:rFonts w:hint="eastAsia"/>
@@ -490,6 +518,507 @@
         </w:rPr>
       </w:pPr>
     </w:p>
+    <w:p>
+      <w:pPr>
+        <w:suppressAutoHyphens w:val="0"/>
+        <w:spacing w:before="100" w:beforeAutospacing="1" w:after="100" w:afterAutospacing="1"/>
+        <w:outlineLvl w:val="2"/>
+        <w:rPr>
+          <w:rFonts w:ascii="Times New Roman" w:eastAsiaTheme="minorEastAsia" w:hAnsi="Times New Roman" w:cs="Times New Roman" w:hint="eastAsia"/>
+          <w:b/>
+          <w:bCs/>
+          <w:kern w:val="0"/>
+          <w:lang w:bidi="ar-SA"/>
+        </w:rPr>
+      </w:pPr>
+      <w:r>
+        <w:rPr>
+          <w:rFonts w:ascii="Times New Roman" w:eastAsia="Times New Roman" w:hAnsi="Times New Roman" w:cs="Times New Roman"/>
+          <w:b/>
+          <w:bCs/>
+          <w:kern w:val="0"/>
+          <w:lang w:bidi="ar-SA"/>
+        </w:rPr>
+        <w:t>1.3 Introducing TDD as a Guiding Principle</w:t>
+      </w:r>
+    </w:p>
+    <w:p>
+      <w:pPr>
+        <w:suppressAutoHyphens w:val="0"/>
+        <w:spacing w:before="100" w:beforeAutospacing="1" w:after="100" w:afterAutospacing="1"/>
+        <w:rPr>
+          <w:rFonts w:ascii="Times New Roman" w:eastAsiaTheme="minorEastAsia" w:hAnsi="Times New Roman" w:cs="Times New Roman"/>
+          <w:kern w:val="0"/>
+          <w:lang w:bidi="ar-SA"/>
+        </w:rPr>
+      </w:pPr>
+      <w:r>
+        <w:rPr>
+          <w:rFonts w:ascii="Times New Roman" w:eastAsiaTheme="minorEastAsia" w:hAnsi="Times New Roman" w:cs="Times New Roman"/>
+          <w:kern w:val="0"/>
+          <w:lang w:bidi="ar-SA"/>
+        </w:rPr>
+        <w:t>Test-Driven Development (TDD)</w:t>
+      </w:r>
+      <w:r>
+        <w:rPr>
+          <w:rFonts w:ascii="Times New Roman" w:eastAsiaTheme="minorEastAsia" w:hAnsi="Times New Roman" w:cs="Times New Roman" w:hint="eastAsia"/>
+          <w:kern w:val="0"/>
+          <w:lang w:bidi="ar-SA"/>
+        </w:rPr>
+        <w:t xml:space="preserve"> is one way to address these issues. It comes from agile methods. In TDD, developers write automated tests first. Then they write the production code that need to pass the tests.</w:t>
+      </w:r>
+      <w:r>
+        <w:t xml:space="preserve"> </w:t>
+      </w:r>
+      <w:r>
+        <w:rPr>
+          <w:rFonts w:ascii="Times New Roman" w:eastAsiaTheme="minorEastAsia" w:hAnsi="Times New Roman" w:cs="Times New Roman"/>
+          <w:kern w:val="0"/>
+          <w:lang w:bidi="ar-SA"/>
+        </w:rPr>
+        <w:t>(</w:t>
+      </w:r>
+      <w:proofErr w:type="spellStart"/>
+      <w:r>
+        <w:rPr>
+          <w:rFonts w:ascii="Times New Roman" w:eastAsiaTheme="minorEastAsia" w:hAnsi="Times New Roman" w:cs="Times New Roman"/>
+          <w:kern w:val="0"/>
+          <w:lang w:bidi="ar-SA"/>
+        </w:rPr>
+        <w:t>Cassieri</w:t>
+      </w:r>
+      <w:proofErr w:type="spellEnd"/>
+      <w:r>
+        <w:rPr>
+          <w:rFonts w:ascii="Times New Roman" w:eastAsiaTheme="minorEastAsia" w:hAnsi="Times New Roman" w:cs="Times New Roman"/>
+          <w:kern w:val="0"/>
+          <w:lang w:bidi="ar-SA"/>
+        </w:rPr>
+        <w:t xml:space="preserve"> et al., 2024).</w:t>
+      </w:r>
+      <w:r>
+        <w:rPr>
+          <w:rFonts w:ascii="Times New Roman" w:eastAsiaTheme="minorEastAsia" w:hAnsi="Times New Roman" w:cs="Times New Roman" w:hint="eastAsia"/>
+          <w:kern w:val="0"/>
+          <w:lang w:bidi="ar-SA"/>
+        </w:rPr>
+        <w:t xml:space="preserve"> The work </w:t>
+      </w:r>
+      <w:r>
+        <w:rPr>
+          <w:rFonts w:ascii="Times New Roman" w:eastAsiaTheme="minorEastAsia" w:hAnsi="Times New Roman" w:cs="Times New Roman"/>
+          <w:kern w:val="0"/>
+          <w:lang w:bidi="ar-SA"/>
+        </w:rPr>
+        <w:t>follows</w:t>
+      </w:r>
+      <w:r>
+        <w:rPr>
+          <w:rFonts w:ascii="Times New Roman" w:eastAsiaTheme="minorEastAsia" w:hAnsi="Times New Roman" w:cs="Times New Roman" w:hint="eastAsia"/>
+          <w:kern w:val="0"/>
+          <w:lang w:bidi="ar-SA"/>
+        </w:rPr>
+        <w:t xml:space="preserve"> a short and repeated cycle: </w:t>
+      </w:r>
+      <w:r>
+        <w:rPr>
+          <w:rFonts w:ascii="Times New Roman" w:eastAsiaTheme="minorEastAsia" w:hAnsi="Times New Roman" w:cs="Times New Roman"/>
+          <w:kern w:val="0"/>
+          <w:lang w:bidi="ar-SA"/>
+        </w:rPr>
+        <w:t>Red-Green-Refactor.</w:t>
+      </w:r>
+      <w:r>
+        <w:rPr>
+          <w:rFonts w:ascii="Times New Roman" w:eastAsiaTheme="minorEastAsia" w:hAnsi="Times New Roman" w:cs="Times New Roman" w:hint="eastAsia"/>
+          <w:kern w:val="0"/>
+          <w:lang w:bidi="ar-SA"/>
+        </w:rPr>
+        <w:t xml:space="preserve"> Which means, write a failing test</w:t>
+      </w:r>
+      <w:r>
+        <w:rPr>
+          <w:rFonts w:ascii="Times New Roman" w:eastAsiaTheme="minorEastAsia" w:hAnsi="Times New Roman" w:cs="Times New Roman"/>
+          <w:kern w:val="0"/>
+          <w:lang w:bidi="ar-SA"/>
+        </w:rPr>
+        <w:t>(Red)</w:t>
+      </w:r>
+      <w:r>
+        <w:rPr>
+          <w:rFonts w:ascii="Times New Roman" w:eastAsiaTheme="minorEastAsia" w:hAnsi="Times New Roman" w:cs="Times New Roman" w:hint="eastAsia"/>
+          <w:kern w:val="0"/>
+          <w:lang w:bidi="ar-SA"/>
+        </w:rPr>
+        <w:t xml:space="preserve">, add or change the smallest code to make it pass </w:t>
+      </w:r>
+      <w:r>
+        <w:rPr>
+          <w:rFonts w:ascii="Times New Roman" w:eastAsiaTheme="minorEastAsia" w:hAnsi="Times New Roman" w:cs="Times New Roman"/>
+          <w:kern w:val="0"/>
+          <w:lang w:bidi="ar-SA"/>
+        </w:rPr>
+        <w:t>(Green),</w:t>
+      </w:r>
+      <w:r>
+        <w:rPr>
+          <w:rFonts w:ascii="Times New Roman" w:eastAsiaTheme="minorEastAsia" w:hAnsi="Times New Roman" w:cs="Times New Roman" w:hint="eastAsia"/>
+          <w:kern w:val="0"/>
+          <w:lang w:bidi="ar-SA"/>
+        </w:rPr>
+        <w:t xml:space="preserve"> then clean up </w:t>
+      </w:r>
+      <w:r>
+        <w:rPr>
+          <w:rFonts w:ascii="Times New Roman" w:eastAsiaTheme="minorEastAsia" w:hAnsi="Times New Roman" w:cs="Times New Roman"/>
+          <w:kern w:val="0"/>
+          <w:lang w:bidi="ar-SA"/>
+        </w:rPr>
+        <w:t>and</w:t>
+      </w:r>
+      <w:r>
+        <w:rPr>
+          <w:rFonts w:ascii="Times New Roman" w:eastAsiaTheme="minorEastAsia" w:hAnsi="Times New Roman" w:cs="Times New Roman" w:hint="eastAsia"/>
+          <w:kern w:val="0"/>
+          <w:lang w:bidi="ar-SA"/>
+        </w:rPr>
+        <w:t xml:space="preserve"> improve the code structure </w:t>
+      </w:r>
+      <w:r>
+        <w:rPr>
+          <w:rFonts w:ascii="Times New Roman" w:eastAsiaTheme="minorEastAsia" w:hAnsi="Times New Roman" w:cs="Times New Roman"/>
+          <w:kern w:val="0"/>
+          <w:lang w:bidi="ar-SA"/>
+        </w:rPr>
+        <w:t>(Refactor)</w:t>
+      </w:r>
+      <w:r>
+        <w:rPr>
+          <w:rFonts w:ascii="Times New Roman" w:eastAsiaTheme="minorEastAsia" w:hAnsi="Times New Roman" w:cs="Times New Roman" w:hint="eastAsia"/>
+          <w:kern w:val="0"/>
+          <w:lang w:bidi="ar-SA"/>
+        </w:rPr>
+        <w:t>.</w:t>
+      </w:r>
+    </w:p>
+    <w:p>
+      <w:pPr>
+        <w:suppressAutoHyphens w:val="0"/>
+        <w:spacing w:before="100" w:beforeAutospacing="1" w:after="100" w:afterAutospacing="1"/>
+        <w:rPr>
+          <w:rFonts w:ascii="Times New Roman" w:eastAsiaTheme="minorEastAsia" w:hAnsi="Times New Roman" w:cs="Times New Roman"/>
+          <w:kern w:val="0"/>
+          <w:lang w:bidi="ar-SA"/>
+        </w:rPr>
+      </w:pPr>
+      <w:r>
+        <w:rPr>
+          <w:rFonts w:ascii="Times New Roman" w:eastAsiaTheme="minorEastAsia" w:hAnsi="Times New Roman" w:cs="Times New Roman" w:hint="eastAsia"/>
+          <w:kern w:val="0"/>
+          <w:lang w:bidi="ar-SA"/>
+        </w:rPr>
+        <w:t xml:space="preserve">The main idea is using the </w:t>
+      </w:r>
+      <w:r>
+        <w:rPr>
+          <w:rFonts w:ascii="Times New Roman" w:eastAsiaTheme="minorEastAsia" w:hAnsi="Times New Roman" w:cs="Times New Roman"/>
+          <w:kern w:val="0"/>
+          <w:lang w:bidi="ar-SA"/>
+        </w:rPr>
+        <w:t>tests as precise instructions</w:t>
+      </w:r>
+      <w:r>
+        <w:rPr>
+          <w:rFonts w:ascii="Times New Roman" w:eastAsiaTheme="minorEastAsia" w:hAnsi="Times New Roman" w:cs="Times New Roman" w:hint="eastAsia"/>
+          <w:kern w:val="0"/>
+          <w:lang w:bidi="ar-SA"/>
+        </w:rPr>
+        <w:t xml:space="preserve">. Before any code, the developer writes the expected </w:t>
+      </w:r>
+      <w:proofErr w:type="spellStart"/>
+      <w:r>
+        <w:rPr>
+          <w:rFonts w:ascii="Times New Roman" w:eastAsiaTheme="minorEastAsia" w:hAnsi="Times New Roman" w:cs="Times New Roman" w:hint="eastAsia"/>
+          <w:kern w:val="0"/>
+          <w:lang w:bidi="ar-SA"/>
+        </w:rPr>
+        <w:t>behavior</w:t>
+      </w:r>
+      <w:proofErr w:type="spellEnd"/>
+      <w:r>
+        <w:rPr>
+          <w:rFonts w:ascii="Times New Roman" w:eastAsiaTheme="minorEastAsia" w:hAnsi="Times New Roman" w:cs="Times New Roman" w:hint="eastAsia"/>
+          <w:kern w:val="0"/>
+          <w:lang w:bidi="ar-SA"/>
+        </w:rPr>
+        <w:t xml:space="preserve"> as clear, testable cases. </w:t>
+      </w:r>
+      <w:r>
+        <w:rPr>
+          <w:rFonts w:ascii="Times New Roman" w:eastAsiaTheme="minorEastAsia" w:hAnsi="Times New Roman" w:cs="Times New Roman"/>
+          <w:kern w:val="0"/>
+          <w:lang w:bidi="ar-SA"/>
+        </w:rPr>
+        <w:t xml:space="preserve">This test-first step </w:t>
+      </w:r>
+      <w:r>
+        <w:rPr>
+          <w:rFonts w:ascii="Times New Roman" w:eastAsiaTheme="minorEastAsia" w:hAnsi="Times New Roman" w:cs="Times New Roman" w:hint="eastAsia"/>
+          <w:kern w:val="0"/>
+          <w:lang w:bidi="ar-SA"/>
+        </w:rPr>
+        <w:t xml:space="preserve">reduces the fuzziness of natural language requirements. </w:t>
+      </w:r>
+      <w:r>
+        <w:rPr>
+          <w:rFonts w:ascii="Times New Roman" w:eastAsiaTheme="minorEastAsia" w:hAnsi="Times New Roman" w:cs="Times New Roman"/>
+          <w:kern w:val="0"/>
+          <w:lang w:bidi="ar-SA"/>
+        </w:rPr>
+        <w:t>I</w:t>
+      </w:r>
+      <w:r>
+        <w:rPr>
+          <w:rFonts w:ascii="Times New Roman" w:eastAsiaTheme="minorEastAsia" w:hAnsi="Times New Roman" w:cs="Times New Roman" w:hint="eastAsia"/>
+          <w:kern w:val="0"/>
+          <w:lang w:bidi="ar-SA"/>
+        </w:rPr>
+        <w:t xml:space="preserve">t forces early clarification and sets acceptance rules at the start </w:t>
+      </w:r>
+      <w:r>
+        <w:rPr>
+          <w:rFonts w:ascii="Times New Roman" w:eastAsiaTheme="minorEastAsia" w:hAnsi="Times New Roman" w:cs="Times New Roman"/>
+          <w:kern w:val="0"/>
+          <w:lang w:bidi="ar-SA"/>
+        </w:rPr>
+        <w:t>(Mu et al., 2023; Tian and Chen, 2024).</w:t>
+      </w:r>
+      <w:r>
+        <w:rPr>
+          <w:rFonts w:ascii="Times New Roman" w:eastAsiaTheme="minorEastAsia" w:hAnsi="Times New Roman" w:cs="Times New Roman" w:hint="eastAsia"/>
+          <w:kern w:val="0"/>
+          <w:lang w:bidi="ar-SA"/>
+        </w:rPr>
+        <w:t xml:space="preserve"> The test suite then gives continuous checks during development. It also works as a safety net when refactoring. TDD is widely known to improve code </w:t>
+      </w:r>
+      <w:r>
+        <w:rPr>
+          <w:rFonts w:ascii="Times New Roman" w:eastAsiaTheme="minorEastAsia" w:hAnsi="Times New Roman" w:cs="Times New Roman"/>
+          <w:kern w:val="0"/>
+          <w:lang w:bidi="ar-SA"/>
+        </w:rPr>
+        <w:t>qualit</w:t>
+      </w:r>
+      <w:r>
+        <w:rPr>
+          <w:rFonts w:ascii="Times New Roman" w:eastAsiaTheme="minorEastAsia" w:hAnsi="Times New Roman" w:cs="Times New Roman" w:hint="eastAsia"/>
+          <w:kern w:val="0"/>
+          <w:lang w:bidi="ar-SA"/>
+        </w:rPr>
+        <w:t xml:space="preserve">y, cut defects, and support </w:t>
+      </w:r>
+      <w:r>
+        <w:rPr>
+          <w:rFonts w:ascii="Times New Roman" w:eastAsiaTheme="minorEastAsia" w:hAnsi="Times New Roman" w:cs="Times New Roman"/>
+          <w:kern w:val="0"/>
+          <w:lang w:bidi="ar-SA"/>
+        </w:rPr>
+        <w:t>organized code</w:t>
+      </w:r>
+      <w:r>
+        <w:rPr>
+          <w:rFonts w:ascii="Times New Roman" w:eastAsiaTheme="minorEastAsia" w:hAnsi="Times New Roman" w:cs="Times New Roman" w:hint="eastAsia"/>
+          <w:kern w:val="0"/>
+          <w:lang w:bidi="ar-SA"/>
+        </w:rPr>
+        <w:t>.</w:t>
+      </w:r>
+    </w:p>
+    <w:p>
+      <w:r>
+        <w:rPr>
+          <w:rFonts w:hint="eastAsia"/>
+        </w:rPr>
+        <w:t xml:space="preserve">Given these points, </w:t>
+      </w:r>
+      <w:r>
+        <w:t>I</w:t>
+      </w:r>
+      <w:r>
+        <w:rPr>
+          <w:rFonts w:hint="eastAsia"/>
+        </w:rPr>
+        <w:t xml:space="preserve"> think TDD can be used to guide LLMs to produce generally better code. It should be more reliable and functionally correct. If I add clear test cases with the prompt, I set clear and runnable rules. This limits how the model generates the code and keeps it within the rules. The model has to produce code that matches the text. And it must satisfy the concrete </w:t>
+      </w:r>
+      <w:proofErr w:type="spellStart"/>
+      <w:r>
+        <w:rPr>
+          <w:rFonts w:hint="eastAsia"/>
+        </w:rPr>
+        <w:t>behaviors</w:t>
+      </w:r>
+      <w:proofErr w:type="spellEnd"/>
+      <w:r>
+        <w:rPr>
+          <w:rFonts w:hint="eastAsia"/>
+        </w:rPr>
+        <w:t xml:space="preserve"> defined by </w:t>
+      </w:r>
+      <w:r>
+        <w:t>the</w:t>
+      </w:r>
+      <w:r>
+        <w:rPr>
+          <w:rFonts w:hint="eastAsia"/>
+        </w:rPr>
+        <w:t xml:space="preserve"> tests. </w:t>
+      </w:r>
+    </w:p>
+    <w:p/>
+    <w:p>
+      <w:pPr>
+        <w:rPr>
+          <w:rFonts w:hint="eastAsia"/>
+        </w:rPr>
+      </w:pPr>
+      <w:r>
+        <w:rPr>
+          <w:rFonts w:hint="eastAsia"/>
+        </w:rPr>
+        <w:t xml:space="preserve">This fits the idea that clearer input gives better outputs. More structured input also leads to more reliable results. This idea appears in many prompting methods. Recent studies have looked at this link. Some use AI to support parts of the TDD workflow </w:t>
+      </w:r>
+      <w:r>
+        <w:t>(</w:t>
+      </w:r>
+      <w:proofErr w:type="spellStart"/>
+      <w:r>
+        <w:t>Cassieri</w:t>
+      </w:r>
+      <w:proofErr w:type="spellEnd"/>
+      <w:r>
+        <w:t xml:space="preserve"> et al., 2024; Mock et al., 2024; Piya and Sullivan, 2024)</w:t>
+      </w:r>
+      <w:r>
+        <w:rPr>
+          <w:rFonts w:hint="eastAsia"/>
+        </w:rPr>
+        <w:t xml:space="preserve">. Others use tests in feedback loops </w:t>
+      </w:r>
+      <w:r>
+        <w:t>(Olausson et al., 2023; Chen et al., 2023; Zhang et al., 2023; Tian and Chen, 2024).</w:t>
+      </w:r>
+      <w:r>
+        <w:rPr>
+          <w:rFonts w:hint="eastAsia"/>
+        </w:rPr>
+        <w:t xml:space="preserve"> </w:t>
+      </w:r>
+      <w:r>
+        <w:t>Chen also noted this in their work on Codex</w:t>
+      </w:r>
+      <w:r>
+        <w:rPr>
+          <w:rFonts w:hint="eastAsia"/>
+        </w:rPr>
+        <w:t xml:space="preserve"> (</w:t>
+      </w:r>
+      <w:r>
+        <w:t>Chen et al.</w:t>
+      </w:r>
+      <w:r>
+        <w:rPr>
+          <w:rFonts w:hint="eastAsia"/>
+        </w:rPr>
+        <w:t xml:space="preserve">, </w:t>
+      </w:r>
+      <w:r>
+        <w:t>2021)</w:t>
+      </w:r>
+      <w:r>
+        <w:rPr>
+          <w:rFonts w:hint="eastAsia"/>
+        </w:rPr>
+        <w:t>.</w:t>
+      </w:r>
+    </w:p>
+    <w:p/>
+    <w:p/>
+    <w:p>
+      <w:pPr>
+        <w:rPr>
+          <w:b/>
+          <w:bCs/>
+        </w:rPr>
+      </w:pPr>
+      <w:r>
+        <w:rPr>
+          <w:b/>
+          <w:bCs/>
+        </w:rPr>
+        <w:t>1.4 Research Question</w:t>
+      </w:r>
+    </w:p>
+    <w:p>
+      <w:r>
+        <w:rPr>
+          <w:rFonts w:hint="eastAsia"/>
+        </w:rPr>
+        <w:t>This thesis tests how well TDD ideas work in the LLM code generation process. My study asks two main questions:</w:t>
+      </w:r>
+    </w:p>
+    <w:p>
+      <w:r>
+        <w:rPr>
+          <w:rFonts w:hint="eastAsia"/>
+        </w:rPr>
+        <w:t xml:space="preserve">RQ1. </w:t>
+      </w:r>
+      <w:r>
+        <w:t>I</w:t>
+      </w:r>
+      <w:r>
+        <w:rPr>
+          <w:rFonts w:hint="eastAsia"/>
+        </w:rPr>
+        <w:t xml:space="preserve"> compare direct code generation from a problem description with code guided by human-written TDD tests. Does this guidance improve functional correctness, measured by pass@1?</w:t>
+      </w:r>
+    </w:p>
+    <w:p>
+      <w:pPr>
+        <w:rPr>
+          <w:rFonts w:hint="eastAsia"/>
+        </w:rPr>
+      </w:pPr>
+      <w:r>
+        <w:rPr>
+          <w:rFonts w:hint="eastAsia"/>
+        </w:rPr>
+        <w:lastRenderedPageBreak/>
+        <w:t xml:space="preserve">RQ2. Can an LLM create its own TDD tests from a </w:t>
+      </w:r>
+      <w:r>
+        <w:t>problem</w:t>
+      </w:r>
+      <w:r>
+        <w:rPr>
+          <w:rFonts w:hint="eastAsia"/>
+        </w:rPr>
+        <w:t xml:space="preserve"> description? If I use these LLM-made tests as guidance, is the code correctness as good as </w:t>
+      </w:r>
+      <w:r>
+        <w:t>direct generation or human-written tests?</w:t>
+      </w:r>
+      <w:r>
+        <w:rPr>
+          <w:rFonts w:hint="eastAsia"/>
+        </w:rPr>
+        <w:t xml:space="preserve"> Can it even produce better code?</w:t>
+      </w:r>
+    </w:p>
+    <w:p/>
+    <w:p/>
+    <w:p/>
     <w:p>
       <w:pPr>
         <w:rPr>
@@ -895,93 +1424,87 @@
         <w:rPr>
           <w:rFonts w:hint="eastAsia"/>
         </w:rPr>
-        <w:t xml:space="preserve"> showed that LLMs could also solve harder problems. It reached results close to </w:t>
-      </w:r>
-      <w:r>
-        <w:rPr>
-          <w:rFonts w:hint="eastAsia"/>
-        </w:rPr>
+        <w:t xml:space="preserve"> showed that LLMs could also solve harder problems. It reached results close to human level in programming contests. </w:t>
+      </w:r>
+      <w:r>
+        <w:t>This marked a turning point, as LLMs began to show both practical applications and competitive-level problem solving.</w:t>
+      </w:r>
+      <w:r>
+        <w:rPr>
+          <w:rFonts w:hint="eastAsia"/>
+        </w:rPr>
+        <w:t xml:space="preserve"> </w:t>
+      </w:r>
+      <w:r>
+        <w:rPr>
+          <w:rFonts w:hint="eastAsia"/>
+        </w:rPr>
+        <w:t xml:space="preserve">After this, many other models appeared, such as </w:t>
+      </w:r>
+      <w:proofErr w:type="spellStart"/>
+      <w:r>
+        <w:rPr>
+          <w:rFonts w:hint="eastAsia"/>
+        </w:rPr>
+        <w:t>CodeGen</w:t>
+      </w:r>
+      <w:proofErr w:type="spellEnd"/>
+      <w:r>
+        <w:t xml:space="preserve"> </w:t>
+      </w:r>
+      <w:r>
+        <w:t xml:space="preserve">(Nijkamp et al., 2022), INCODER (Fried et al., 2022a), </w:t>
+      </w:r>
+      <w:proofErr w:type="spellStart"/>
+      <w:r>
+        <w:t>PolyCoder</w:t>
+      </w:r>
+      <w:proofErr w:type="spellEnd"/>
+      <w:r>
+        <w:t xml:space="preserve"> (Xu et al., 2022)</w:t>
+      </w:r>
+      <w:r>
+        <w:rPr>
+          <w:rFonts w:hint="eastAsia"/>
+        </w:rPr>
+        <w:t xml:space="preserve">, </w:t>
+      </w:r>
+      <w:proofErr w:type="spellStart"/>
+      <w:r>
+        <w:t>CodeLlama</w:t>
+      </w:r>
+      <w:proofErr w:type="spellEnd"/>
+      <w:r>
+        <w:t>, and the DeepSeek-Coder series</w:t>
+      </w:r>
+      <w:r>
+        <w:rPr>
+          <w:rFonts w:hint="eastAsia"/>
+        </w:rPr>
+        <w:t xml:space="preserve"> used in this project. </w:t>
+      </w:r>
+      <w:r>
+        <w:rPr>
+          <w:rFonts w:hint="eastAsia"/>
+        </w:rPr>
+        <w:t>They all used large code datasets and different training setups, but the goal was the same: to make code generation more accurate and useful.</w:t>
+      </w:r>
+    </w:p>
+    <w:p>
+      <w:pPr>
+        <w:rPr>
+          <w:rFonts w:hint="eastAsia"/>
+        </w:rPr>
+      </w:pPr>
+    </w:p>
+    <w:p>
+      <w:pPr>
+        <w:rPr>
+          <w:rFonts w:hint="eastAsia"/>
+        </w:rPr>
+      </w:pPr>
+      <w:r>
         <w:lastRenderedPageBreak/>
-        <w:t xml:space="preserve">human level in programming contests. </w:t>
-      </w:r>
-      <w:r>
-        <w:t>This marked a turning point, as LLMs began to show both practical applications and competitive-level problem solving.</w:t>
-      </w:r>
-      <w:r>
-        <w:rPr>
-          <w:rFonts w:hint="eastAsia"/>
-        </w:rPr>
-        <w:t xml:space="preserve"> </w:t>
-      </w:r>
-      <w:r>
-        <w:rPr>
-          <w:rFonts w:hint="eastAsia"/>
-        </w:rPr>
-        <w:t xml:space="preserve">After this, many other models appeared, such as </w:t>
-      </w:r>
-      <w:proofErr w:type="spellStart"/>
-      <w:r>
-        <w:rPr>
-          <w:rFonts w:hint="eastAsia"/>
-        </w:rPr>
-        <w:t>CodeGen</w:t>
-      </w:r>
-      <w:proofErr w:type="spellEnd"/>
-      <w:r>
-        <w:t xml:space="preserve"> </w:t>
-      </w:r>
-      <w:r>
-        <w:t xml:space="preserve">(Nijkamp et al., 2022), INCODER (Fried et al., 2022a), </w:t>
-      </w:r>
-      <w:proofErr w:type="spellStart"/>
-      <w:r>
-        <w:t>PolyCoder</w:t>
-      </w:r>
-      <w:proofErr w:type="spellEnd"/>
-      <w:r>
-        <w:t xml:space="preserve"> (Xu et al., 2022)</w:t>
-      </w:r>
-      <w:r>
-        <w:rPr>
-          <w:rFonts w:hint="eastAsia"/>
-        </w:rPr>
-        <w:t xml:space="preserve">, </w:t>
-      </w:r>
-      <w:proofErr w:type="spellStart"/>
-      <w:r>
-        <w:t>CodeLlama</w:t>
-      </w:r>
-      <w:proofErr w:type="spellEnd"/>
-      <w:r>
-        <w:t>, and the DeepSeek-Coder series</w:t>
-      </w:r>
-      <w:r>
-        <w:rPr>
-          <w:rFonts w:hint="eastAsia"/>
-        </w:rPr>
-        <w:t xml:space="preserve"> used in this project. </w:t>
-      </w:r>
-      <w:r>
-        <w:rPr>
-          <w:rFonts w:hint="eastAsia"/>
-        </w:rPr>
-        <w:t>They all used large code datasets and different training setups, but the goal was the same: to make code generation more accurate and useful.</w:t>
-      </w:r>
-    </w:p>
-    <w:p>
-      <w:pPr>
-        <w:rPr>
-          <w:rFonts w:hint="eastAsia"/>
-        </w:rPr>
-      </w:pPr>
-    </w:p>
-    <w:p>
-      <w:pPr>
-        <w:rPr>
-          <w:rFonts w:hint="eastAsia"/>
-        </w:rPr>
-      </w:pPr>
-      <w:r>
         <w:t>As these models grew stronger, a key challenge became how to evaluate their performance.</w:t>
       </w:r>
       <w:r>
@@ -1412,116 +1935,122 @@
         <w:rPr>
           <w:rFonts w:hint="eastAsia"/>
         </w:rPr>
+        <w:t xml:space="preserve">Each </w:t>
+      </w:r>
+      <w:proofErr w:type="spellStart"/>
+      <w:r>
+        <w:rPr>
+          <w:rFonts w:hint="eastAsia"/>
+        </w:rPr>
+        <w:t>HumanEval</w:t>
+      </w:r>
+      <w:proofErr w:type="spellEnd"/>
+      <w:r>
+        <w:rPr>
+          <w:rFonts w:hint="eastAsia"/>
+        </w:rPr>
+        <w:t xml:space="preserve"> problem also provides a reference solution and human-written unit tests. In this project, </w:t>
+      </w:r>
+      <w:r>
+        <w:rPr>
+          <w:rFonts w:hint="eastAsia"/>
+        </w:rPr>
+        <w:t>I</w:t>
+      </w:r>
+      <w:r>
+        <w:rPr>
+          <w:rFonts w:hint="eastAsia"/>
+        </w:rPr>
+        <w:t xml:space="preserve"> included both the problem description and the test cases in the prompt given to the model. The model then generated </w:t>
+      </w:r>
+      <w:r>
+        <w:t>code bas</w:t>
+      </w:r>
+      <w:r>
+        <w:rPr>
+          <w:rFonts w:hint="eastAsia"/>
+        </w:rPr>
+        <w:t>ed</w:t>
+      </w:r>
+      <w:r>
+        <w:rPr>
+          <w:rFonts w:hint="eastAsia"/>
+        </w:rPr>
+        <w:t xml:space="preserve"> on this input.</w:t>
+      </w:r>
+    </w:p>
+    <w:p>
+      <w:pPr>
+        <w:rPr>
+          <w:rFonts w:hint="eastAsia"/>
+        </w:rPr>
+      </w:pPr>
+    </w:p>
+    <w:p>
+      <w:pPr>
+        <w:rPr>
+          <w:rFonts w:hint="eastAsia"/>
+        </w:rPr>
+      </w:pPr>
+      <w:r>
+        <w:rPr>
+          <w:rFonts w:hint="eastAsia"/>
+        </w:rPr>
+        <w:t xml:space="preserve">All </w:t>
+      </w:r>
+      <w:proofErr w:type="spellStart"/>
+      <w:r>
+        <w:rPr>
+          <w:rFonts w:hint="eastAsia"/>
+        </w:rPr>
+        <w:t>HumanEval</w:t>
+      </w:r>
+      <w:proofErr w:type="spellEnd"/>
+      <w:r>
+        <w:rPr>
+          <w:rFonts w:hint="eastAsia"/>
+        </w:rPr>
+        <w:t xml:space="preserve"> problems are in Python, which fits the model </w:t>
+      </w:r>
+      <w:r>
+        <w:rPr>
+          <w:rFonts w:hint="eastAsia"/>
+        </w:rPr>
+        <w:t>I</w:t>
+      </w:r>
+      <w:r>
+        <w:rPr>
+          <w:rFonts w:hint="eastAsia"/>
+        </w:rPr>
+        <w:t xml:space="preserve"> used. The focus of this project is on the process of code generation with different prompting methods</w:t>
+      </w:r>
+      <w:r>
+        <w:rPr>
+          <w:rFonts w:hint="eastAsia"/>
+        </w:rPr>
+        <w:t xml:space="preserve"> </w:t>
+      </w:r>
+      <w:r>
+        <w:rPr>
+          <w:rFonts w:hint="eastAsia"/>
+        </w:rPr>
+        <w:t xml:space="preserve">(baseline vs. TDD-guided). It does </w:t>
+      </w:r>
+      <w:r>
+        <w:t>not</w:t>
+      </w:r>
+      <w:r>
+        <w:rPr>
+          <w:rFonts w:hint="eastAsia"/>
+        </w:rPr>
+        <w:t xml:space="preserve"> aim to build a full automated evaluation system. Other datasets like </w:t>
+      </w:r>
+      <w:r>
+        <w:rPr>
+          <w:rFonts w:hint="eastAsia"/>
+        </w:rPr>
         <w:lastRenderedPageBreak/>
-        <w:t xml:space="preserve">Each </w:t>
-      </w:r>
-      <w:proofErr w:type="spellStart"/>
-      <w:r>
-        <w:rPr>
-          <w:rFonts w:hint="eastAsia"/>
-        </w:rPr>
-        <w:t>HumanEval</w:t>
-      </w:r>
-      <w:proofErr w:type="spellEnd"/>
-      <w:r>
-        <w:rPr>
-          <w:rFonts w:hint="eastAsia"/>
-        </w:rPr>
-        <w:t xml:space="preserve"> problem also provides a reference solution and human-written unit tests. In this project, </w:t>
-      </w:r>
-      <w:r>
-        <w:rPr>
-          <w:rFonts w:hint="eastAsia"/>
-        </w:rPr>
-        <w:t>I</w:t>
-      </w:r>
-      <w:r>
-        <w:rPr>
-          <w:rFonts w:hint="eastAsia"/>
-        </w:rPr>
-        <w:t xml:space="preserve"> included both the problem description and the test cases in the prompt given to the model. The model then generated </w:t>
-      </w:r>
-      <w:r>
-        <w:t>code bas</w:t>
-      </w:r>
-      <w:r>
-        <w:rPr>
-          <w:rFonts w:hint="eastAsia"/>
-        </w:rPr>
-        <w:t>ed</w:t>
-      </w:r>
-      <w:r>
-        <w:rPr>
-          <w:rFonts w:hint="eastAsia"/>
-        </w:rPr>
-        <w:t xml:space="preserve"> on this input.</w:t>
-      </w:r>
-    </w:p>
-    <w:p>
-      <w:pPr>
-        <w:rPr>
-          <w:rFonts w:hint="eastAsia"/>
-        </w:rPr>
-      </w:pPr>
-    </w:p>
-    <w:p>
-      <w:pPr>
-        <w:rPr>
-          <w:rFonts w:hint="eastAsia"/>
-        </w:rPr>
-      </w:pPr>
-      <w:r>
-        <w:rPr>
-          <w:rFonts w:hint="eastAsia"/>
-        </w:rPr>
-        <w:t xml:space="preserve">All </w:t>
-      </w:r>
-      <w:proofErr w:type="spellStart"/>
-      <w:r>
-        <w:rPr>
-          <w:rFonts w:hint="eastAsia"/>
-        </w:rPr>
-        <w:t>HumanEval</w:t>
-      </w:r>
-      <w:proofErr w:type="spellEnd"/>
-      <w:r>
-        <w:rPr>
-          <w:rFonts w:hint="eastAsia"/>
-        </w:rPr>
-        <w:t xml:space="preserve"> problems are in Python, which fits the model </w:t>
-      </w:r>
-      <w:r>
-        <w:rPr>
-          <w:rFonts w:hint="eastAsia"/>
-        </w:rPr>
-        <w:t>I</w:t>
-      </w:r>
-      <w:r>
-        <w:rPr>
-          <w:rFonts w:hint="eastAsia"/>
-        </w:rPr>
-        <w:t xml:space="preserve"> used. The focus of this project is on the process of code generation with different prompting methods</w:t>
-      </w:r>
-      <w:r>
-        <w:rPr>
-          <w:rFonts w:hint="eastAsia"/>
-        </w:rPr>
-        <w:t xml:space="preserve"> </w:t>
-      </w:r>
-      <w:r>
-        <w:rPr>
-          <w:rFonts w:hint="eastAsia"/>
-        </w:rPr>
-        <w:t xml:space="preserve">(baseline vs. TDD-guided). It does </w:t>
-      </w:r>
-      <w:r>
-        <w:t>not</w:t>
-      </w:r>
-      <w:r>
-        <w:rPr>
-          <w:rFonts w:hint="eastAsia"/>
-        </w:rPr>
-        <w:t xml:space="preserve"> aim to build a full automated evaluation system. Other datasets like APPS(</w:t>
+        <w:t>APPS(</w:t>
       </w:r>
       <w:r>
         <w:t>Hendrycks et al., 2021</w:t>
@@ -2214,7 +2743,6 @@
         <w:rPr>
           <w:rFonts w:hint="eastAsia"/>
         </w:rPr>
-        <w:lastRenderedPageBreak/>
         <w:t>Ac</w:t>
       </w:r>
       <w:r>
@@ -2297,7 +2825,14 @@
         <w:rPr>
           <w:rFonts w:hint="eastAsia"/>
         </w:rPr>
-        <w:t xml:space="preserve"> code inside. If there were no Python block, I would check for a plain fenced block. If I could not find neither, I used the full text as a fallback. To make it ran directly, I also removed carriage returns, trimmed spaces, and </w:t>
+        <w:t xml:space="preserve"> code inside. If there were no Python </w:t>
+      </w:r>
+      <w:r>
+        <w:rPr>
+          <w:rFonts w:hint="eastAsia"/>
+        </w:rPr>
+        <w:lastRenderedPageBreak/>
+        <w:t xml:space="preserve">block, I would check for a plain fenced block. If I could not find neither, I used the full text as a fallback. To make it ran directly, I also removed carriage returns, trimmed spaces, and </w:t>
       </w:r>
       <w:r>
         <w:t>cleaned</w:t>

</xml_diff>

<commit_message>
update in Literature Review
</commit_message>
<xml_diff>
--- a/thesis/thesis_repeat.docx
+++ b/thesis/thesis_repeat.docx
@@ -524,7 +524,7 @@
         <w:spacing w:before="100" w:beforeAutospacing="1" w:after="100" w:afterAutospacing="1"/>
         <w:outlineLvl w:val="2"/>
         <w:rPr>
-          <w:rFonts w:ascii="Times New Roman" w:eastAsiaTheme="minorEastAsia" w:hAnsi="Times New Roman" w:cs="Times New Roman" w:hint="eastAsia"/>
+          <w:rFonts w:ascii="Times New Roman" w:eastAsiaTheme="minorEastAsia" w:hAnsi="Times New Roman" w:cs="Times New Roman"/>
           <w:b/>
           <w:bCs/>
           <w:kern w:val="0"/>
@@ -836,6 +836,11 @@
       </w:r>
     </w:p>
     <w:p>
+      <w:pPr>
+        <w:rPr>
+          <w:rFonts w:hint="eastAsia"/>
+        </w:rPr>
+      </w:pPr>
       <w:r>
         <w:rPr>
           <w:rFonts w:hint="eastAsia"/>
@@ -875,7 +880,13 @@
         <w:t xml:space="preserve"> tests. </w:t>
       </w:r>
     </w:p>
-    <w:p/>
+    <w:p>
+      <w:pPr>
+        <w:rPr>
+          <w:rFonts w:hint="eastAsia"/>
+        </w:rPr>
+      </w:pPr>
+    </w:p>
     <w:p>
       <w:pPr>
         <w:rPr>
@@ -942,11 +953,24 @@
         <w:t>.</w:t>
       </w:r>
     </w:p>
-    <w:p/>
-    <w:p/>
-    <w:p>
-      <w:pPr>
-        <w:rPr>
+    <w:p>
+      <w:pPr>
+        <w:rPr>
+          <w:rFonts w:hint="eastAsia"/>
+        </w:rPr>
+      </w:pPr>
+    </w:p>
+    <w:p>
+      <w:pPr>
+        <w:rPr>
+          <w:rFonts w:hint="eastAsia"/>
+        </w:rPr>
+      </w:pPr>
+    </w:p>
+    <w:p>
+      <w:pPr>
+        <w:rPr>
+          <w:rFonts w:hint="eastAsia"/>
           <w:b/>
           <w:bCs/>
         </w:rPr>
@@ -960,6 +984,11 @@
       </w:r>
     </w:p>
     <w:p>
+      <w:pPr>
+        <w:rPr>
+          <w:rFonts w:hint="eastAsia"/>
+        </w:rPr>
+      </w:pPr>
       <w:r>
         <w:rPr>
           <w:rFonts w:hint="eastAsia"/>
@@ -968,6 +997,11 @@
       </w:r>
     </w:p>
     <w:p>
+      <w:pPr>
+        <w:rPr>
+          <w:rFonts w:hint="eastAsia"/>
+        </w:rPr>
+      </w:pPr>
       <w:r>
         <w:rPr>
           <w:rFonts w:hint="eastAsia"/>
@@ -1016,9 +1050,27 @@
         <w:t xml:space="preserve"> Can it even produce better code?</w:t>
       </w:r>
     </w:p>
-    <w:p/>
-    <w:p/>
-    <w:p/>
+    <w:p>
+      <w:pPr>
+        <w:rPr>
+          <w:rFonts w:hint="eastAsia"/>
+        </w:rPr>
+      </w:pPr>
+    </w:p>
+    <w:p>
+      <w:pPr>
+        <w:rPr>
+          <w:rFonts w:hint="eastAsia"/>
+        </w:rPr>
+      </w:pPr>
+    </w:p>
+    <w:p>
+      <w:pPr>
+        <w:rPr>
+          <w:rFonts w:hint="eastAsia"/>
+        </w:rPr>
+      </w:pPr>
+    </w:p>
     <w:p>
       <w:pPr>
         <w:rPr>
@@ -1704,9 +1756,659 @@
       <w:pPr>
         <w:rPr>
           <w:rFonts w:hint="eastAsia"/>
-        </w:rPr>
-      </w:pPr>
-    </w:p>
+          <w:b/>
+          <w:bCs/>
+        </w:rPr>
+      </w:pPr>
+      <w:r>
+        <w:rPr>
+          <w:b/>
+          <w:bCs/>
+        </w:rPr>
+        <w:t>Test-Driven Development (TDD)</w:t>
+      </w:r>
+    </w:p>
+    <w:p>
+      <w:pPr>
+        <w:rPr>
+          <w:rFonts w:hint="eastAsia"/>
+        </w:rPr>
+      </w:pPr>
+      <w:r>
+        <w:rPr>
+          <w:rFonts w:hint="eastAsia"/>
+        </w:rPr>
+        <w:t xml:space="preserve">Test-Driven Development (TDD) is a software development method from </w:t>
+      </w:r>
+      <w:r>
+        <w:t>Extreme Programming (XP).</w:t>
+      </w:r>
+      <w:r>
+        <w:rPr>
+          <w:rFonts w:hint="eastAsia"/>
+        </w:rPr>
+        <w:t xml:space="preserve"> It works in short cycles: write the test first, then write the code that makes it pass </w:t>
+      </w:r>
+      <w:r>
+        <w:t>(</w:t>
+      </w:r>
+      <w:proofErr w:type="spellStart"/>
+      <w:r>
+        <w:t>Cassieri</w:t>
+      </w:r>
+      <w:proofErr w:type="spellEnd"/>
+      <w:r>
+        <w:t xml:space="preserve"> et al., 2024).</w:t>
+      </w:r>
+      <w:r>
+        <w:rPr>
+          <w:rFonts w:hint="eastAsia"/>
+        </w:rPr>
+        <w:t xml:space="preserve"> Supporters say that TDD has many benefits. It can make code work better and have </w:t>
+      </w:r>
+      <w:r>
+        <w:t>fewer defects</w:t>
+      </w:r>
+      <w:r>
+        <w:rPr>
+          <w:rFonts w:hint="eastAsia"/>
+        </w:rPr>
+        <w:t>. B</w:t>
+      </w:r>
+      <w:r>
+        <w:t>ecause</w:t>
+      </w:r>
+      <w:r>
+        <w:rPr>
+          <w:rFonts w:hint="eastAsia"/>
+        </w:rPr>
+        <w:t xml:space="preserve"> the code is always checked against the clear rules in the tests. </w:t>
+      </w:r>
+    </w:p>
+    <w:p>
+      <w:pPr>
+        <w:rPr>
+          <w:rFonts w:hint="eastAsia"/>
+          <w:color w:val="215E99" w:themeColor="text2" w:themeTint="BF"/>
+        </w:rPr>
+      </w:pPr>
+    </w:p>
+    <w:p>
+      <w:pPr>
+        <w:rPr>
+          <w:rFonts w:hint="eastAsia"/>
+        </w:rPr>
+      </w:pPr>
+      <w:r>
+        <w:rPr>
+          <w:rFonts w:hint="eastAsia"/>
+        </w:rPr>
+        <w:t xml:space="preserve">The </w:t>
+      </w:r>
+      <w:r>
+        <w:t>“</w:t>
+      </w:r>
+      <w:r>
+        <w:rPr>
+          <w:rFonts w:hint="eastAsia"/>
+        </w:rPr>
+        <w:t>test-first</w:t>
+      </w:r>
+      <w:r>
+        <w:t>”</w:t>
+      </w:r>
+      <w:r>
+        <w:rPr>
+          <w:rFonts w:hint="eastAsia"/>
+        </w:rPr>
+        <w:t xml:space="preserve"> way makes developers think more about needs and design before programming. This often gives cleaner and more structured code. The full set of tests also works like live docs and gives safety for refactoring and later changes. This makes developers more confident </w:t>
+      </w:r>
+      <w:r>
+        <w:t>(Mock et al., 2024; Piya and Sullivan, 2024)</w:t>
+      </w:r>
+      <w:r>
+        <w:rPr>
+          <w:rFonts w:hint="eastAsia"/>
+        </w:rPr>
+        <w:t xml:space="preserve">.  Some studies show evidence of better quality. But results on speed are still mixed. Some studies show no clear change, and others show slower work </w:t>
+      </w:r>
+      <w:r>
+        <w:t>because</w:t>
+      </w:r>
+      <w:r>
+        <w:rPr>
+          <w:rFonts w:hint="eastAsia"/>
+        </w:rPr>
+        <w:t xml:space="preserve"> </w:t>
+      </w:r>
+      <w:r>
+        <w:t>writing</w:t>
+      </w:r>
+      <w:r>
+        <w:rPr>
+          <w:rFonts w:hint="eastAsia"/>
+        </w:rPr>
+        <w:t xml:space="preserve"> tests takes extra effort </w:t>
+      </w:r>
+      <w:r>
+        <w:t>(</w:t>
+      </w:r>
+      <w:proofErr w:type="spellStart"/>
+      <w:r>
+        <w:t>Cassieri</w:t>
+      </w:r>
+      <w:proofErr w:type="spellEnd"/>
+      <w:r>
+        <w:t xml:space="preserve"> et al., 2024)</w:t>
+      </w:r>
+      <w:r>
+        <w:rPr>
+          <w:rFonts w:hint="eastAsia"/>
+        </w:rPr>
+        <w:t xml:space="preserve">. </w:t>
+      </w:r>
+    </w:p>
+    <w:p>
+      <w:pPr>
+        <w:rPr>
+          <w:rFonts w:hint="eastAsia"/>
+          <w:color w:val="215E99" w:themeColor="text2" w:themeTint="BF"/>
+        </w:rPr>
+      </w:pPr>
+    </w:p>
+    <w:p>
+      <w:pPr>
+        <w:rPr>
+          <w:rFonts w:hint="eastAsia"/>
+        </w:rPr>
+      </w:pPr>
+      <w:r>
+        <w:rPr>
+          <w:rFonts w:hint="eastAsia"/>
+        </w:rPr>
+        <w:t xml:space="preserve">However, TDD also has problems that limit its use in the industry. The test-first way can feel a bit strange and hard for </w:t>
+      </w:r>
+      <w:r>
+        <w:t>developer</w:t>
+      </w:r>
+      <w:r>
+        <w:rPr>
+          <w:rFonts w:hint="eastAsia"/>
+        </w:rPr>
+        <w:t xml:space="preserve">s who are new to it </w:t>
+      </w:r>
+      <w:r>
+        <w:t>(</w:t>
+      </w:r>
+      <w:proofErr w:type="spellStart"/>
+      <w:r>
+        <w:t>Cassieri</w:t>
+      </w:r>
+      <w:proofErr w:type="spellEnd"/>
+      <w:r>
+        <w:t xml:space="preserve"> et al., 2024)</w:t>
+      </w:r>
+      <w:r>
+        <w:rPr>
+          <w:rFonts w:hint="eastAsia"/>
+        </w:rPr>
+        <w:t xml:space="preserve">. It takes both skill and discipline to write legit tests that are small and easy. New developers often skip or struggle with the Refactor step. This can hurt the inner quality of the code in general, even if all the test are passing </w:t>
+      </w:r>
+      <w:r>
+        <w:t>(</w:t>
+      </w:r>
+      <w:proofErr w:type="spellStart"/>
+      <w:r>
+        <w:t>Cassieri</w:t>
+      </w:r>
+      <w:proofErr w:type="spellEnd"/>
+      <w:r>
+        <w:t xml:space="preserve"> et al., 2024)</w:t>
+      </w:r>
+      <w:r>
+        <w:rPr>
+          <w:rFonts w:hint="eastAsia"/>
+        </w:rPr>
+        <w:t xml:space="preserve">. </w:t>
+      </w:r>
+    </w:p>
+    <w:p>
+      <w:pPr>
+        <w:rPr>
+          <w:rFonts w:hint="eastAsia"/>
+          <w:color w:val="215E99" w:themeColor="text2" w:themeTint="BF"/>
+        </w:rPr>
+      </w:pPr>
+    </w:p>
+    <w:p>
+      <w:pPr>
+        <w:rPr>
+          <w:rFonts w:hint="eastAsia"/>
+        </w:rPr>
+      </w:pPr>
+      <w:r>
+        <w:rPr>
+          <w:rFonts w:hint="eastAsia"/>
+        </w:rPr>
+        <w:t xml:space="preserve">Keeping the short cycles and working on one test at a time can also be not easy. The success of TDD often depends on the setting. It meets special problems in GUI coding, database work, or linking </w:t>
+      </w:r>
+      <w:r>
+        <w:t>with</w:t>
+      </w:r>
+      <w:r>
+        <w:rPr>
+          <w:rFonts w:hint="eastAsia"/>
+        </w:rPr>
+        <w:t xml:space="preserve"> old complex systems. I</w:t>
+      </w:r>
+      <w:r>
+        <w:t xml:space="preserve">t has also been tried in </w:t>
+      </w:r>
+      <w:r>
+        <w:rPr>
+          <w:rFonts w:hint="eastAsia"/>
+        </w:rPr>
+        <w:t xml:space="preserve"> areas like </w:t>
+      </w:r>
+      <w:r>
+        <w:t xml:space="preserve">device-level </w:t>
+      </w:r>
+      <w:r>
+        <w:lastRenderedPageBreak/>
+        <w:t>systems, where special hardware makes things more complex.</w:t>
+      </w:r>
+      <w:r>
+        <w:rPr>
+          <w:rFonts w:hint="eastAsia"/>
+        </w:rPr>
+        <w:t xml:space="preserve"> But still, early studies show that TDD may bring some benefits in these cases </w:t>
+      </w:r>
+      <w:r>
+        <w:t>(</w:t>
+      </w:r>
+      <w:proofErr w:type="spellStart"/>
+      <w:r>
+        <w:t>Cassieri</w:t>
+      </w:r>
+      <w:proofErr w:type="spellEnd"/>
+      <w:r>
+        <w:t xml:space="preserve"> et al., 2024)</w:t>
+      </w:r>
+      <w:r>
+        <w:rPr>
+          <w:rFonts w:hint="eastAsia"/>
+        </w:rPr>
+        <w:t>.</w:t>
+      </w:r>
+    </w:p>
+    <w:p/>
+    <w:p/>
+    <w:p>
+      <w:pPr>
+        <w:rPr>
+          <w:rFonts w:hint="eastAsia"/>
+        </w:rPr>
+      </w:pPr>
+    </w:p>
+    <w:p>
+      <w:pPr>
+        <w:rPr>
+          <w:b/>
+          <w:bCs/>
+        </w:rPr>
+      </w:pPr>
+      <w:r>
+        <w:rPr>
+          <w:b/>
+          <w:bCs/>
+        </w:rPr>
+        <w:t>Combining Testing/TDD and AI/LLMs</w:t>
+      </w:r>
+    </w:p>
+    <w:p>
+      <w:r>
+        <w:rPr>
+          <w:rFonts w:hint="eastAsia"/>
+        </w:rPr>
+        <w:t xml:space="preserve">The link between software testing, TDD ideas, and LLMs is growing fast, with new work in many directions. </w:t>
+      </w:r>
+    </w:p>
+    <w:p>
+      <w:pPr>
+        <w:rPr>
+          <w:rFonts w:hint="eastAsia"/>
+        </w:rPr>
+      </w:pPr>
+      <w:r>
+        <w:rPr>
+          <w:rFonts w:hint="eastAsia"/>
+        </w:rPr>
+        <w:t xml:space="preserve">AI/LLMs for Test </w:t>
+      </w:r>
+      <w:proofErr w:type="spellStart"/>
+      <w:r>
+        <w:rPr>
+          <w:rFonts w:hint="eastAsia"/>
+        </w:rPr>
+        <w:t>Gneration</w:t>
+      </w:r>
+      <w:proofErr w:type="spellEnd"/>
+      <w:r>
+        <w:rPr>
+          <w:rFonts w:hint="eastAsia"/>
+        </w:rPr>
+        <w:t xml:space="preserve">: One key area is using AI to create or help create test cases. This cuts the manual work, which is often consider as a block for full testing and TDD. Early work used </w:t>
+      </w:r>
+      <w:r>
+        <w:t>sequence-to-sequence Transformer models</w:t>
+      </w:r>
+      <w:r>
+        <w:rPr>
+          <w:rFonts w:hint="eastAsia"/>
+        </w:rPr>
+        <w:t xml:space="preserve">, such as </w:t>
+      </w:r>
+      <w:r>
+        <w:t>ATHENATEST (Tufano et al., 2021).</w:t>
+      </w:r>
+      <w:r>
+        <w:rPr>
+          <w:rFonts w:hint="eastAsia"/>
+        </w:rPr>
+        <w:t xml:space="preserve"> They learned from code </w:t>
+      </w:r>
+      <w:r>
+        <w:t>and</w:t>
+      </w:r>
+      <w:r>
+        <w:rPr>
+          <w:rFonts w:hint="eastAsia"/>
+        </w:rPr>
+        <w:t xml:space="preserve"> human tests to make unit tests, for example in Java. The main goal was to make tests easier to read and understand than those form older tools. Tools like </w:t>
+      </w:r>
+      <w:proofErr w:type="spellStart"/>
+      <w:r>
+        <w:t>EvoSuite</w:t>
+      </w:r>
+      <w:proofErr w:type="spellEnd"/>
+      <w:r>
+        <w:t xml:space="preserve"> or search-based ones</w:t>
+      </w:r>
+      <w:r>
+        <w:rPr>
+          <w:rFonts w:hint="eastAsia"/>
+        </w:rPr>
+        <w:t xml:space="preserve"> like </w:t>
+      </w:r>
+      <w:proofErr w:type="spellStart"/>
+      <w:r>
+        <w:t>Randoop</w:t>
+      </w:r>
+      <w:proofErr w:type="spellEnd"/>
+      <w:r>
+        <w:t xml:space="preserve"> and </w:t>
+      </w:r>
+      <w:proofErr w:type="spellStart"/>
+      <w:r>
+        <w:t>Pynguin</w:t>
+      </w:r>
+      <w:proofErr w:type="spellEnd"/>
+      <w:r>
+        <w:t xml:space="preserve"> (Tufano et al., 2021; </w:t>
+      </w:r>
+      <w:proofErr w:type="spellStart"/>
+      <w:r>
+        <w:t>Lukasczyk</w:t>
+      </w:r>
+      <w:proofErr w:type="spellEnd"/>
+      <w:r>
+        <w:t xml:space="preserve"> and Fraser, 2022)</w:t>
+      </w:r>
+      <w:r>
+        <w:rPr>
+          <w:rFonts w:hint="eastAsia"/>
+        </w:rPr>
+        <w:t xml:space="preserve"> focus on coverage. But they often make tests that look artificial or overly complex. These may score </w:t>
+      </w:r>
+      <w:r>
+        <w:t>relatively</w:t>
+      </w:r>
+      <w:r>
+        <w:rPr>
+          <w:rFonts w:hint="eastAsia"/>
+        </w:rPr>
+        <w:t xml:space="preserve"> high on line or branch coverage, but are less clear or useful to developers </w:t>
+      </w:r>
+      <w:r>
+        <w:t>(Tufano et al., 2021)</w:t>
+      </w:r>
+      <w:r>
+        <w:rPr>
+          <w:rFonts w:hint="eastAsia"/>
+        </w:rPr>
+        <w:t xml:space="preserve">. </w:t>
+      </w:r>
+    </w:p>
+    <w:p>
+      <w:pPr>
+        <w:rPr>
+          <w:color w:val="215E99" w:themeColor="text2" w:themeTint="BF"/>
+        </w:rPr>
+      </w:pPr>
+    </w:p>
+    <w:p>
+      <w:pPr>
+        <w:rPr>
+          <w:rFonts w:hint="eastAsia"/>
+        </w:rPr>
+      </w:pPr>
+      <w:r>
+        <w:rPr>
+          <w:rFonts w:hint="eastAsia"/>
+        </w:rPr>
+        <w:t xml:space="preserve">More recently, large pre-trained LLMs such as </w:t>
+      </w:r>
+      <w:r>
+        <w:t>Codex and ChatGPT have been used for test generation.</w:t>
+      </w:r>
+      <w:r>
+        <w:rPr>
+          <w:rFonts w:hint="eastAsia"/>
+        </w:rPr>
+        <w:t xml:space="preserve"> </w:t>
+      </w:r>
+      <w:r>
+        <w:t>Schäfer</w:t>
+      </w:r>
+      <w:r>
+        <w:rPr>
+          <w:rFonts w:hint="eastAsia"/>
+        </w:rPr>
+        <w:t xml:space="preserve"> and his team ran a large study and showed that LLMs can make high-coverage JavaScript unit test (</w:t>
+      </w:r>
+      <w:r>
+        <w:t>Schäfer et al.</w:t>
+      </w:r>
+      <w:r>
+        <w:rPr>
+          <w:rFonts w:hint="eastAsia"/>
+        </w:rPr>
+        <w:t xml:space="preserve"> </w:t>
+      </w:r>
+      <w:r>
+        <w:t>2023)</w:t>
+      </w:r>
+      <w:r>
+        <w:rPr>
+          <w:rFonts w:hint="eastAsia"/>
+        </w:rPr>
+        <w:t xml:space="preserve">. They only needed </w:t>
+      </w:r>
+      <w:r>
+        <w:t>prompts</w:t>
+      </w:r>
+      <w:r>
+        <w:rPr>
+          <w:rFonts w:hint="eastAsia"/>
+        </w:rPr>
+        <w:t xml:space="preserve"> with function signature, code, docs and examples. No fine-tuning or few-shot setup was required. Their tool, </w:t>
+      </w:r>
+      <w:r>
+        <w:t>TESTPILOT,</w:t>
+      </w:r>
+      <w:r>
+        <w:rPr>
+          <w:rFonts w:hint="eastAsia"/>
+        </w:rPr>
+        <w:t xml:space="preserve"> used a loop that fed error messages from failed tests back to the LLM. It then fixed the code and </w:t>
+      </w:r>
+      <w:r>
+        <w:t>outperformed</w:t>
+      </w:r>
+      <w:r>
+        <w:rPr>
+          <w:rFonts w:hint="eastAsia"/>
+        </w:rPr>
+        <w:t xml:space="preserve"> Nessie, a leading feedback-directed random test tool for JavaScript.</w:t>
+      </w:r>
+    </w:p>
+    <w:p>
+      <w:pPr>
+        <w:rPr>
+          <w:rFonts w:hint="eastAsia"/>
+        </w:rPr>
+      </w:pPr>
+      <w:r>
+        <w:rPr>
+          <w:rFonts w:hint="eastAsia"/>
+        </w:rPr>
+        <w:t>Sarsa</w:t>
+      </w:r>
+      <w:r>
+        <w:rPr>
+          <w:rFonts w:hint="eastAsia"/>
+        </w:rPr>
+        <w:t xml:space="preserve"> in her study used </w:t>
+      </w:r>
+      <w:r>
+        <w:t xml:space="preserve">Codex to make test cases, coding tasks, and code explanations for teaching </w:t>
+      </w:r>
+      <w:r>
+        <w:rPr>
+          <w:rFonts w:hint="eastAsia"/>
+        </w:rPr>
+        <w:t>(</w:t>
+      </w:r>
+      <w:r>
+        <w:t>Sarsa et al. 2022</w:t>
+      </w:r>
+      <w:r>
+        <w:rPr>
+          <w:rFonts w:hint="eastAsia"/>
+        </w:rPr>
+        <w:t xml:space="preserve">). Kang built LIBRO, which used LLMs to make </w:t>
+      </w:r>
+      <w:r>
+        <w:t>bug-reproducing tests from natural language bug reports</w:t>
+      </w:r>
+      <w:r>
+        <w:rPr>
+          <w:rFonts w:hint="eastAsia"/>
+        </w:rPr>
+        <w:t xml:space="preserve"> (</w:t>
+      </w:r>
+      <w:r>
+        <w:t>Kang et al. 2023)</w:t>
+      </w:r>
+      <w:r>
+        <w:rPr>
+          <w:rFonts w:hint="eastAsia"/>
+        </w:rPr>
+        <w:t xml:space="preserve">. This was different from </w:t>
+      </w:r>
+      <w:r>
+        <w:t>coverage-driven tools, as it aimed to reproduce real failures.</w:t>
+      </w:r>
+      <w:r>
+        <w:rPr>
+          <w:rFonts w:hint="eastAsia"/>
+        </w:rPr>
+        <w:t xml:space="preserve"> Their work showed that many real tests come from bug reports and called for tools </w:t>
+      </w:r>
+      <w:r>
+        <w:t>that</w:t>
+      </w:r>
+      <w:r>
+        <w:rPr>
+          <w:rFonts w:hint="eastAsia"/>
+        </w:rPr>
+        <w:t xml:space="preserve"> turn bug texts into runnable tests. </w:t>
+      </w:r>
+    </w:p>
+    <w:p>
+      <w:pPr>
+        <w:rPr>
+          <w:rFonts w:hint="eastAsia"/>
+          <w:color w:val="215E99" w:themeColor="text2" w:themeTint="BF"/>
+        </w:rPr>
+      </w:pPr>
+    </w:p>
+    <w:p>
+      <w:r>
+        <w:t xml:space="preserve">Lemieux introduced CODAMOSA, a hybrid method that mixed Search-Based Software Testing (SBST) with LLM-made tests. </w:t>
+      </w:r>
+      <w:r>
+        <w:rPr>
+          <w:rFonts w:hint="eastAsia"/>
+        </w:rPr>
+        <w:t>(</w:t>
+      </w:r>
+      <w:r>
+        <w:t>Lemieux et al. 2023) When SBST stopped gaining more coverage, CODAMOSA asked Codex to create new tests for the parts with low coverage. These tests then guided the search in new ways. Th</w:t>
+      </w:r>
+      <w:r>
+        <w:rPr>
+          <w:rFonts w:hint="eastAsia"/>
+        </w:rPr>
+        <w:t>is</w:t>
+      </w:r>
+      <w:r>
+        <w:t xml:space="preserve"> study showed that LLMs can work with and add value to traditional testing methods.</w:t>
+      </w:r>
+    </w:p>
+    <w:p/>
+    <w:p>
+      <w:r>
+        <w:t xml:space="preserve">Together, these studies show that LLMs can make many </w:t>
+      </w:r>
+      <w:r>
+        <w:rPr>
+          <w:rFonts w:hint="eastAsia"/>
+        </w:rPr>
+        <w:t xml:space="preserve">different </w:t>
+      </w:r>
+      <w:r>
+        <w:t xml:space="preserve">kinds of test cases. These tests are often </w:t>
+      </w:r>
+      <w:r>
+        <w:rPr>
+          <w:rFonts w:hint="eastAsia"/>
+        </w:rPr>
+        <w:t xml:space="preserve">with </w:t>
+      </w:r>
+      <w:r>
+        <w:t>high quality and can come from code, docs, or bug reports.</w:t>
+      </w:r>
+    </w:p>
+    <w:p>
+      <w:pPr>
+        <w:rPr>
+          <w:rFonts w:hint="eastAsia"/>
+        </w:rPr>
+      </w:pPr>
+    </w:p>
+    <w:p/>
+    <w:p/>
     <w:p>
       <w:pPr>
         <w:rPr>
@@ -1800,6 +2502,7 @@
           <w:rFonts w:hint="eastAsia"/>
           <w:lang w:val="en-GB"/>
         </w:rPr>
+        <w:lastRenderedPageBreak/>
         <w:t xml:space="preserve">In this project, </w:t>
       </w:r>
       <w:r>
@@ -2043,14 +2746,7 @@
         <w:rPr>
           <w:rFonts w:hint="eastAsia"/>
         </w:rPr>
-        <w:t xml:space="preserve"> aim to build a full automated evaluation system. Other datasets like </w:t>
-      </w:r>
-      <w:r>
-        <w:rPr>
-          <w:rFonts w:hint="eastAsia"/>
-        </w:rPr>
-        <w:lastRenderedPageBreak/>
-        <w:t>APPS(</w:t>
+        <w:t xml:space="preserve"> aim to build a full automated evaluation system. Other datasets like APPS(</w:t>
       </w:r>
       <w:r>
         <w:t>Hendrycks et al., 2021</w:t>
@@ -2584,6 +3280,7 @@
         <w:rPr>
           <w:rFonts w:hint="eastAsia"/>
         </w:rPr>
+        <w:lastRenderedPageBreak/>
         <w:t>ask</w:t>
       </w:r>
       <w:r>
@@ -2825,14 +3522,7 @@
         <w:rPr>
           <w:rFonts w:hint="eastAsia"/>
         </w:rPr>
-        <w:t xml:space="preserve"> code inside. If there were no Python </w:t>
-      </w:r>
-      <w:r>
-        <w:rPr>
-          <w:rFonts w:hint="eastAsia"/>
-        </w:rPr>
-        <w:lastRenderedPageBreak/>
-        <w:t xml:space="preserve">block, I would check for a plain fenced block. If I could not find neither, I used the full text as a fallback. To make it ran directly, I also removed carriage returns, trimmed spaces, and </w:t>
+        <w:t xml:space="preserve"> code inside. If there were no Python block, I would check for a plain fenced block. If I could not find neither, I used the full text as a fallback. To make it ran directly, I also removed carriage returns, trimmed spaces, and </w:t>
       </w:r>
       <w:r>
         <w:t>cleaned</w:t>

</xml_diff>

<commit_message>
update Methodology and Result
</commit_message>
<xml_diff>
--- a/thesis/thesis_repeat.docx
+++ b/thesis/thesis_repeat.docx
@@ -2443,6 +2443,11 @@
       </w:pPr>
     </w:p>
     <w:p>
+      <w:pPr>
+        <w:rPr>
+          <w:rFonts w:hint="eastAsia"/>
+        </w:rPr>
+      </w:pPr>
       <w:r>
         <w:rPr>
           <w:rFonts w:hint="eastAsia"/>
@@ -2552,7 +2557,13 @@
         <w:t xml:space="preserve"> (Liu et al., 2023).</w:t>
       </w:r>
     </w:p>
-    <w:p/>
+    <w:p>
+      <w:pPr>
+        <w:rPr>
+          <w:rFonts w:hint="eastAsia"/>
+        </w:rPr>
+      </w:pPr>
+    </w:p>
     <w:p>
       <w:pPr>
         <w:rPr>
@@ -2607,11 +2618,17 @@
     <w:p>
       <w:pPr>
         <w:rPr>
+          <w:rFonts w:hint="eastAsia"/>
           <w:color w:val="215E99" w:themeColor="text2" w:themeTint="BF"/>
         </w:rPr>
       </w:pPr>
     </w:p>
     <w:p>
+      <w:pPr>
+        <w:rPr>
+          <w:rFonts w:hint="eastAsia"/>
+        </w:rPr>
+      </w:pPr>
       <w:r>
         <w:rPr>
           <w:rFonts w:hint="eastAsia"/>
@@ -2782,6 +2799,11 @@
       </w:pPr>
     </w:p>
     <w:p>
+      <w:pPr>
+        <w:rPr>
+          <w:rFonts w:hint="eastAsia"/>
+        </w:rPr>
+      </w:pPr>
       <w:r>
         <w:rPr>
           <w:rFonts w:hint="eastAsia"/>
@@ -2849,7 +2871,13 @@
         <w:t xml:space="preserve"> feedback only after the first code is made.</w:t>
       </w:r>
     </w:p>
-    <w:p/>
+    <w:p>
+      <w:pPr>
+        <w:rPr>
+          <w:rFonts w:hint="eastAsia"/>
+        </w:rPr>
+      </w:pPr>
+    </w:p>
     <w:p>
       <w:pPr>
         <w:rPr>
@@ -4542,6 +4570,577 @@
         <w:t>With this, I compared the results across strategies.</w:t>
       </w:r>
     </w:p>
+    <w:p/>
+    <w:p/>
+    <w:p>
+      <w:pPr>
+        <w:rPr>
+          <w:b/>
+          <w:bCs/>
+        </w:rPr>
+      </w:pPr>
+      <w:proofErr w:type="spellStart"/>
+      <w:r>
+        <w:rPr>
+          <w:rFonts w:hint="eastAsia"/>
+          <w:b/>
+          <w:bCs/>
+        </w:rPr>
+        <w:t>Stastical</w:t>
+      </w:r>
+      <w:proofErr w:type="spellEnd"/>
+      <w:r>
+        <w:rPr>
+          <w:rFonts w:hint="eastAsia"/>
+          <w:b/>
+          <w:bCs/>
+        </w:rPr>
+        <w:t xml:space="preserve"> Analysis</w:t>
+      </w:r>
+    </w:p>
+    <w:p>
+      <w:r>
+        <w:rPr>
+          <w:rFonts w:hint="eastAsia"/>
+        </w:rPr>
+        <w:t xml:space="preserve">I added a </w:t>
+      </w:r>
+      <w:r>
+        <w:t>simple</w:t>
+      </w:r>
+      <w:r>
+        <w:rPr>
+          <w:rFonts w:hint="eastAsia"/>
+        </w:rPr>
+        <w:t xml:space="preserve"> </w:t>
+      </w:r>
+      <w:r>
+        <w:t>statistical</w:t>
+      </w:r>
+      <w:r>
+        <w:rPr>
+          <w:rFonts w:hint="eastAsia"/>
+        </w:rPr>
+        <w:t xml:space="preserve"> test to compare the three </w:t>
+      </w:r>
+      <w:r>
+        <w:t>strategies</w:t>
+      </w:r>
+      <w:r>
+        <w:rPr>
+          <w:rFonts w:hint="eastAsia"/>
+        </w:rPr>
+        <w:t xml:space="preserve">. The goal was to see if the small gap in pass@1 were real or just random noise. For this, I used a Chi-square test of independence. It checked the pass and fail counts for each strategy, under the </w:t>
+      </w:r>
+      <w:r>
+        <w:t xml:space="preserve">null </w:t>
+      </w:r>
+      <w:r>
+        <w:rPr>
+          <w:rFonts w:hint="eastAsia"/>
+        </w:rPr>
+        <w:t xml:space="preserve">idea that </w:t>
+      </w:r>
+      <w:r>
+        <w:rPr>
+          <w:rFonts w:hint="eastAsia"/>
+        </w:rPr>
+        <w:lastRenderedPageBreak/>
+        <w:t xml:space="preserve">there is no difference. The data came from 164 </w:t>
+      </w:r>
+      <w:proofErr w:type="spellStart"/>
+      <w:r>
+        <w:rPr>
+          <w:rFonts w:hint="eastAsia"/>
+        </w:rPr>
+        <w:t>HumanEval</w:t>
+      </w:r>
+      <w:proofErr w:type="spellEnd"/>
+      <w:r>
+        <w:rPr>
+          <w:rFonts w:hint="eastAsia"/>
+        </w:rPr>
+        <w:t xml:space="preserve"> problems and the results for each run. I used Python and the </w:t>
+      </w:r>
+      <w:proofErr w:type="spellStart"/>
+      <w:r>
+        <w:rPr>
+          <w:rFonts w:hint="eastAsia"/>
+        </w:rPr>
+        <w:t>scipy</w:t>
+      </w:r>
+      <w:proofErr w:type="spellEnd"/>
+      <w:r>
+        <w:rPr>
+          <w:rFonts w:hint="eastAsia"/>
+        </w:rPr>
+        <w:t xml:space="preserve"> package to run the test. This method gave a p-value to judge if the variation in accuracy was significant. With this, I could check whether the recorded differences in pass@1 were meaningful or not.</w:t>
+      </w:r>
+    </w:p>
+    <w:p/>
+    <w:p/>
+    <w:p/>
+    <w:p>
+      <w:pPr>
+        <w:rPr>
+          <w:b/>
+          <w:bCs/>
+          <w:sz w:val="32"/>
+          <w:szCs w:val="32"/>
+        </w:rPr>
+      </w:pPr>
+      <w:r>
+        <w:rPr>
+          <w:rFonts w:hint="eastAsia"/>
+          <w:b/>
+          <w:bCs/>
+          <w:sz w:val="32"/>
+          <w:szCs w:val="32"/>
+        </w:rPr>
+        <w:t>Results</w:t>
+      </w:r>
+    </w:p>
+    <w:p>
+      <w:r>
+        <w:rPr>
+          <w:rFonts w:hint="eastAsia"/>
+        </w:rPr>
+        <w:t xml:space="preserve">Here, I report the results of the three prompting </w:t>
+      </w:r>
+      <w:r>
+        <w:t>strategies</w:t>
+      </w:r>
+      <w:r>
+        <w:rPr>
+          <w:rFonts w:hint="eastAsia"/>
+        </w:rPr>
+        <w:t xml:space="preserve"> on the </w:t>
+      </w:r>
+      <w:proofErr w:type="spellStart"/>
+      <w:r>
+        <w:rPr>
+          <w:rFonts w:hint="eastAsia"/>
+        </w:rPr>
+        <w:t>HumanEval</w:t>
+      </w:r>
+      <w:proofErr w:type="spellEnd"/>
+      <w:r>
+        <w:rPr>
+          <w:rFonts w:hint="eastAsia"/>
+        </w:rPr>
+        <w:t xml:space="preserve"> dataset. I focused on pass@1 as the evaluation metric. The metric shows the share of problems solved correctly by the model in one try. It gives a direct view of how good each prompting strategy guided the LLM to produce code.</w:t>
+      </w:r>
+    </w:p>
+    <w:p/>
+    <w:p>
+      <w:r>
+        <w:rPr>
+          <w:rFonts w:hint="eastAsia"/>
+        </w:rPr>
+        <w:t xml:space="preserve">Table 1 shows the major results. Each row is one </w:t>
+      </w:r>
+      <w:r>
+        <w:t>strategy</w:t>
+      </w:r>
+      <w:r>
+        <w:rPr>
+          <w:rFonts w:hint="eastAsia"/>
+        </w:rPr>
+        <w:t xml:space="preserve">. The table lists the number of problems </w:t>
+      </w:r>
+      <w:r>
+        <w:t>passed</w:t>
+      </w:r>
+      <w:r>
+        <w:rPr>
+          <w:rFonts w:hint="eastAsia"/>
+        </w:rPr>
+        <w:t xml:space="preserve">, </w:t>
+      </w:r>
+      <w:r>
+        <w:t>the</w:t>
+      </w:r>
+      <w:r>
+        <w:rPr>
+          <w:rFonts w:hint="eastAsia"/>
+        </w:rPr>
+        <w:t xml:space="preserve"> number that failed, and the final pass@1 score. </w:t>
+      </w:r>
+    </w:p>
+    <w:p/>
+    <w:tbl>
+      <w:tblPr>
+        <w:tblStyle w:val="af3"/>
+        <w:tblW w:w="8784" w:type="dxa"/>
+        <w:tblLook w:val="04A0" w:firstRow="1" w:lastRow="0" w:firstColumn="1" w:lastColumn="0" w:noHBand="0" w:noVBand="1"/>
+      </w:tblPr>
+      <w:tblGrid>
+        <w:gridCol w:w="2285"/>
+        <w:gridCol w:w="2285"/>
+        <w:gridCol w:w="2285"/>
+        <w:gridCol w:w="1929"/>
+      </w:tblGrid>
+      <w:tr>
+        <w:trPr>
+          <w:trHeight w:val="287"/>
+        </w:trPr>
+        <w:tc>
+          <w:tcPr>
+            <w:tcW w:w="2285" w:type="dxa"/>
+          </w:tcPr>
+          <w:p>
+            <w:pPr>
+              <w:rPr>
+                <w:rFonts w:hint="eastAsia"/>
+              </w:rPr>
+            </w:pPr>
+            <w:r>
+              <w:t>Strategy</w:t>
+            </w:r>
+          </w:p>
+        </w:tc>
+        <w:tc>
+          <w:tcPr>
+            <w:tcW w:w="2285" w:type="dxa"/>
+          </w:tcPr>
+          <w:p>
+            <w:pPr>
+              <w:rPr>
+                <w:rFonts w:hint="eastAsia"/>
+              </w:rPr>
+            </w:pPr>
+            <w:r>
+              <w:rPr>
+                <w:rFonts w:hint="eastAsia"/>
+              </w:rPr>
+              <w:t>Pass</w:t>
+            </w:r>
+          </w:p>
+        </w:tc>
+        <w:tc>
+          <w:tcPr>
+            <w:tcW w:w="2285" w:type="dxa"/>
+          </w:tcPr>
+          <w:p>
+            <w:pPr>
+              <w:rPr>
+                <w:rFonts w:hint="eastAsia"/>
+              </w:rPr>
+            </w:pPr>
+            <w:r>
+              <w:rPr>
+                <w:rFonts w:hint="eastAsia"/>
+              </w:rPr>
+              <w:t>Fail</w:t>
+            </w:r>
+          </w:p>
+        </w:tc>
+        <w:tc>
+          <w:tcPr>
+            <w:tcW w:w="1929" w:type="dxa"/>
+          </w:tcPr>
+          <w:p>
+            <w:pPr>
+              <w:rPr>
+                <w:rFonts w:hint="eastAsia"/>
+              </w:rPr>
+            </w:pPr>
+            <w:r>
+              <w:rPr>
+                <w:rFonts w:hint="eastAsia"/>
+              </w:rPr>
+              <w:t>Pass@1 (%)</w:t>
+            </w:r>
+          </w:p>
+        </w:tc>
+      </w:tr>
+      <w:tr>
+        <w:trPr>
+          <w:trHeight w:val="287"/>
+        </w:trPr>
+        <w:tc>
+          <w:tcPr>
+            <w:tcW w:w="2285" w:type="dxa"/>
+          </w:tcPr>
+          <w:p>
+            <w:pPr>
+              <w:rPr>
+                <w:rFonts w:hint="eastAsia"/>
+              </w:rPr>
+            </w:pPr>
+            <w:r>
+              <w:rPr>
+                <w:rFonts w:hint="eastAsia"/>
+              </w:rPr>
+              <w:t>Direct (Baseline)</w:t>
+            </w:r>
+          </w:p>
+        </w:tc>
+        <w:tc>
+          <w:tcPr>
+            <w:tcW w:w="2285" w:type="dxa"/>
+          </w:tcPr>
+          <w:p>
+            <w:pPr>
+              <w:rPr>
+                <w:rFonts w:hint="eastAsia"/>
+              </w:rPr>
+            </w:pPr>
+            <w:r>
+              <w:rPr>
+                <w:rFonts w:hint="eastAsia"/>
+              </w:rPr>
+              <w:t>146</w:t>
+            </w:r>
+          </w:p>
+        </w:tc>
+        <w:tc>
+          <w:tcPr>
+            <w:tcW w:w="2285" w:type="dxa"/>
+          </w:tcPr>
+          <w:p>
+            <w:pPr>
+              <w:rPr>
+                <w:rFonts w:hint="eastAsia"/>
+              </w:rPr>
+            </w:pPr>
+            <w:r>
+              <w:rPr>
+                <w:rFonts w:hint="eastAsia"/>
+              </w:rPr>
+              <w:t>18</w:t>
+            </w:r>
+          </w:p>
+        </w:tc>
+        <w:tc>
+          <w:tcPr>
+            <w:tcW w:w="1929" w:type="dxa"/>
+          </w:tcPr>
+          <w:p>
+            <w:pPr>
+              <w:rPr>
+                <w:rFonts w:hint="eastAsia"/>
+              </w:rPr>
+            </w:pPr>
+            <w:r>
+              <w:rPr>
+                <w:rFonts w:hint="eastAsia"/>
+              </w:rPr>
+              <w:t>89.0</w:t>
+            </w:r>
+          </w:p>
+        </w:tc>
+      </w:tr>
+      <w:tr>
+        <w:trPr>
+          <w:trHeight w:val="559"/>
+        </w:trPr>
+        <w:tc>
+          <w:tcPr>
+            <w:tcW w:w="2285" w:type="dxa"/>
+          </w:tcPr>
+          <w:p>
+            <w:pPr>
+              <w:rPr>
+                <w:rFonts w:hint="eastAsia"/>
+              </w:rPr>
+            </w:pPr>
+            <w:r>
+              <w:rPr>
+                <w:rFonts w:hint="eastAsia"/>
+              </w:rPr>
+              <w:t>Human-TDD Guided</w:t>
+            </w:r>
+          </w:p>
+        </w:tc>
+        <w:tc>
+          <w:tcPr>
+            <w:tcW w:w="2285" w:type="dxa"/>
+          </w:tcPr>
+          <w:p>
+            <w:pPr>
+              <w:rPr>
+                <w:rFonts w:hint="eastAsia"/>
+              </w:rPr>
+            </w:pPr>
+            <w:r>
+              <w:rPr>
+                <w:rFonts w:hint="eastAsia"/>
+              </w:rPr>
+              <w:t>147</w:t>
+            </w:r>
+          </w:p>
+        </w:tc>
+        <w:tc>
+          <w:tcPr>
+            <w:tcW w:w="2285" w:type="dxa"/>
+          </w:tcPr>
+          <w:p>
+            <w:pPr>
+              <w:rPr>
+                <w:rFonts w:hint="eastAsia"/>
+              </w:rPr>
+            </w:pPr>
+            <w:r>
+              <w:rPr>
+                <w:rFonts w:hint="eastAsia"/>
+              </w:rPr>
+              <w:t>17</w:t>
+            </w:r>
+          </w:p>
+        </w:tc>
+        <w:tc>
+          <w:tcPr>
+            <w:tcW w:w="1929" w:type="dxa"/>
+          </w:tcPr>
+          <w:p>
+            <w:pPr>
+              <w:rPr>
+                <w:rFonts w:hint="eastAsia"/>
+              </w:rPr>
+            </w:pPr>
+            <w:r>
+              <w:rPr>
+                <w:rFonts w:hint="eastAsia"/>
+              </w:rPr>
+              <w:t>89.6</w:t>
+            </w:r>
+          </w:p>
+        </w:tc>
+      </w:tr>
+      <w:tr>
+        <w:trPr>
+          <w:trHeight w:val="113"/>
+        </w:trPr>
+        <w:tc>
+          <w:tcPr>
+            <w:tcW w:w="2285" w:type="dxa"/>
+          </w:tcPr>
+          <w:p>
+            <w:pPr>
+              <w:rPr>
+                <w:rFonts w:hint="eastAsia"/>
+              </w:rPr>
+            </w:pPr>
+            <w:r>
+              <w:rPr>
+                <w:rFonts w:hint="eastAsia"/>
+              </w:rPr>
+              <w:t>Auto-TDD Guided</w:t>
+            </w:r>
+          </w:p>
+        </w:tc>
+        <w:tc>
+          <w:tcPr>
+            <w:tcW w:w="2285" w:type="dxa"/>
+          </w:tcPr>
+          <w:p>
+            <w:pPr>
+              <w:rPr>
+                <w:rFonts w:hint="eastAsia"/>
+              </w:rPr>
+            </w:pPr>
+            <w:r>
+              <w:rPr>
+                <w:rFonts w:hint="eastAsia"/>
+              </w:rPr>
+              <w:t>146</w:t>
+            </w:r>
+          </w:p>
+        </w:tc>
+        <w:tc>
+          <w:tcPr>
+            <w:tcW w:w="2285" w:type="dxa"/>
+          </w:tcPr>
+          <w:p>
+            <w:pPr>
+              <w:rPr>
+                <w:rFonts w:hint="eastAsia"/>
+              </w:rPr>
+            </w:pPr>
+            <w:r>
+              <w:rPr>
+                <w:rFonts w:hint="eastAsia"/>
+              </w:rPr>
+              <w:t>18</w:t>
+            </w:r>
+          </w:p>
+        </w:tc>
+        <w:tc>
+          <w:tcPr>
+            <w:tcW w:w="1929" w:type="dxa"/>
+          </w:tcPr>
+          <w:p>
+            <w:pPr>
+              <w:rPr>
+                <w:rFonts w:hint="eastAsia"/>
+              </w:rPr>
+            </w:pPr>
+            <w:r>
+              <w:rPr>
+                <w:rFonts w:hint="eastAsia"/>
+              </w:rPr>
+              <w:t>89.0</w:t>
+            </w:r>
+          </w:p>
+        </w:tc>
+      </w:tr>
+    </w:tbl>
+    <w:p/>
+    <w:p>
+      <w:pPr>
+        <w:rPr>
+          <w:rFonts w:hint="eastAsia"/>
+        </w:rPr>
+      </w:pPr>
+      <w:r>
+        <w:rPr>
+          <w:rFonts w:hint="eastAsia"/>
+        </w:rPr>
+        <w:t xml:space="preserve">The three strategies achieved almost the same performance. Direct and Auto-TDD Guided both solved 146 out of 164 problems. So the pass@1 score is </w:t>
+      </w:r>
+      <w:r>
+        <w:t>89.0%. Human-TDD Guided solved 147 out of 164 problems, which is 89.6%.</w:t>
+      </w:r>
+      <w:r>
+        <w:rPr>
+          <w:rFonts w:hint="eastAsia"/>
+        </w:rPr>
+        <w:t xml:space="preserve"> The absolute gap between the highest and lowest score is only one task, less than 1%. Overall, all pass@1 scores are around 89%, showing very close results. </w:t>
+      </w:r>
+    </w:p>
+    <w:p>
+      <w:pPr>
+        <w:rPr>
+          <w:rFonts w:hint="eastAsia"/>
+        </w:rPr>
+      </w:pPr>
+      <w:r>
+        <w:rPr>
+          <w:rFonts w:hint="eastAsia"/>
+        </w:rPr>
+        <w:t>To check if the small gaps were significant, I ran a Chi-square test of independence. The test compared pass and fail counts across the three strategies. The results showed no significant difference (</w:t>
+      </w:r>
+      <w:r>
+        <w:t>χ²(2, N=492) = 0.042, p = 0.979).</w:t>
+      </w:r>
+      <w:r>
+        <w:rPr>
+          <w:rFonts w:hint="eastAsia"/>
+        </w:rPr>
+        <w:t xml:space="preserve"> The small differences in pass@1 are not </w:t>
+      </w:r>
+      <w:r>
+        <w:t>statistically</w:t>
+      </w:r>
+      <w:r>
+        <w:rPr>
+          <w:rFonts w:hint="eastAsia"/>
+        </w:rPr>
+        <w:t xml:space="preserve"> significant.</w:t>
+      </w:r>
+    </w:p>
+    <w:p/>
     <w:p>
       <w:pPr>
         <w:rPr>
@@ -5658,6 +6257,25 @@
       <w:u w:val="single"/>
     </w:rPr>
   </w:style>
+  <w:style w:type="table" w:styleId="af3">
+    <w:name w:val="Table Grid"/>
+    <w:basedOn w:val="a1"/>
+    <w:uiPriority w:val="39"/>
+    <w:rsid w:val="00486A75"/>
+    <w:pPr>
+      <w:spacing w:after="0" w:line="240" w:lineRule="auto"/>
+    </w:pPr>
+    <w:tblPr>
+      <w:tblBorders>
+        <w:top w:val="single" w:sz="4" w:space="0" w:color="auto"/>
+        <w:left w:val="single" w:sz="4" w:space="0" w:color="auto"/>
+        <w:bottom w:val="single" w:sz="4" w:space="0" w:color="auto"/>
+        <w:right w:val="single" w:sz="4" w:space="0" w:color="auto"/>
+        <w:insideH w:val="single" w:sz="4" w:space="0" w:color="auto"/>
+        <w:insideV w:val="single" w:sz="4" w:space="0" w:color="auto"/>
+      </w:tblBorders>
+    </w:tblPr>
+  </w:style>
 </w:styles>
 </file>
 

</xml_diff>

<commit_message>
update Discussion and Conclusion
</commit_message>
<xml_diff>
--- a/thesis/thesis_repeat.docx
+++ b/thesis/thesis_repeat.docx
@@ -4570,11 +4570,24 @@
         <w:t>With this, I compared the results across strategies.</w:t>
       </w:r>
     </w:p>
-    <w:p/>
-    <w:p/>
-    <w:p>
-      <w:pPr>
-        <w:rPr>
+    <w:p>
+      <w:pPr>
+        <w:rPr>
+          <w:rFonts w:hint="eastAsia"/>
+        </w:rPr>
+      </w:pPr>
+    </w:p>
+    <w:p>
+      <w:pPr>
+        <w:rPr>
+          <w:rFonts w:hint="eastAsia"/>
+        </w:rPr>
+      </w:pPr>
+    </w:p>
+    <w:p>
+      <w:pPr>
+        <w:rPr>
+          <w:rFonts w:hint="eastAsia"/>
           <w:b/>
           <w:bCs/>
         </w:rPr>
@@ -4599,6 +4612,11 @@
       </w:r>
     </w:p>
     <w:p>
+      <w:pPr>
+        <w:rPr>
+          <w:rFonts w:hint="eastAsia"/>
+        </w:rPr>
+      </w:pPr>
       <w:r>
         <w:rPr>
           <w:rFonts w:hint="eastAsia"/>
@@ -4677,12 +4695,31 @@
         <w:t xml:space="preserve"> package to run the test. This method gave a p-value to judge if the variation in accuracy was significant. With this, I could check whether the recorded differences in pass@1 were meaningful or not.</w:t>
       </w:r>
     </w:p>
-    <w:p/>
-    <w:p/>
-    <w:p/>
-    <w:p>
-      <w:pPr>
-        <w:rPr>
+    <w:p>
+      <w:pPr>
+        <w:rPr>
+          <w:rFonts w:hint="eastAsia"/>
+        </w:rPr>
+      </w:pPr>
+    </w:p>
+    <w:p>
+      <w:pPr>
+        <w:rPr>
+          <w:rFonts w:hint="eastAsia"/>
+        </w:rPr>
+      </w:pPr>
+    </w:p>
+    <w:p>
+      <w:pPr>
+        <w:rPr>
+          <w:rFonts w:hint="eastAsia"/>
+        </w:rPr>
+      </w:pPr>
+    </w:p>
+    <w:p>
+      <w:pPr>
+        <w:rPr>
+          <w:rFonts w:hint="eastAsia"/>
           <w:b/>
           <w:bCs/>
           <w:sz w:val="32"/>
@@ -4701,6 +4738,11 @@
       </w:r>
     </w:p>
     <w:p>
+      <w:pPr>
+        <w:rPr>
+          <w:rFonts w:hint="eastAsia"/>
+        </w:rPr>
+      </w:pPr>
       <w:r>
         <w:rPr>
           <w:rFonts w:hint="eastAsia"/>
@@ -4731,8 +4773,19 @@
         <w:t xml:space="preserve"> dataset. I focused on pass@1 as the evaluation metric. The metric shows the share of problems solved correctly by the model in one try. It gives a direct view of how good each prompting strategy guided the LLM to produce code.</w:t>
       </w:r>
     </w:p>
-    <w:p/>
-    <w:p>
+    <w:p>
+      <w:pPr>
+        <w:rPr>
+          <w:rFonts w:hint="eastAsia"/>
+        </w:rPr>
+      </w:pPr>
+    </w:p>
+    <w:p>
+      <w:pPr>
+        <w:rPr>
+          <w:rFonts w:hint="eastAsia"/>
+        </w:rPr>
+      </w:pPr>
       <w:r>
         <w:rPr>
           <w:rFonts w:hint="eastAsia"/>
@@ -4767,7 +4820,13 @@
         <w:t xml:space="preserve"> number that failed, and the final pass@1 score. </w:t>
       </w:r>
     </w:p>
-    <w:p/>
+    <w:p>
+      <w:pPr>
+        <w:rPr>
+          <w:rFonts w:hint="eastAsia"/>
+        </w:rPr>
+      </w:pPr>
+    </w:p>
     <w:tbl>
       <w:tblPr>
         <w:tblStyle w:val="af3"/>
@@ -5086,6 +5145,61 @@
         </w:tc>
       </w:tr>
     </w:tbl>
+    <w:p>
+      <w:pPr>
+        <w:rPr>
+          <w:rFonts w:hint="eastAsia"/>
+        </w:rPr>
+      </w:pPr>
+    </w:p>
+    <w:p>
+      <w:pPr>
+        <w:rPr>
+          <w:rFonts w:hint="eastAsia"/>
+        </w:rPr>
+      </w:pPr>
+      <w:r>
+        <w:rPr>
+          <w:rFonts w:hint="eastAsia"/>
+        </w:rPr>
+        <w:t xml:space="preserve">The three strategies achieved almost the same performance. Direct and Auto-TDD Guided both solved 146 out of 164 problems. So the pass@1 score is </w:t>
+      </w:r>
+      <w:r>
+        <w:t>89.0%. Human-TDD Guided solved 147 out of 164 problems, which is 89.6%.</w:t>
+      </w:r>
+      <w:r>
+        <w:rPr>
+          <w:rFonts w:hint="eastAsia"/>
+        </w:rPr>
+        <w:t xml:space="preserve"> The absolute gap between the highest and lowest score is only one task, less than 1%. Overall, all pass@1 scores are around 89%, showing very close results. </w:t>
+      </w:r>
+    </w:p>
+    <w:p>
+      <w:r>
+        <w:rPr>
+          <w:rFonts w:hint="eastAsia"/>
+        </w:rPr>
+        <w:t>To check if the small gaps were significant, I ran a Chi-square test of independence. The test compared pass and fail counts across the three strategies. The results showed no significant difference (</w:t>
+      </w:r>
+      <w:r>
+        <w:t>χ²(2, N=492) = 0.042, p = 0.979).</w:t>
+      </w:r>
+      <w:r>
+        <w:rPr>
+          <w:rFonts w:hint="eastAsia"/>
+        </w:rPr>
+        <w:t xml:space="preserve"> The small differences in pass@1 are not </w:t>
+      </w:r>
+      <w:r>
+        <w:t>statistically</w:t>
+      </w:r>
+      <w:r>
+        <w:rPr>
+          <w:rFonts w:hint="eastAsia"/>
+        </w:rPr>
+        <w:t xml:space="preserve"> significant.</w:t>
+      </w:r>
+    </w:p>
     <w:p/>
     <w:p>
       <w:pPr>
@@ -5093,54 +5207,839 @@
           <w:rFonts w:hint="eastAsia"/>
         </w:rPr>
       </w:pPr>
-      <w:r>
-        <w:rPr>
-          <w:rFonts w:hint="eastAsia"/>
-        </w:rPr>
-        <w:t xml:space="preserve">The three strategies achieved almost the same performance. Direct and Auto-TDD Guided both solved 146 out of 164 problems. So the pass@1 score is </w:t>
-      </w:r>
-      <w:r>
-        <w:t>89.0%. Human-TDD Guided solved 147 out of 164 problems, which is 89.6%.</w:t>
-      </w:r>
-      <w:r>
-        <w:rPr>
-          <w:rFonts w:hint="eastAsia"/>
-        </w:rPr>
-        <w:t xml:space="preserve"> The absolute gap between the highest and lowest score is only one task, less than 1%. Overall, all pass@1 scores are around 89%, showing very close results. </w:t>
-      </w:r>
-    </w:p>
-    <w:p>
-      <w:pPr>
-        <w:rPr>
-          <w:rFonts w:hint="eastAsia"/>
-        </w:rPr>
-      </w:pPr>
-      <w:r>
-        <w:rPr>
-          <w:rFonts w:hint="eastAsia"/>
-        </w:rPr>
-        <w:t>To check if the small gaps were significant, I ran a Chi-square test of independence. The test compared pass and fail counts across the three strategies. The results showed no significant difference (</w:t>
-      </w:r>
-      <w:r>
-        <w:t>χ²(2, N=492) = 0.042, p = 0.979).</w:t>
-      </w:r>
-      <w:r>
-        <w:rPr>
-          <w:rFonts w:hint="eastAsia"/>
-        </w:rPr>
-        <w:t xml:space="preserve"> The small differences in pass@1 are not </w:t>
-      </w:r>
-      <w:r>
-        <w:t>statistically</w:t>
-      </w:r>
-      <w:r>
-        <w:rPr>
-          <w:rFonts w:hint="eastAsia"/>
-        </w:rPr>
-        <w:t xml:space="preserve"> significant.</w:t>
+    </w:p>
+    <w:p>
+      <w:pPr>
+        <w:rPr>
+          <w:rFonts w:hint="eastAsia"/>
+        </w:rPr>
+      </w:pPr>
+    </w:p>
+    <w:p>
+      <w:pPr>
+        <w:rPr>
+          <w:rFonts w:hint="eastAsia"/>
+          <w:b/>
+          <w:bCs/>
+          <w:sz w:val="32"/>
+          <w:szCs w:val="32"/>
+        </w:rPr>
+      </w:pPr>
+      <w:r>
+        <w:rPr>
+          <w:rFonts w:hint="eastAsia"/>
+          <w:b/>
+          <w:bCs/>
+          <w:sz w:val="32"/>
+          <w:szCs w:val="32"/>
+        </w:rPr>
+        <w:t>Discussion</w:t>
       </w:r>
     </w:p>
     <w:p/>
+    <w:p>
+      <w:pPr>
+        <w:rPr>
+          <w:rFonts w:hint="eastAsia"/>
+        </w:rPr>
+      </w:pPr>
+      <w:r>
+        <w:rPr>
+          <w:rFonts w:hint="eastAsia"/>
+        </w:rPr>
+        <w:t xml:space="preserve">The results show that the three prompting strategies performed almost the same on </w:t>
+      </w:r>
+      <w:proofErr w:type="spellStart"/>
+      <w:r>
+        <w:rPr>
+          <w:rFonts w:hint="eastAsia"/>
+        </w:rPr>
+        <w:t>HumanEval</w:t>
+      </w:r>
+      <w:proofErr w:type="spellEnd"/>
+      <w:r>
+        <w:rPr>
+          <w:rFonts w:hint="eastAsia"/>
+        </w:rPr>
+        <w:t>. All pass@1 scores are around 89% and there are only one gap which is less than 1%. The Chi-square test also showed no significant difference. This means TDD-style guidance did not give a clear advantage in this setting.</w:t>
+      </w:r>
+    </w:p>
+    <w:p/>
+    <w:p>
+      <w:pPr>
+        <w:rPr>
+          <w:b/>
+          <w:bCs/>
+        </w:rPr>
+      </w:pPr>
+      <w:r>
+        <w:rPr>
+          <w:rFonts w:hint="eastAsia"/>
+          <w:b/>
+          <w:bCs/>
+        </w:rPr>
+        <w:t>Possible Reasons</w:t>
+      </w:r>
+    </w:p>
+    <w:p>
+      <w:pPr>
+        <w:rPr>
+          <w:rFonts w:hint="eastAsia"/>
+        </w:rPr>
+      </w:pPr>
+      <w:r>
+        <w:rPr>
+          <w:rFonts w:hint="eastAsia"/>
+        </w:rPr>
+        <w:t xml:space="preserve">One reason </w:t>
+      </w:r>
+      <w:r>
+        <w:t>is the</w:t>
+      </w:r>
+      <w:r>
+        <w:rPr>
+          <w:rFonts w:hint="eastAsia"/>
+        </w:rPr>
+        <w:t xml:space="preserve"> size and scope of </w:t>
+      </w:r>
+      <w:proofErr w:type="spellStart"/>
+      <w:r>
+        <w:rPr>
+          <w:rFonts w:hint="eastAsia"/>
+        </w:rPr>
+        <w:t>HumanEval</w:t>
+      </w:r>
+      <w:proofErr w:type="spellEnd"/>
+      <w:r>
+        <w:rPr>
+          <w:rFonts w:hint="eastAsia"/>
+        </w:rPr>
+        <w:t xml:space="preserve">. The dataset has only 164 problems, and most are short algorithm tasks. The low difficulty makes it hard to show clear gaps between my strategies. Another reason is the strength of the model. DeepSeek-V3 is already strong at code generation. Its baseline performance is close to a ceiling, so the extra guidance from tests has little effect. The task type also matters. </w:t>
+      </w:r>
+      <w:proofErr w:type="spellStart"/>
+      <w:r>
+        <w:rPr>
+          <w:rFonts w:hint="eastAsia"/>
+        </w:rPr>
+        <w:t>HumanEval</w:t>
+      </w:r>
+      <w:proofErr w:type="spellEnd"/>
+      <w:r>
+        <w:rPr>
+          <w:rFonts w:hint="eastAsia"/>
+        </w:rPr>
+        <w:t xml:space="preserve"> problems do not involve larger systems, design choice or refactoring, etc. Where TDD has potential to help more. In this </w:t>
+      </w:r>
+      <w:r>
+        <w:t>setting</w:t>
+      </w:r>
+      <w:r>
+        <w:rPr>
+          <w:rFonts w:hint="eastAsia"/>
+        </w:rPr>
+        <w:t xml:space="preserve">, the </w:t>
+      </w:r>
+      <w:r>
+        <w:rPr>
+          <w:rFonts w:hint="eastAsia"/>
+        </w:rPr>
+        <w:lastRenderedPageBreak/>
+        <w:t xml:space="preserve">benefits of test-first input are quite limited. </w:t>
+      </w:r>
+      <w:r>
+        <w:t>As a next step, it is useful to compare these results with prior work.</w:t>
+      </w:r>
+    </w:p>
+    <w:p/>
+    <w:p>
+      <w:pPr>
+        <w:rPr>
+          <w:b/>
+          <w:bCs/>
+        </w:rPr>
+      </w:pPr>
+      <w:r>
+        <w:rPr>
+          <w:b/>
+          <w:bCs/>
+        </w:rPr>
+        <w:t>Comparison with Related Work</w:t>
+      </w:r>
+    </w:p>
+    <w:p>
+      <w:r>
+        <w:rPr>
+          <w:rFonts w:hint="eastAsia"/>
+        </w:rPr>
+        <w:t xml:space="preserve">The findings are partly in line with prior work but also show some clear gaps. Studies such as </w:t>
+      </w:r>
+      <w:r>
+        <w:t>GAI4-TDD (</w:t>
+      </w:r>
+      <w:proofErr w:type="spellStart"/>
+      <w:r>
+        <w:t>Cassieri</w:t>
+      </w:r>
+      <w:proofErr w:type="spellEnd"/>
+      <w:r>
+        <w:t xml:space="preserve"> et al., 2024), LLM4TDD (Piya and Sullivan, 2024), and Mock et al. (2024)</w:t>
+      </w:r>
+      <w:r>
+        <w:rPr>
+          <w:rFonts w:hint="eastAsia"/>
+        </w:rPr>
+        <w:t xml:space="preserve"> suggest that human-written tests can guide LLMs and improve code quality. In my study, the Human-TDD Guided group was slightly higher than the baseline, which gives not strong support to this idea. But the gap was very </w:t>
+      </w:r>
+      <w:r>
+        <w:t>small</w:t>
+      </w:r>
+      <w:r>
+        <w:rPr>
+          <w:rFonts w:hint="eastAsia"/>
+        </w:rPr>
+        <w:t xml:space="preserve"> and not significant. This shows that the benefit may depend on the task, the dataset or the strength of the model itself.</w:t>
+      </w:r>
+    </w:p>
+    <w:p>
+      <w:r>
+        <w:rPr>
+          <w:rFonts w:hint="eastAsia"/>
+        </w:rPr>
+        <w:t xml:space="preserve">The lack of gains from the Auto-TDD Guided group goes against some other studies. Chen showed with </w:t>
+      </w:r>
+      <w:proofErr w:type="spellStart"/>
+      <w:r>
+        <w:t>CodeT</w:t>
+      </w:r>
+      <w:proofErr w:type="spellEnd"/>
+      <w:r>
+        <w:t xml:space="preserve"> that LLM-generated tests can help by selecting better solutions</w:t>
+      </w:r>
+      <w:r>
+        <w:rPr>
+          <w:rFonts w:hint="eastAsia"/>
+        </w:rPr>
+        <w:t xml:space="preserve"> (</w:t>
+      </w:r>
+      <w:r>
+        <w:t>Chen et al. 2022).</w:t>
+      </w:r>
+      <w:r>
+        <w:rPr>
+          <w:rFonts w:hint="eastAsia"/>
+        </w:rPr>
+        <w:t xml:space="preserve"> </w:t>
+      </w:r>
+      <w:r>
+        <w:t>Schäfer also showed strong test generation results in JavaScript</w:t>
+      </w:r>
+      <w:r>
+        <w:rPr>
+          <w:rFonts w:hint="eastAsia"/>
+        </w:rPr>
+        <w:t xml:space="preserve"> (</w:t>
+      </w:r>
+      <w:r>
+        <w:t>Schäfer et al. 2023).</w:t>
+      </w:r>
+      <w:r>
+        <w:rPr>
+          <w:rFonts w:hint="eastAsia"/>
+        </w:rPr>
+        <w:t xml:space="preserve"> </w:t>
+      </w:r>
+      <w:r>
+        <w:t xml:space="preserve">In </w:t>
+      </w:r>
+      <w:r>
+        <w:rPr>
+          <w:rFonts w:hint="eastAsia"/>
+        </w:rPr>
+        <w:t>my</w:t>
+      </w:r>
+      <w:r>
+        <w:t xml:space="preserve"> case, the single-step tests did not guide the model well. This suggests that LLM-made tests may work better as filters or in feedback loops</w:t>
+      </w:r>
+      <w:r>
+        <w:rPr>
+          <w:rFonts w:hint="eastAsia"/>
+        </w:rPr>
+        <w:t xml:space="preserve"> but not </w:t>
+      </w:r>
+      <w:r>
+        <w:t>as direct guides in one-shot prompts.</w:t>
+      </w:r>
+    </w:p>
+    <w:p>
+      <w:r>
+        <w:t xml:space="preserve">Other work highlights the value of feedback and </w:t>
+      </w:r>
+      <w:r>
+        <w:t>fixing</w:t>
+      </w:r>
+      <w:r>
+        <w:t>. µ</w:t>
+      </w:r>
+      <w:proofErr w:type="spellStart"/>
+      <w:r>
+        <w:t>FiX</w:t>
+      </w:r>
+      <w:proofErr w:type="spellEnd"/>
+      <w:r>
+        <w:t xml:space="preserve"> (Tian and Chen, 2024) showed that tests can refine the model’s understanding before code is written.</w:t>
+      </w:r>
+      <w:r>
+        <w:rPr>
+          <w:rFonts w:hint="eastAsia"/>
+        </w:rPr>
+        <w:t xml:space="preserve"> </w:t>
+      </w:r>
+      <w:r>
+        <w:t>Self-Repair and Self-Edit methods (Olausson et al., 2023; Zhang et al., 2023) showed that iterative loops using test results improve code.</w:t>
+      </w:r>
+      <w:r>
+        <w:rPr>
+          <w:rFonts w:hint="eastAsia"/>
+        </w:rPr>
+        <w:t xml:space="preserve"> My Auto-TDD strategy lacked this loop, which may explain the lack of improvement.</w:t>
+      </w:r>
+    </w:p>
+    <w:p>
+      <w:pPr>
+        <w:rPr>
+          <w:rFonts w:hint="eastAsia"/>
+        </w:rPr>
+      </w:pPr>
+      <w:r>
+        <w:rPr>
+          <w:rFonts w:hint="eastAsia"/>
+        </w:rPr>
+        <w:t xml:space="preserve">Liu showed that </w:t>
+      </w:r>
+      <w:proofErr w:type="spellStart"/>
+      <w:r>
+        <w:t>HumanEval’s</w:t>
+      </w:r>
+      <w:proofErr w:type="spellEnd"/>
+      <w:r>
+        <w:t xml:space="preserve"> test set may not be strong enough, and that added tests (</w:t>
+      </w:r>
+      <w:proofErr w:type="spellStart"/>
+      <w:r>
+        <w:t>EvalPlus</w:t>
+      </w:r>
+      <w:proofErr w:type="spellEnd"/>
+      <w:r>
+        <w:t>) reveal more errors</w:t>
+      </w:r>
+      <w:r>
+        <w:rPr>
+          <w:rFonts w:hint="eastAsia"/>
+        </w:rPr>
+        <w:t xml:space="preserve"> (</w:t>
+      </w:r>
+      <w:r>
+        <w:t>Liu et al. 2023).</w:t>
+      </w:r>
+      <w:r>
+        <w:rPr>
+          <w:rFonts w:hint="eastAsia"/>
+        </w:rPr>
+        <w:t xml:space="preserve"> </w:t>
+      </w:r>
+      <w:r>
+        <w:t xml:space="preserve">This could mean that </w:t>
+      </w:r>
+      <w:r>
+        <w:rPr>
+          <w:rFonts w:hint="eastAsia"/>
+        </w:rPr>
+        <w:t>my</w:t>
+      </w:r>
+      <w:r>
+        <w:t xml:space="preserve"> results hide deeper differences.</w:t>
+      </w:r>
+      <w:r>
+        <w:rPr>
+          <w:rFonts w:hint="eastAsia"/>
+        </w:rPr>
+        <w:t xml:space="preserve"> </w:t>
+      </w:r>
+      <w:r>
+        <w:t xml:space="preserve">If the benchmark had stronger tests, </w:t>
+      </w:r>
+      <w:r>
+        <w:t>the benefit of TDD-style input might be clearer</w:t>
+      </w:r>
+      <w:r>
+        <w:rPr>
+          <w:rFonts w:hint="eastAsia"/>
+        </w:rPr>
+        <w:t>.</w:t>
+      </w:r>
+    </w:p>
+    <w:p/>
+    <w:p/>
+    <w:p>
+      <w:pPr>
+        <w:rPr>
+          <w:b/>
+          <w:bCs/>
+        </w:rPr>
+      </w:pPr>
+      <w:r>
+        <w:rPr>
+          <w:b/>
+          <w:bCs/>
+        </w:rPr>
+        <w:t>Limitations</w:t>
+      </w:r>
+    </w:p>
+    <w:p>
+      <w:r>
+        <w:rPr>
+          <w:rFonts w:hint="eastAsia"/>
+        </w:rPr>
+        <w:t xml:space="preserve">This study has several limits that should be noted. One is the evaluation used only the </w:t>
+      </w:r>
+      <w:proofErr w:type="spellStart"/>
+      <w:r>
+        <w:rPr>
+          <w:rFonts w:hint="eastAsia"/>
+        </w:rPr>
+        <w:t>HumanEval</w:t>
+      </w:r>
+      <w:proofErr w:type="spellEnd"/>
+      <w:r>
+        <w:rPr>
+          <w:rFonts w:hint="eastAsia"/>
+        </w:rPr>
+        <w:t xml:space="preserve"> dataset. It has only 164 small Python tasks, most of them are quite simple. This makes it less representative of real-world software projects that involve larger codebases. It also means that some subtle </w:t>
+      </w:r>
+      <w:r>
+        <w:t>benefits of TDD-style guidance may not appear here.</w:t>
+      </w:r>
+    </w:p>
+    <w:p>
+      <w:r>
+        <w:rPr>
+          <w:rFonts w:hint="eastAsia"/>
+        </w:rPr>
+        <w:t xml:space="preserve">Another limit is only one LLM was tested, which is DeepSeek-V3. Other models, such as GPT-4, </w:t>
+      </w:r>
+      <w:proofErr w:type="spellStart"/>
+      <w:r>
+        <w:t>CodeLlama</w:t>
+      </w:r>
+      <w:proofErr w:type="spellEnd"/>
+      <w:r>
+        <w:t xml:space="preserve">, or </w:t>
+      </w:r>
+      <w:proofErr w:type="spellStart"/>
+      <w:r>
+        <w:t>StarCoder</w:t>
+      </w:r>
+      <w:proofErr w:type="spellEnd"/>
+      <w:r>
+        <w:t>,</w:t>
+      </w:r>
+      <w:r>
+        <w:rPr>
+          <w:rFonts w:hint="eastAsia"/>
+        </w:rPr>
+        <w:t xml:space="preserve"> may behave very differently. Model choice can strongly influence how well  </w:t>
+      </w:r>
+      <w:r>
+        <w:t>prompting</w:t>
+      </w:r>
+      <w:r>
+        <w:rPr>
+          <w:rFonts w:hint="eastAsia"/>
+        </w:rPr>
+        <w:t xml:space="preserve"> strategies work.</w:t>
+      </w:r>
+    </w:p>
+    <w:p>
+      <w:r>
+        <w:rPr>
+          <w:rFonts w:hint="eastAsia"/>
+        </w:rPr>
+        <w:t xml:space="preserve">The other one is the </w:t>
+      </w:r>
+      <w:r>
+        <w:t>Auto-TDD strategy was tested in a simple one-step setting.</w:t>
+      </w:r>
+      <w:r>
+        <w:rPr>
+          <w:rFonts w:hint="eastAsia"/>
+        </w:rPr>
+        <w:t xml:space="preserve"> The model generated tests once </w:t>
+      </w:r>
+      <w:r>
+        <w:t>an</w:t>
+      </w:r>
+      <w:r>
+        <w:rPr>
+          <w:rFonts w:hint="eastAsia"/>
+        </w:rPr>
+        <w:t xml:space="preserve">d then used them to produce code. This design missed more advanced methods, like </w:t>
+      </w:r>
+      <w:r>
+        <w:t>repeated improvement</w:t>
+      </w:r>
+      <w:r>
+        <w:rPr>
+          <w:rFonts w:hint="eastAsia"/>
+        </w:rPr>
+        <w:t xml:space="preserve">, </w:t>
+      </w:r>
+      <w:r>
+        <w:t>test feedback loops, or multi-stage prompts.</w:t>
+      </w:r>
+      <w:r>
+        <w:rPr>
+          <w:rFonts w:hint="eastAsia"/>
+        </w:rPr>
+        <w:t xml:space="preserve"> These might give better results.</w:t>
+      </w:r>
+    </w:p>
+    <w:p>
+      <w:r>
+        <w:rPr>
+          <w:rFonts w:hint="eastAsia"/>
+        </w:rPr>
+        <w:t xml:space="preserve">Furthermore, </w:t>
+      </w:r>
+      <w:r>
+        <w:t>the main metric was pass@1.</w:t>
+      </w:r>
+      <w:r>
+        <w:rPr>
+          <w:rFonts w:hint="eastAsia"/>
+        </w:rPr>
+        <w:t xml:space="preserve"> It checks if the first answer solves the task. It does not measure other important aspects. Such as </w:t>
+      </w:r>
+      <w:r>
+        <w:t>readability</w:t>
+      </w:r>
+      <w:r>
+        <w:rPr>
+          <w:rFonts w:hint="eastAsia"/>
+        </w:rPr>
+        <w:t xml:space="preserve">, efficiency, or </w:t>
+      </w:r>
+      <w:r>
+        <w:t>maintainability of the code.</w:t>
+      </w:r>
+      <w:r>
+        <w:rPr>
+          <w:rFonts w:hint="eastAsia"/>
+        </w:rPr>
+        <w:t xml:space="preserve"> If the test set is limited, errors may </w:t>
+      </w:r>
+      <w:r>
+        <w:t>remain</w:t>
+      </w:r>
+      <w:r>
+        <w:rPr>
+          <w:rFonts w:hint="eastAsia"/>
+        </w:rPr>
+        <w:t xml:space="preserve"> the same.</w:t>
+      </w:r>
+    </w:p>
+    <w:p>
+      <w:pPr>
+        <w:rPr>
+          <w:rFonts w:hint="eastAsia"/>
+        </w:rPr>
+      </w:pPr>
+      <w:r>
+        <w:rPr>
+          <w:rFonts w:hint="eastAsia"/>
+        </w:rPr>
+        <w:t xml:space="preserve">Finally, the human tests used in group 2 came from </w:t>
+      </w:r>
+      <w:proofErr w:type="spellStart"/>
+      <w:r>
+        <w:rPr>
+          <w:rFonts w:hint="eastAsia"/>
+        </w:rPr>
+        <w:t>HumanEval</w:t>
+      </w:r>
+      <w:proofErr w:type="spellEnd"/>
+      <w:r>
+        <w:rPr>
+          <w:rFonts w:hint="eastAsia"/>
+        </w:rPr>
+        <w:t xml:space="preserve"> itself. While they are useful, they may not fully </w:t>
+      </w:r>
+      <w:proofErr w:type="spellStart"/>
+      <w:r>
+        <w:rPr>
+          <w:rFonts w:hint="eastAsia"/>
+        </w:rPr>
+        <w:t>reflet</w:t>
+      </w:r>
+      <w:proofErr w:type="spellEnd"/>
+      <w:r>
+        <w:rPr>
+          <w:rFonts w:hint="eastAsia"/>
+        </w:rPr>
+        <w:t xml:space="preserve"> how TDD is done in real practice. Human developers often write minimal tests step by step, which is not the same as using a fixed test set from the </w:t>
+      </w:r>
+      <w:r>
+        <w:t>beginning</w:t>
+      </w:r>
+      <w:r>
+        <w:rPr>
+          <w:rFonts w:hint="eastAsia"/>
+        </w:rPr>
+        <w:t>.</w:t>
+      </w:r>
+    </w:p>
+    <w:p/>
+    <w:p/>
+    <w:p>
+      <w:pPr>
+        <w:rPr>
+          <w:b/>
+          <w:bCs/>
+          <w:sz w:val="32"/>
+          <w:szCs w:val="32"/>
+        </w:rPr>
+      </w:pPr>
+      <w:r>
+        <w:rPr>
+          <w:b/>
+          <w:bCs/>
+          <w:sz w:val="32"/>
+          <w:szCs w:val="32"/>
+        </w:rPr>
+        <w:t>Conclusion</w:t>
+      </w:r>
+    </w:p>
+    <w:p>
+      <w:r>
+        <w:rPr>
+          <w:rFonts w:hint="eastAsia"/>
+        </w:rPr>
+        <w:t xml:space="preserve">This study set out to compare three prompting strategies for LLM-based code generation. The goal was to test if TDD principles can guide an LLM to produce better code. My main metric </w:t>
+      </w:r>
+      <w:r>
+        <w:rPr>
+          <w:rFonts w:hint="eastAsia"/>
+        </w:rPr>
+        <w:lastRenderedPageBreak/>
+        <w:t xml:space="preserve">was </w:t>
+      </w:r>
+      <w:r>
+        <w:t>us</w:t>
+      </w:r>
+      <w:r>
+        <w:rPr>
+          <w:rFonts w:hint="eastAsia"/>
+        </w:rPr>
+        <w:t>ing</w:t>
+      </w:r>
+      <w:r>
+        <w:t xml:space="preserve"> the </w:t>
+      </w:r>
+      <w:proofErr w:type="spellStart"/>
+      <w:r>
+        <w:t>HumanEval</w:t>
+      </w:r>
+      <w:proofErr w:type="spellEnd"/>
+      <w:r>
+        <w:t xml:space="preserve"> benchmark with 164 Python tasks, the DeepSeek-V3 model, and pass@1</w:t>
+      </w:r>
+      <w:r>
+        <w:rPr>
+          <w:rFonts w:hint="eastAsia"/>
+        </w:rPr>
+        <w:t xml:space="preserve">. A </w:t>
+      </w:r>
+      <w:r>
+        <w:t xml:space="preserve">Chi-square test of independence was </w:t>
+      </w:r>
+      <w:r>
+        <w:rPr>
+          <w:rFonts w:hint="eastAsia"/>
+        </w:rPr>
+        <w:t>used</w:t>
+      </w:r>
+      <w:r>
+        <w:t xml:space="preserve"> to check if small gaps in performance were significant.</w:t>
+      </w:r>
+    </w:p>
+    <w:p>
+      <w:r>
+        <w:rPr>
+          <w:rFonts w:hint="eastAsia"/>
+        </w:rPr>
+        <w:t xml:space="preserve">The results showed all three strategies, which are </w:t>
+      </w:r>
+      <w:r>
+        <w:t>Direct, Human-TDD Guided, and Auto-TDD Guided</w:t>
+      </w:r>
+      <w:r>
+        <w:rPr>
+          <w:rFonts w:hint="eastAsia"/>
+        </w:rPr>
+        <w:t xml:space="preserve">. They achieved almost the same pass@1 score, around 89%. The </w:t>
+      </w:r>
+      <w:r>
+        <w:t>small</w:t>
+      </w:r>
+      <w:r>
+        <w:rPr>
+          <w:rFonts w:hint="eastAsia"/>
+        </w:rPr>
+        <w:t xml:space="preserve"> difference of </w:t>
+      </w:r>
+      <w:r>
+        <w:t>Human-TDD Guided over the others was less than 1%</w:t>
+      </w:r>
+      <w:r>
+        <w:rPr>
+          <w:rFonts w:hint="eastAsia"/>
+        </w:rPr>
+        <w:t xml:space="preserve">. And it was not </w:t>
+      </w:r>
+      <w:r>
+        <w:t>statistically significant.</w:t>
+      </w:r>
+      <w:r>
+        <w:rPr>
+          <w:rFonts w:hint="eastAsia"/>
+        </w:rPr>
+        <w:t xml:space="preserve"> This means under these </w:t>
+      </w:r>
+      <w:r>
+        <w:t>conditions</w:t>
+      </w:r>
+      <w:r>
+        <w:rPr>
+          <w:rFonts w:hint="eastAsia"/>
+        </w:rPr>
+        <w:t xml:space="preserve">, </w:t>
+      </w:r>
+      <w:r>
+        <w:t xml:space="preserve">TDD-style prompts did not </w:t>
+      </w:r>
+      <w:r>
+        <w:rPr>
+          <w:rFonts w:hint="eastAsia"/>
+        </w:rPr>
+        <w:t>show</w:t>
+      </w:r>
+      <w:r>
+        <w:t xml:space="preserve"> a clear advantage.</w:t>
+      </w:r>
+      <w:r>
+        <w:rPr>
+          <w:rFonts w:hint="eastAsia"/>
+        </w:rPr>
+        <w:t xml:space="preserve"> </w:t>
+      </w:r>
+    </w:p>
+    <w:p>
+      <w:r>
+        <w:rPr>
+          <w:rFonts w:hint="eastAsia"/>
+        </w:rPr>
+        <w:t xml:space="preserve">This work adds to research on how testing and prompting shape LLM outputs. The findings show that for a strong model </w:t>
+      </w:r>
+      <w:r>
+        <w:t xml:space="preserve">like DeepSeek-V3 on a simple dataset like </w:t>
+      </w:r>
+      <w:proofErr w:type="spellStart"/>
+      <w:r>
+        <w:t>HumanEval</w:t>
+      </w:r>
+      <w:proofErr w:type="spellEnd"/>
+      <w:r>
+        <w:rPr>
+          <w:rFonts w:hint="eastAsia"/>
+        </w:rPr>
+        <w:t xml:space="preserve">. Extra test guidance makes little difference. </w:t>
+      </w:r>
+      <w:r>
+        <w:t xml:space="preserve">The Human-TDD Guided group was </w:t>
+      </w:r>
+      <w:r>
+        <w:rPr>
+          <w:rFonts w:hint="eastAsia"/>
+        </w:rPr>
+        <w:t>a bit</w:t>
+      </w:r>
+      <w:r>
+        <w:t xml:space="preserve"> better. This fits with earlier studies that found human-written tests can sometimes help.</w:t>
+      </w:r>
+      <w:r>
+        <w:rPr>
+          <w:rFonts w:hint="eastAsia"/>
+        </w:rPr>
+        <w:t xml:space="preserve"> </w:t>
+      </w:r>
+      <w:r>
+        <w:t xml:space="preserve">The Auto-TDD Guided group showed no gain. This suggests that one-shot test generation is not </w:t>
+      </w:r>
+      <w:r>
+        <w:rPr>
+          <w:rFonts w:hint="eastAsia"/>
+        </w:rPr>
+        <w:t xml:space="preserve">good </w:t>
+      </w:r>
+      <w:r>
+        <w:t>enough to guide code.</w:t>
+      </w:r>
+    </w:p>
+    <w:p>
+      <w:pPr>
+        <w:rPr>
+          <w:rFonts w:hint="eastAsia"/>
+        </w:rPr>
+      </w:pPr>
+      <w:r>
+        <w:t xml:space="preserve">For developers, the results point to the main role of tests. </w:t>
+      </w:r>
+      <w:r>
+        <w:rPr>
+          <w:rFonts w:hint="eastAsia"/>
+        </w:rPr>
+        <w:t>In this type of task, t</w:t>
+      </w:r>
+      <w:r>
+        <w:t>hey are most useful for validation and safety,</w:t>
+      </w:r>
+      <w:r>
+        <w:rPr>
+          <w:rFonts w:hint="eastAsia"/>
+        </w:rPr>
+        <w:t xml:space="preserve"> but</w:t>
+      </w:r>
+      <w:r>
+        <w:t xml:space="preserve"> not for raising model accurac</w:t>
+      </w:r>
+      <w:r>
+        <w:rPr>
+          <w:rFonts w:hint="eastAsia"/>
+        </w:rPr>
+        <w:t>y</w:t>
+      </w:r>
+      <w:r>
+        <w:t>.</w:t>
+      </w:r>
+      <w:r>
+        <w:rPr>
+          <w:rFonts w:hint="eastAsia"/>
+        </w:rPr>
+        <w:t xml:space="preserve"> Overall, the study shows that TDD-style input alone cannot </w:t>
+      </w:r>
+      <w:r>
+        <w:t>guarantee better results.</w:t>
+      </w:r>
+    </w:p>
     <w:p>
       <w:pPr>
         <w:rPr>

</xml_diff>